<commit_message>
Added note for data migration ticket
</commit_message>
<xml_diff>
--- a/Requirements/Presentations/Combined scope for Greensheet redesign _ internal version.docx
+++ b/Requirements/Presentations/Combined scope for Greensheet redesign _ internal version.docx
@@ -1796,16 +1796,7 @@
                   <w:sz w:val="18"/>
                   <w:szCs w:val="18"/>
                 </w:rPr>
-                <w:t xml:space="preserve"> </w:t>
-              </w:r>
-              <w:r>
-                <w:rPr>
-                  <w:rFonts w:ascii="Arial" w:hAnsi="Arial" w:cs="Arial"/>
-                  <w:color w:val="000000"/>
-                  <w:sz w:val="18"/>
-                  <w:szCs w:val="18"/>
-                </w:rPr>
-                <w:t>(in scope, O&amp;M; issue will go away with re-design)</w:t>
+                <w:t xml:space="preserve"> (in scope, O&amp;M; issue will go away with re-design)</w:t>
               </w:r>
             </w:ins>
           </w:p>
@@ -2056,16 +2047,7 @@
                   <w:sz w:val="18"/>
                   <w:szCs w:val="18"/>
                 </w:rPr>
-                <w:t xml:space="preserve"> </w:t>
-              </w:r>
-              <w:r>
-                <w:rPr>
-                  <w:rFonts w:ascii="Arial" w:hAnsi="Arial" w:cs="Arial"/>
-                  <w:color w:val="000000"/>
-                  <w:sz w:val="18"/>
-                  <w:szCs w:val="18"/>
-                </w:rPr>
-                <w:t>(in scope, O&amp;M; issue will go away with re-design)</w:t>
+                <w:t xml:space="preserve"> (in scope, O&amp;M; issue will go away with re-design)</w:t>
               </w:r>
             </w:ins>
           </w:p>
@@ -2313,16 +2295,7 @@
                   <w:sz w:val="18"/>
                   <w:szCs w:val="18"/>
                 </w:rPr>
-                <w:t xml:space="preserve"> (in scope, O&amp;M</w:t>
-              </w:r>
-              <w:r>
-                <w:rPr>
-                  <w:rFonts w:ascii="Arial" w:hAnsi="Arial" w:cs="Arial"/>
-                  <w:color w:val="000000"/>
-                  <w:sz w:val="18"/>
-                  <w:szCs w:val="18"/>
-                </w:rPr>
-                <w:t>)</w:t>
+                <w:t xml:space="preserve"> (in scope, O&amp;M)</w:t>
               </w:r>
             </w:ins>
           </w:p>
@@ -3569,163 +3542,44 @@
           <w:p>
             <w:pPr>
               <w:rPr>
-                <w:rFonts w:ascii="Arial" w:hAnsi="Arial" w:cs="Arial"/>
-                <w:color w:val="000000"/>
-                <w:sz w:val="18"/>
-                <w:szCs w:val="18"/>
-              </w:rPr>
-            </w:pPr>
-            <w:r>
-              <w:rPr>
-                <w:rFonts w:ascii="Arial" w:hAnsi="Arial" w:cs="Arial"/>
-                <w:color w:val="000000"/>
-                <w:sz w:val="18"/>
-                <w:szCs w:val="18"/>
-              </w:rPr>
-              <w:t>GS - Data migration for GreenSheets</w:t>
-            </w:r>
-          </w:p>
-        </w:tc>
-        <w:tc>
-          <w:tcPr>
-            <w:tcW w:w="1990" w:type="dxa"/>
-            <w:tcBorders>
-              <w:top w:val="single" w:sz="4" w:space="0" w:color="auto"/>
-              <w:bottom w:val="thickThinSmallGap" w:sz="12" w:space="0" w:color="auto"/>
-            </w:tcBorders>
-          </w:tcPr>
-          <w:p>
-            <w:pPr>
-              <w:rPr>
-                <w:rFonts w:ascii="Arial" w:hAnsi="Arial" w:cs="Arial"/>
-                <w:color w:val="000000"/>
-                <w:sz w:val="18"/>
-                <w:szCs w:val="18"/>
-              </w:rPr>
-            </w:pPr>
-            <w:r>
-              <w:rPr>
-                <w:rFonts w:ascii="Arial" w:hAnsi="Arial" w:cs="Arial"/>
-                <w:color w:val="000000"/>
-                <w:sz w:val="18"/>
-                <w:szCs w:val="18"/>
-              </w:rPr>
-              <w:t>Data from prior years should either be migrated or easily accessible for up to 3 years.</w:t>
-            </w:r>
-          </w:p>
-        </w:tc>
-        <w:tc>
-          <w:tcPr>
-            <w:tcW w:w="1128" w:type="dxa"/>
-            <w:tcBorders>
-              <w:top w:val="single" w:sz="4" w:space="0" w:color="auto"/>
-              <w:bottom w:val="thickThinSmallGap" w:sz="12" w:space="0" w:color="auto"/>
-            </w:tcBorders>
-          </w:tcPr>
-          <w:p>
-            <w:pPr>
-              <w:rPr>
-                <w:rFonts w:ascii="Arial" w:hAnsi="Arial" w:cs="Arial"/>
-                <w:color w:val="FF0000"/>
-                <w:sz w:val="18"/>
-                <w:szCs w:val="18"/>
-              </w:rPr>
-            </w:pPr>
-            <w:r>
-              <w:rPr>
-                <w:rFonts w:ascii="Arial" w:hAnsi="Arial" w:cs="Arial"/>
-                <w:color w:val="FF0000"/>
-                <w:sz w:val="18"/>
-                <w:szCs w:val="18"/>
-              </w:rPr>
-              <w:t>Critical</w:t>
-            </w:r>
-          </w:p>
-        </w:tc>
-        <w:tc>
-          <w:tcPr>
-            <w:tcW w:w="1345" w:type="dxa"/>
-            <w:tcBorders>
-              <w:top w:val="single" w:sz="4" w:space="0" w:color="auto"/>
-              <w:bottom w:val="thickThinSmallGap" w:sz="12" w:space="0" w:color="auto"/>
-            </w:tcBorders>
-          </w:tcPr>
-          <w:p>
-            <w:pPr>
-              <w:rPr>
-                <w:sz w:val="18"/>
-                <w:szCs w:val="18"/>
-              </w:rPr>
-            </w:pPr>
-            <w:r>
-              <w:rPr>
-                <w:rFonts w:ascii="Arial" w:hAnsi="Arial" w:cs="Arial"/>
-                <w:color w:val="000000"/>
-                <w:sz w:val="18"/>
-                <w:szCs w:val="18"/>
-              </w:rPr>
-              <w:t>OGAI2E-140</w:t>
-            </w:r>
-          </w:p>
-        </w:tc>
-      </w:tr>
-      <w:tr>
-        <w:tc>
-          <w:tcPr>
-            <w:tcW w:w="1475" w:type="dxa"/>
-            <w:vMerge w:val="restart"/>
-            <w:tcBorders>
-              <w:top w:val="thickThinSmallGap" w:sz="12" w:space="0" w:color="auto"/>
-              <w:bottom w:val="thickThinSmallGap" w:sz="12" w:space="0" w:color="auto"/>
-              <w:right w:val="double" w:sz="4" w:space="0" w:color="auto"/>
-            </w:tcBorders>
-            <w:shd w:val="clear" w:color="auto" w:fill="B8CCE4" w:themeFill="accent1" w:themeFillTint="66"/>
-          </w:tcPr>
-          <w:p>
-            <w:pPr>
-              <w:rPr>
-                <w:sz w:val="18"/>
-                <w:szCs w:val="18"/>
-              </w:rPr>
-            </w:pPr>
-            <w:r>
-              <w:rPr>
-                <w:rFonts w:ascii="Arial" w:hAnsi="Arial" w:cs="Arial"/>
-                <w:color w:val="000000"/>
-                <w:sz w:val="18"/>
-                <w:szCs w:val="18"/>
-              </w:rPr>
-              <w:t>UI modernization and usability</w:t>
-            </w:r>
-          </w:p>
-        </w:tc>
-        <w:tc>
-          <w:tcPr>
-            <w:tcW w:w="1472" w:type="dxa"/>
-            <w:tcBorders>
-              <w:top w:val="thickThinSmallGap" w:sz="12" w:space="0" w:color="auto"/>
-              <w:left w:val="double" w:sz="4" w:space="0" w:color="auto"/>
-            </w:tcBorders>
-          </w:tcPr>
-          <w:p>
-            <w:pPr>
-              <w:rPr>
-                <w:rFonts w:ascii="Arial" w:hAnsi="Arial" w:cs="Arial"/>
-                <w:color w:val="000000"/>
-                <w:sz w:val="18"/>
-                <w:szCs w:val="18"/>
-              </w:rPr>
-            </w:pPr>
-            <w:r>
-              <w:rPr>
-                <w:rFonts w:ascii="Arial" w:hAnsi="Arial" w:cs="Arial"/>
-                <w:color w:val="000000"/>
-                <w:sz w:val="18"/>
-                <w:szCs w:val="18"/>
-              </w:rPr>
-              <w:t>Ability to add policy link to a question</w:t>
-            </w:r>
-            <w:ins w:id="42" w:author="Tulchinskaya, Gaby (NIH/NCI) [C]" w:date="2016-08-03T16:31:00Z">
+                <w:ins w:id="42" w:author="Tulchinskaya, Gaby (NIH/NCI) [C]" w:date="2016-08-04T10:21:00Z"/>
+                <w:rFonts w:ascii="Arial" w:hAnsi="Arial" w:cs="Arial"/>
+                <w:color w:val="000000"/>
+                <w:sz w:val="18"/>
+                <w:szCs w:val="18"/>
+              </w:rPr>
+            </w:pPr>
+            <w:r>
+              <w:rPr>
+                <w:rFonts w:ascii="Arial" w:hAnsi="Arial" w:cs="Arial"/>
+                <w:color w:val="000000"/>
+                <w:sz w:val="18"/>
+                <w:szCs w:val="18"/>
+              </w:rPr>
+              <w:t xml:space="preserve">GS - Data migration for </w:t>
+            </w:r>
+            <w:proofErr w:type="spellStart"/>
+            <w:r>
+              <w:rPr>
+                <w:rFonts w:ascii="Arial" w:hAnsi="Arial" w:cs="Arial"/>
+                <w:color w:val="000000"/>
+                <w:sz w:val="18"/>
+                <w:szCs w:val="18"/>
+              </w:rPr>
+              <w:t>GreenSheets</w:t>
+            </w:r>
+            <w:proofErr w:type="spellEnd"/>
+          </w:p>
+          <w:p>
+            <w:pPr>
+              <w:rPr>
+                <w:rFonts w:ascii="Arial" w:hAnsi="Arial" w:cs="Arial"/>
+                <w:color w:val="000000"/>
+                <w:sz w:val="18"/>
+                <w:szCs w:val="18"/>
+              </w:rPr>
+            </w:pPr>
+            <w:ins w:id="43" w:author="Tulchinskaya, Gaby (NIH/NCI) [C]" w:date="2016-08-04T10:21:00Z">
               <w:r>
                 <w:rPr>
                   <w:rFonts w:ascii="Arial" w:hAnsi="Arial" w:cs="Arial"/>
@@ -3733,8 +3587,151 @@
                   <w:sz w:val="18"/>
                   <w:szCs w:val="18"/>
                 </w:rPr>
-                <w:t xml:space="preserve"> </w:t>
+                <w:t>(in scope, new dev)</w:t>
               </w:r>
+            </w:ins>
+          </w:p>
+        </w:tc>
+        <w:tc>
+          <w:tcPr>
+            <w:tcW w:w="1990" w:type="dxa"/>
+            <w:tcBorders>
+              <w:top w:val="single" w:sz="4" w:space="0" w:color="auto"/>
+              <w:bottom w:val="thickThinSmallGap" w:sz="12" w:space="0" w:color="auto"/>
+            </w:tcBorders>
+          </w:tcPr>
+          <w:p>
+            <w:pPr>
+              <w:rPr>
+                <w:rFonts w:ascii="Arial" w:hAnsi="Arial" w:cs="Arial"/>
+                <w:color w:val="000000"/>
+                <w:sz w:val="18"/>
+                <w:szCs w:val="18"/>
+              </w:rPr>
+            </w:pPr>
+            <w:r>
+              <w:rPr>
+                <w:rFonts w:ascii="Arial" w:hAnsi="Arial" w:cs="Arial"/>
+                <w:color w:val="000000"/>
+                <w:sz w:val="18"/>
+                <w:szCs w:val="18"/>
+              </w:rPr>
+              <w:t>Data from prior years should either be migrated or easily accessible for up to 3 years.</w:t>
+            </w:r>
+          </w:p>
+        </w:tc>
+        <w:tc>
+          <w:tcPr>
+            <w:tcW w:w="1128" w:type="dxa"/>
+            <w:tcBorders>
+              <w:top w:val="single" w:sz="4" w:space="0" w:color="auto"/>
+              <w:bottom w:val="thickThinSmallGap" w:sz="12" w:space="0" w:color="auto"/>
+            </w:tcBorders>
+          </w:tcPr>
+          <w:p>
+            <w:pPr>
+              <w:rPr>
+                <w:rFonts w:ascii="Arial" w:hAnsi="Arial" w:cs="Arial"/>
+                <w:color w:val="FF0000"/>
+                <w:sz w:val="18"/>
+                <w:szCs w:val="18"/>
+              </w:rPr>
+            </w:pPr>
+            <w:r>
+              <w:rPr>
+                <w:rFonts w:ascii="Arial" w:hAnsi="Arial" w:cs="Arial"/>
+                <w:color w:val="FF0000"/>
+                <w:sz w:val="18"/>
+                <w:szCs w:val="18"/>
+              </w:rPr>
+              <w:t>Critical</w:t>
+            </w:r>
+          </w:p>
+        </w:tc>
+        <w:tc>
+          <w:tcPr>
+            <w:tcW w:w="1345" w:type="dxa"/>
+            <w:tcBorders>
+              <w:top w:val="single" w:sz="4" w:space="0" w:color="auto"/>
+              <w:bottom w:val="thickThinSmallGap" w:sz="12" w:space="0" w:color="auto"/>
+            </w:tcBorders>
+          </w:tcPr>
+          <w:p>
+            <w:pPr>
+              <w:rPr>
+                <w:sz w:val="18"/>
+                <w:szCs w:val="18"/>
+              </w:rPr>
+            </w:pPr>
+            <w:r>
+              <w:rPr>
+                <w:rFonts w:ascii="Arial" w:hAnsi="Arial" w:cs="Arial"/>
+                <w:color w:val="000000"/>
+                <w:sz w:val="18"/>
+                <w:szCs w:val="18"/>
+              </w:rPr>
+              <w:t>OGAI2E-140</w:t>
+            </w:r>
+          </w:p>
+        </w:tc>
+      </w:tr>
+      <w:tr>
+        <w:tc>
+          <w:tcPr>
+            <w:tcW w:w="1475" w:type="dxa"/>
+            <w:vMerge w:val="restart"/>
+            <w:tcBorders>
+              <w:top w:val="thickThinSmallGap" w:sz="12" w:space="0" w:color="auto"/>
+              <w:bottom w:val="thickThinSmallGap" w:sz="12" w:space="0" w:color="auto"/>
+              <w:right w:val="double" w:sz="4" w:space="0" w:color="auto"/>
+            </w:tcBorders>
+            <w:shd w:val="clear" w:color="auto" w:fill="B8CCE4" w:themeFill="accent1" w:themeFillTint="66"/>
+          </w:tcPr>
+          <w:p>
+            <w:pPr>
+              <w:rPr>
+                <w:sz w:val="18"/>
+                <w:szCs w:val="18"/>
+              </w:rPr>
+            </w:pPr>
+            <w:r>
+              <w:rPr>
+                <w:rFonts w:ascii="Arial" w:hAnsi="Arial" w:cs="Arial"/>
+                <w:color w:val="000000"/>
+                <w:sz w:val="18"/>
+                <w:szCs w:val="18"/>
+              </w:rPr>
+              <w:t>UI modernization and usability</w:t>
+            </w:r>
+          </w:p>
+        </w:tc>
+        <w:tc>
+          <w:tcPr>
+            <w:tcW w:w="1472" w:type="dxa"/>
+            <w:tcBorders>
+              <w:top w:val="thickThinSmallGap" w:sz="12" w:space="0" w:color="auto"/>
+              <w:left w:val="double" w:sz="4" w:space="0" w:color="auto"/>
+            </w:tcBorders>
+          </w:tcPr>
+          <w:p>
+            <w:pPr>
+              <w:rPr>
+                <w:rFonts w:ascii="Arial" w:hAnsi="Arial" w:cs="Arial"/>
+                <w:color w:val="000000"/>
+                <w:sz w:val="18"/>
+                <w:szCs w:val="18"/>
+              </w:rPr>
+            </w:pPr>
+            <w:r>
+              <w:rPr>
+                <w:rFonts w:ascii="Arial" w:hAnsi="Arial" w:cs="Arial"/>
+                <w:color w:val="000000"/>
+                <w:sz w:val="18"/>
+                <w:szCs w:val="18"/>
+              </w:rPr>
+              <w:t>Ability to add policy link to a question</w:t>
+            </w:r>
+            <w:ins w:id="44" w:author="Tulchinskaya, Gaby (NIH/NCI) [C]" w:date="2016-08-03T16:31:00Z">
               <w:r>
                 <w:rPr>
                   <w:rFonts w:ascii="Arial" w:hAnsi="Arial" w:cs="Arial"/>
@@ -3742,10 +3739,10 @@
                   <w:sz w:val="18"/>
                   <w:szCs w:val="18"/>
                 </w:rPr>
-                <w:t>(</w:t>
+                <w:t xml:space="preserve"> (</w:t>
               </w:r>
             </w:ins>
-            <w:ins w:id="43" w:author="Tulchinskaya, Gaby (NIH/NCI) [C]" w:date="2016-08-03T16:32:00Z">
+            <w:ins w:id="45" w:author="Tulchinskaya, Gaby (NIH/NCI) [C]" w:date="2016-08-03T16:32:00Z">
               <w:r>
                 <w:rPr>
                   <w:rFonts w:ascii="Arial" w:hAnsi="Arial" w:cs="Arial"/>
@@ -3756,7 +3753,7 @@
                 <w:t>out of</w:t>
               </w:r>
             </w:ins>
-            <w:ins w:id="44" w:author="Tulchinskaya, Gaby (NIH/NCI) [C]" w:date="2016-08-03T16:31:00Z">
+            <w:ins w:id="46" w:author="Tulchinskaya, Gaby (NIH/NCI) [C]" w:date="2016-08-03T16:31:00Z">
               <w:r>
                 <w:rPr>
                   <w:rFonts w:ascii="Arial" w:hAnsi="Arial" w:cs="Arial"/>
@@ -3872,7 +3869,7 @@
               </w:rPr>
               <w:t xml:space="preserve"> from GPMATs</w:t>
             </w:r>
-            <w:ins w:id="45" w:author="Tulchinskaya, Gaby (NIH/NCI) [C]" w:date="2016-08-03T16:37:00Z">
+            <w:ins w:id="47" w:author="Tulchinskaya, Gaby (NIH/NCI) [C]" w:date="2016-08-03T16:37:00Z">
               <w:r>
                 <w:rPr>
                   <w:rFonts w:ascii="Arial" w:hAnsi="Arial" w:cs="Arial"/>
@@ -4011,7 +4008,7 @@
               </w:rPr>
               <w:t>Opening GreenSheets in same browser window</w:t>
             </w:r>
-            <w:ins w:id="46" w:author="Tulchinskaya, Gaby (NIH/NCI) [C]" w:date="2016-08-03T16:33:00Z">
+            <w:ins w:id="48" w:author="Tulchinskaya, Gaby (NIH/NCI) [C]" w:date="2016-08-03T16:33:00Z">
               <w:r>
                 <w:rPr>
                   <w:rFonts w:ascii="Arial" w:hAnsi="Arial" w:cs="Arial"/>
@@ -4343,7 +4340,7 @@
               </w:rPr>
               <w:t>Look and feel</w:t>
             </w:r>
-            <w:ins w:id="47" w:author="Tulchinskaya, Gaby (NIH/NCI) [C]" w:date="2016-08-03T16:34:00Z">
+            <w:ins w:id="49" w:author="Tulchinskaya, Gaby (NIH/NCI) [C]" w:date="2016-08-03T16:34:00Z">
               <w:r>
                 <w:rPr>
                   <w:rFonts w:ascii="Arial" w:hAnsi="Arial" w:cs="Arial"/>
@@ -4351,16 +4348,7 @@
                   <w:sz w:val="18"/>
                   <w:szCs w:val="18"/>
                 </w:rPr>
-                <w:t xml:space="preserve"> </w:t>
-              </w:r>
-              <w:r>
-                <w:rPr>
-                  <w:rFonts w:ascii="Arial" w:hAnsi="Arial" w:cs="Arial"/>
-                  <w:color w:val="000000"/>
-                  <w:sz w:val="18"/>
-                  <w:szCs w:val="18"/>
-                </w:rPr>
-                <w:t>(in scope, O&amp;M)</w:t>
+                <w:t xml:space="preserve"> (in scope, O&amp;M)</w:t>
               </w:r>
             </w:ins>
           </w:p>
@@ -4391,7 +4379,7 @@
               </w:rPr>
               <w:t xml:space="preserve">The system needs to have a consistent look and feel with </w:t>
             </w:r>
-            <w:del w:id="48" w:author="Tulchinskaya, Gaby (NIH/NCI) [C]" w:date="2016-08-03T16:36:00Z">
+            <w:del w:id="50" w:author="Tulchinskaya, Gaby (NIH/NCI) [C]" w:date="2016-08-03T16:36:00Z">
               <w:r>
                 <w:rPr>
                   <w:rFonts w:ascii="Arial" w:hAnsi="Arial" w:cs="Arial"/>
@@ -4402,7 +4390,7 @@
                 <w:delText>other I2E applications</w:delText>
               </w:r>
             </w:del>
-            <w:ins w:id="49" w:author="Tulchinskaya, Gaby (NIH/NCI) [C]" w:date="2016-08-03T16:36:00Z">
+            <w:ins w:id="51" w:author="Tulchinskaya, Gaby (NIH/NCI) [C]" w:date="2016-08-03T16:36:00Z">
               <w:r>
                 <w:rPr>
                   <w:rFonts w:ascii="Arial" w:hAnsi="Arial" w:cs="Arial"/>
@@ -4565,7 +4553,7 @@
               </w:rPr>
               <w:t>Additional list of UI improvements</w:t>
             </w:r>
-            <w:ins w:id="50" w:author="Tulchinskaya, Gaby (NIH/NCI) [C]" w:date="2016-08-03T16:37:00Z">
+            <w:ins w:id="52" w:author="Tulchinskaya, Gaby (NIH/NCI) [C]" w:date="2016-08-03T16:37:00Z">
               <w:r>
                 <w:rPr>
                   <w:rFonts w:ascii="Arial" w:hAnsi="Arial" w:cs="Arial"/>
@@ -4573,16 +4561,7 @@
                   <w:sz w:val="18"/>
                   <w:szCs w:val="18"/>
                 </w:rPr>
-                <w:t xml:space="preserve"> </w:t>
-              </w:r>
-              <w:r>
-                <w:rPr>
-                  <w:rFonts w:ascii="Arial" w:hAnsi="Arial" w:cs="Arial"/>
-                  <w:color w:val="000000"/>
-                  <w:sz w:val="18"/>
-                  <w:szCs w:val="18"/>
-                </w:rPr>
-                <w:t>(in scope, O&amp;M)</w:t>
+                <w:t xml:space="preserve"> (in scope, O&amp;M)</w:t>
               </w:r>
             </w:ins>
           </w:p>
@@ -4817,7 +4796,7 @@
               </w:rPr>
               <w:t>Provide ability to complete GS on revised award.</w:t>
             </w:r>
-            <w:ins w:id="51" w:author="Tulchinskaya, Gaby (NIH/NCI) [C]" w:date="2016-08-03T16:38:00Z">
+            <w:ins w:id="53" w:author="Tulchinskaya, Gaby (NIH/NCI) [C]" w:date="2016-08-03T16:38:00Z">
               <w:r>
                 <w:rPr>
                   <w:rFonts w:ascii="Arial" w:hAnsi="Arial" w:cs="Arial"/>
@@ -5020,7 +4999,7 @@
               </w:rPr>
               <w:t>GS - Create ability to version GS.</w:t>
             </w:r>
-            <w:ins w:id="52" w:author="Tulchinskaya, Gaby (NIH/NCI) [C]" w:date="2016-08-03T16:39:00Z">
+            <w:ins w:id="54" w:author="Tulchinskaya, Gaby (NIH/NCI) [C]" w:date="2016-08-03T16:39:00Z">
               <w:r>
                 <w:rPr>
                   <w:rFonts w:ascii="Arial" w:hAnsi="Arial" w:cs="Arial"/>
@@ -5028,19 +5007,10 @@
                   <w:sz w:val="18"/>
                   <w:szCs w:val="18"/>
                 </w:rPr>
-                <w:t xml:space="preserve"> </w:t>
-              </w:r>
-              <w:r>
-                <w:rPr>
-                  <w:rFonts w:ascii="Arial" w:hAnsi="Arial" w:cs="Arial"/>
-                  <w:color w:val="000000"/>
-                  <w:sz w:val="18"/>
-                  <w:szCs w:val="18"/>
-                </w:rPr>
-                <w:t>(</w:t>
+                <w:t xml:space="preserve"> (</w:t>
               </w:r>
             </w:ins>
-            <w:ins w:id="53" w:author="Tulchinskaya, Gaby (NIH/NCI) [C]" w:date="2016-08-03T16:40:00Z">
+            <w:ins w:id="55" w:author="Tulchinskaya, Gaby (NIH/NCI) [C]" w:date="2016-08-03T16:40:00Z">
               <w:r>
                 <w:rPr>
                   <w:rFonts w:ascii="Arial" w:hAnsi="Arial" w:cs="Arial"/>
@@ -5051,7 +5021,7 @@
                 <w:t>in</w:t>
               </w:r>
             </w:ins>
-            <w:ins w:id="54" w:author="Tulchinskaya, Gaby (NIH/NCI) [C]" w:date="2016-08-03T16:39:00Z">
+            <w:ins w:id="56" w:author="Tulchinskaya, Gaby (NIH/NCI) [C]" w:date="2016-08-03T16:39:00Z">
               <w:r>
                 <w:rPr>
                   <w:rFonts w:ascii="Arial" w:hAnsi="Arial" w:cs="Arial"/>
@@ -5258,7 +5228,7 @@
               </w:rPr>
               <w:t>GS FB - new report to validate mechanisms selected for each question set.</w:t>
             </w:r>
-            <w:ins w:id="55" w:author="Tulchinskaya, Gaby (NIH/NCI) [C]" w:date="2016-08-03T16:40:00Z">
+            <w:ins w:id="57" w:author="Tulchinskaya, Gaby (NIH/NCI) [C]" w:date="2016-08-03T16:40:00Z">
               <w:r>
                 <w:rPr>
                   <w:rFonts w:ascii="Arial" w:hAnsi="Arial" w:cs="Arial"/>
@@ -5451,7 +5421,7 @@
               </w:rPr>
               <w:t>Integrate Supplements Across All Systems Prior to Award</w:t>
             </w:r>
-            <w:ins w:id="56" w:author="Tulchinskaya, Gaby (NIH/NCI) [C]" w:date="2016-08-03T16:41:00Z">
+            <w:ins w:id="58" w:author="Tulchinskaya, Gaby (NIH/NCI) [C]" w:date="2016-08-03T16:41:00Z">
               <w:r>
                 <w:rPr>
                   <w:rFonts w:ascii="Arial" w:hAnsi="Arial" w:cs="Arial"/>
@@ -5459,25 +5429,7 @@
                   <w:sz w:val="18"/>
                   <w:szCs w:val="18"/>
                 </w:rPr>
-                <w:t xml:space="preserve"> </w:t>
-              </w:r>
-              <w:r>
-                <w:rPr>
-                  <w:rFonts w:ascii="Arial" w:hAnsi="Arial" w:cs="Arial"/>
-                  <w:color w:val="000000"/>
-                  <w:sz w:val="18"/>
-                  <w:szCs w:val="18"/>
-                </w:rPr>
-                <w:t>(out of scope,</w:t>
-              </w:r>
-              <w:r>
-                <w:rPr>
-                  <w:rFonts w:ascii="Arial" w:hAnsi="Arial" w:cs="Arial"/>
-                  <w:color w:val="000000"/>
-                  <w:sz w:val="18"/>
-                  <w:szCs w:val="18"/>
-                </w:rPr>
-                <w:t xml:space="preserve"> I2E O&amp;M)</w:t>
+                <w:t xml:space="preserve"> (out of scope, I2E O&amp;M)</w:t>
               </w:r>
             </w:ins>
           </w:p>
@@ -5722,7 +5674,7 @@
               </w:rPr>
               <w:t>GS - validate any legacy activity codes in the old system</w:t>
             </w:r>
-            <w:ins w:id="57" w:author="Tulchinskaya, Gaby (NIH/NCI) [C]" w:date="2016-08-03T16:41:00Z">
+            <w:ins w:id="59" w:author="Tulchinskaya, Gaby (NIH/NCI) [C]" w:date="2016-08-03T16:41:00Z">
               <w:r>
                 <w:rPr>
                   <w:rFonts w:ascii="Arial" w:hAnsi="Arial" w:cs="Arial"/>
@@ -5979,7 +5931,7 @@
               </w:rPr>
               <w:t>GS- documentation needs</w:t>
             </w:r>
-            <w:ins w:id="58" w:author="Tulchinskaya, Gaby (NIH/NCI) [C]" w:date="2016-08-03T16:42:00Z">
+            <w:ins w:id="60" w:author="Tulchinskaya, Gaby (NIH/NCI) [C]" w:date="2016-08-03T16:42:00Z">
               <w:r>
                 <w:rPr>
                   <w:rFonts w:ascii="Arial" w:hAnsi="Arial" w:cs="Arial"/>
@@ -5990,7 +5942,7 @@
                 <w:t xml:space="preserve"> (</w:t>
               </w:r>
             </w:ins>
-            <w:ins w:id="59" w:author="Tulchinskaya, Gaby (NIH/NCI) [C]" w:date="2016-08-03T16:43:00Z">
+            <w:ins w:id="61" w:author="Tulchinskaya, Gaby (NIH/NCI) [C]" w:date="2016-08-03T16:43:00Z">
               <w:r>
                 <w:rPr>
                   <w:rFonts w:ascii="Arial" w:hAnsi="Arial" w:cs="Arial"/>
@@ -6183,7 +6135,7 @@
               </w:rPr>
               <w:t>Analysis of additional existing FB features to turn on</w:t>
             </w:r>
-            <w:ins w:id="60" w:author="Tulchinskaya, Gaby (NIH/NCI) [C]" w:date="2016-08-03T16:44:00Z">
+            <w:ins w:id="62" w:author="Tulchinskaya, Gaby (NIH/NCI) [C]" w:date="2016-08-03T16:44:00Z">
               <w:r>
                 <w:rPr>
                   <w:rFonts w:ascii="Arial" w:hAnsi="Arial" w:cs="Arial"/>
@@ -6222,7 +6174,18 @@
                 <w:sz w:val="18"/>
                 <w:szCs w:val="18"/>
               </w:rPr>
-              <w:t>During initial GS FB integration some FB features were turned off. Analysis and OGA discussion is needed to evaluate the need to turn on additional capabilities.</w:t>
+              <w:t>During initial GS FB integration some FB features were turned off. Analysis and OGA discussion is needed to evaluate the need to turn on additional cap</w:t>
+            </w:r>
+            <w:bookmarkStart w:id="63" w:name="_GoBack"/>
+            <w:bookmarkEnd w:id="63"/>
+            <w:r>
+              <w:rPr>
+                <w:rFonts w:ascii="Arial" w:hAnsi="Arial" w:cs="Arial"/>
+                <w:color w:val="000000"/>
+                <w:sz w:val="18"/>
+                <w:szCs w:val="18"/>
+              </w:rPr>
+              <w:t>abilities.</w:t>
             </w:r>
           </w:p>
         </w:tc>
@@ -6282,9 +6245,27 @@
                 <w:sz w:val="18"/>
                 <w:szCs w:val="18"/>
               </w:rPr>
-              <w:t>GS - feature allowing PDs to preview GS</w:t>
-            </w:r>
-            <w:ins w:id="61" w:author="Tulchinskaya, Gaby (NIH/NCI) [C]" w:date="2016-08-03T16:44:00Z">
+              <w:t xml:space="preserve">GS - feature allowing PDs </w:t>
+            </w:r>
+            <w:r>
+              <w:rPr>
+                <w:rFonts w:ascii="Arial" w:hAnsi="Arial" w:cs="Arial"/>
+                <w:color w:val="000000"/>
+                <w:sz w:val="18"/>
+                <w:szCs w:val="18"/>
+              </w:rPr>
+              <w:t xml:space="preserve">and Specialists </w:t>
+            </w:r>
+            <w:r>
+              <w:rPr>
+                <w:rFonts w:ascii="Arial" w:hAnsi="Arial" w:cs="Arial"/>
+                <w:color w:val="000000"/>
+                <w:sz w:val="18"/>
+                <w:szCs w:val="18"/>
+              </w:rPr>
+              <w:t>to preview GS</w:t>
+            </w:r>
+            <w:ins w:id="64" w:author="Tulchinskaya, Gaby (NIH/NCI) [C]" w:date="2016-08-03T16:44:00Z">
               <w:r>
                 <w:rPr>
                   <w:rFonts w:ascii="Arial" w:hAnsi="Arial" w:cs="Arial"/>
@@ -6292,8 +6273,311 @@
                   <w:sz w:val="18"/>
                   <w:szCs w:val="18"/>
                 </w:rPr>
-                <w:t xml:space="preserve"> </w:t>
+                <w:t xml:space="preserve"> (out of scope, new dev)</w:t>
               </w:r>
+            </w:ins>
+          </w:p>
+        </w:tc>
+        <w:tc>
+          <w:tcPr>
+            <w:tcW w:w="1990" w:type="dxa"/>
+            <w:tcBorders>
+              <w:top w:val="thickThinSmallGap" w:sz="12" w:space="0" w:color="auto"/>
+              <w:bottom w:val="single" w:sz="4" w:space="0" w:color="auto"/>
+            </w:tcBorders>
+          </w:tcPr>
+          <w:p>
+            <w:pPr>
+              <w:rPr>
+                <w:rFonts w:ascii="Arial" w:hAnsi="Arial" w:cs="Arial"/>
+                <w:color w:val="000000"/>
+                <w:sz w:val="18"/>
+                <w:szCs w:val="18"/>
+              </w:rPr>
+            </w:pPr>
+            <w:r>
+              <w:rPr>
+                <w:rFonts w:ascii="Arial" w:hAnsi="Arial" w:cs="Arial"/>
+                <w:color w:val="000000"/>
+                <w:sz w:val="18"/>
+                <w:szCs w:val="18"/>
+              </w:rPr>
+              <w:t xml:space="preserve">OGA staff requests to create a preview mode on unpublished </w:t>
+            </w:r>
+            <w:proofErr w:type="spellStart"/>
+            <w:r>
+              <w:rPr>
+                <w:rFonts w:ascii="Arial" w:hAnsi="Arial" w:cs="Arial"/>
+                <w:color w:val="000000"/>
+                <w:sz w:val="18"/>
+                <w:szCs w:val="18"/>
+              </w:rPr>
+              <w:t>greensheets</w:t>
+            </w:r>
+            <w:proofErr w:type="spellEnd"/>
+            <w:r>
+              <w:rPr>
+                <w:rFonts w:ascii="Arial" w:hAnsi="Arial" w:cs="Arial"/>
+                <w:color w:val="000000"/>
+                <w:sz w:val="18"/>
+                <w:szCs w:val="18"/>
+              </w:rPr>
+              <w:t xml:space="preserve"> for specific PD and Specialist users. This function will be used to get feedback from PDs and test both PD and GM GS validations on new </w:t>
+            </w:r>
+            <w:proofErr w:type="spellStart"/>
+            <w:r>
+              <w:rPr>
+                <w:rFonts w:ascii="Arial" w:hAnsi="Arial" w:cs="Arial"/>
+                <w:color w:val="000000"/>
+                <w:sz w:val="18"/>
+                <w:szCs w:val="18"/>
+              </w:rPr>
+              <w:t>greensheets</w:t>
+            </w:r>
+            <w:proofErr w:type="spellEnd"/>
+            <w:r>
+              <w:rPr>
+                <w:rFonts w:ascii="Arial" w:hAnsi="Arial" w:cs="Arial"/>
+                <w:color w:val="000000"/>
+                <w:sz w:val="18"/>
+                <w:szCs w:val="18"/>
+              </w:rPr>
+              <w:t>. PD should be able to answer all the questions and click complete without recording the completion action. This may be possible to achieve by providing dropdown of type and mechanism options to filter the questions instead of selecting a grant.</w:t>
+            </w:r>
+          </w:p>
+          <w:p>
+            <w:pPr>
+              <w:rPr>
+                <w:rFonts w:ascii="Arial" w:hAnsi="Arial" w:cs="Arial"/>
+                <w:color w:val="000000"/>
+                <w:sz w:val="18"/>
+                <w:szCs w:val="18"/>
+              </w:rPr>
+            </w:pPr>
+            <w:r>
+              <w:rPr>
+                <w:rFonts w:ascii="Arial" w:hAnsi="Arial" w:cs="Arial"/>
+                <w:color w:val="000000"/>
+                <w:sz w:val="18"/>
+                <w:szCs w:val="18"/>
+              </w:rPr>
+              <w:t xml:space="preserve"> It is important to keep in mind that some questions/forms </w:t>
+            </w:r>
+            <w:proofErr w:type="gramStart"/>
+            <w:r>
+              <w:rPr>
+                <w:rFonts w:ascii="Arial" w:hAnsi="Arial" w:cs="Arial"/>
+                <w:color w:val="000000"/>
+                <w:sz w:val="18"/>
+                <w:szCs w:val="18"/>
+              </w:rPr>
+              <w:t>needs</w:t>
+            </w:r>
+            <w:proofErr w:type="gramEnd"/>
+            <w:r>
+              <w:rPr>
+                <w:rFonts w:ascii="Arial" w:hAnsi="Arial" w:cs="Arial"/>
+                <w:color w:val="000000"/>
+                <w:sz w:val="18"/>
+                <w:szCs w:val="18"/>
+              </w:rPr>
+              <w:t xml:space="preserve"> to be removed from production, currently this is achieved via module publishing action.</w:t>
+            </w:r>
+          </w:p>
+          <w:p>
+            <w:pPr>
+              <w:rPr>
+                <w:rFonts w:ascii="Arial" w:hAnsi="Arial" w:cs="Arial"/>
+                <w:color w:val="000000"/>
+                <w:sz w:val="18"/>
+                <w:szCs w:val="18"/>
+              </w:rPr>
+            </w:pPr>
+            <w:r>
+              <w:rPr>
+                <w:rFonts w:ascii="Arial" w:hAnsi="Arial" w:cs="Arial"/>
+                <w:color w:val="000000"/>
+                <w:sz w:val="18"/>
+                <w:szCs w:val="18"/>
+              </w:rPr>
+              <w:t xml:space="preserve"> Alternative process for verification of PD </w:t>
+            </w:r>
+            <w:proofErr w:type="spellStart"/>
+            <w:r>
+              <w:rPr>
+                <w:rFonts w:ascii="Arial" w:hAnsi="Arial" w:cs="Arial"/>
+                <w:color w:val="000000"/>
+                <w:sz w:val="18"/>
+                <w:szCs w:val="18"/>
+              </w:rPr>
+              <w:t>greensheet</w:t>
+            </w:r>
+            <w:proofErr w:type="spellEnd"/>
+            <w:r>
+              <w:rPr>
+                <w:rFonts w:ascii="Arial" w:hAnsi="Arial" w:cs="Arial"/>
+                <w:color w:val="000000"/>
+                <w:sz w:val="18"/>
+                <w:szCs w:val="18"/>
+              </w:rPr>
+              <w:t xml:space="preserve"> is to send PDs emails with all the questions.</w:t>
+            </w:r>
+          </w:p>
+        </w:tc>
+        <w:tc>
+          <w:tcPr>
+            <w:tcW w:w="1128" w:type="dxa"/>
+            <w:tcBorders>
+              <w:top w:val="thickThinSmallGap" w:sz="12" w:space="0" w:color="auto"/>
+              <w:bottom w:val="single" w:sz="4" w:space="0" w:color="auto"/>
+            </w:tcBorders>
+          </w:tcPr>
+          <w:p>
+            <w:pPr>
+              <w:rPr>
+                <w:rFonts w:ascii="Arial" w:hAnsi="Arial" w:cs="Arial"/>
+                <w:color w:val="00B050"/>
+                <w:sz w:val="18"/>
+                <w:szCs w:val="18"/>
+              </w:rPr>
+            </w:pPr>
+            <w:r>
+              <w:rPr>
+                <w:rFonts w:ascii="Arial" w:hAnsi="Arial" w:cs="Arial"/>
+                <w:color w:val="00B050"/>
+                <w:sz w:val="18"/>
+                <w:szCs w:val="18"/>
+              </w:rPr>
+              <w:t>Minor</w:t>
+            </w:r>
+          </w:p>
+        </w:tc>
+        <w:tc>
+          <w:tcPr>
+            <w:tcW w:w="1345" w:type="dxa"/>
+            <w:tcBorders>
+              <w:top w:val="thickThinSmallGap" w:sz="12" w:space="0" w:color="auto"/>
+              <w:bottom w:val="single" w:sz="4" w:space="0" w:color="auto"/>
+            </w:tcBorders>
+          </w:tcPr>
+          <w:p>
+            <w:pPr>
+              <w:rPr>
+                <w:rFonts w:ascii="Arial" w:hAnsi="Arial" w:cs="Arial"/>
+                <w:color w:val="000000"/>
+                <w:sz w:val="18"/>
+                <w:szCs w:val="18"/>
+              </w:rPr>
+            </w:pPr>
+            <w:r>
+              <w:rPr>
+                <w:rFonts w:ascii="Arial" w:hAnsi="Arial" w:cs="Arial"/>
+                <w:color w:val="000000"/>
+                <w:sz w:val="18"/>
+                <w:szCs w:val="18"/>
+              </w:rPr>
+              <w:t>OGAI2E-148</w:t>
+            </w:r>
+          </w:p>
+        </w:tc>
+      </w:tr>
+      <w:tr>
+        <w:tc>
+          <w:tcPr>
+            <w:tcW w:w="1475" w:type="dxa"/>
+            <w:vMerge/>
+            <w:tcBorders>
+              <w:top w:val="thickThinSmallGap" w:sz="12" w:space="0" w:color="auto"/>
+              <w:bottom w:val="thickThinSmallGap" w:sz="12" w:space="0" w:color="auto"/>
+              <w:right w:val="double" w:sz="4" w:space="0" w:color="auto"/>
+            </w:tcBorders>
+            <w:shd w:val="clear" w:color="auto" w:fill="DBE5F1" w:themeFill="accent1" w:themeFillTint="33"/>
+          </w:tcPr>
+          <w:p>
+            <w:pPr>
+              <w:rPr>
+                <w:sz w:val="18"/>
+                <w:szCs w:val="18"/>
+              </w:rPr>
+            </w:pPr>
+          </w:p>
+        </w:tc>
+        <w:tc>
+          <w:tcPr>
+            <w:tcW w:w="1472" w:type="dxa"/>
+            <w:tcBorders>
+              <w:top w:val="single" w:sz="4" w:space="0" w:color="auto"/>
+              <w:left w:val="double" w:sz="4" w:space="0" w:color="auto"/>
+              <w:bottom w:val="thickThinSmallGap" w:sz="12" w:space="0" w:color="auto"/>
+              <w:right w:val="single" w:sz="4" w:space="0" w:color="auto"/>
+            </w:tcBorders>
+          </w:tcPr>
+          <w:p>
+            <w:pPr>
+              <w:rPr>
+                <w:sz w:val="18"/>
+                <w:szCs w:val="18"/>
+              </w:rPr>
+            </w:pPr>
+          </w:p>
+        </w:tc>
+        <w:tc>
+          <w:tcPr>
+            <w:tcW w:w="4001" w:type="dxa"/>
+            <w:gridSpan w:val="3"/>
+            <w:tcBorders>
+              <w:top w:val="single" w:sz="4" w:space="0" w:color="auto"/>
+              <w:left w:val="single" w:sz="4" w:space="0" w:color="auto"/>
+              <w:bottom w:val="thickThinSmallGap" w:sz="12" w:space="0" w:color="auto"/>
+              <w:right w:val="double" w:sz="4" w:space="0" w:color="auto"/>
+            </w:tcBorders>
+          </w:tcPr>
+          <w:p>
+            <w:pPr>
+              <w:rPr>
+                <w:sz w:val="18"/>
+                <w:szCs w:val="18"/>
+              </w:rPr>
+            </w:pPr>
+          </w:p>
+        </w:tc>
+        <w:tc>
+          <w:tcPr>
+            <w:tcW w:w="1529" w:type="dxa"/>
+            <w:tcBorders>
+              <w:left w:val="double" w:sz="4" w:space="0" w:color="auto"/>
+              <w:bottom w:val="thickThinSmallGap" w:sz="12" w:space="0" w:color="auto"/>
+            </w:tcBorders>
+          </w:tcPr>
+          <w:p>
+            <w:pPr>
+              <w:rPr>
+                <w:rFonts w:ascii="Arial" w:hAnsi="Arial" w:cs="Arial"/>
+                <w:color w:val="000000"/>
+                <w:sz w:val="18"/>
+                <w:szCs w:val="18"/>
+              </w:rPr>
+            </w:pPr>
+            <w:r>
+              <w:rPr>
+                <w:rFonts w:ascii="Arial" w:hAnsi="Arial" w:cs="Arial"/>
+                <w:color w:val="000000"/>
+                <w:sz w:val="18"/>
+                <w:szCs w:val="18"/>
+              </w:rPr>
+              <w:t xml:space="preserve">GS FB - Validate the need to create competing and non-comp </w:t>
+            </w:r>
+            <w:r>
+              <w:rPr>
+                <w:rFonts w:ascii="Arial" w:hAnsi="Arial" w:cs="Arial"/>
+                <w:color w:val="000000"/>
+                <w:sz w:val="18"/>
+                <w:szCs w:val="18"/>
+              </w:rPr>
+              <w:lastRenderedPageBreak/>
+              <w:t>modules.</w:t>
+            </w:r>
+            <w:ins w:id="65" w:author="Tulchinskaya, Gaby (NIH/NCI) [C]" w:date="2016-08-03T16:46:00Z">
               <w:r>
                 <w:rPr>
                   <w:rFonts w:ascii="Arial" w:hAnsi="Arial" w:cs="Arial"/>
@@ -6301,7 +6585,7 @@
                   <w:sz w:val="18"/>
                   <w:szCs w:val="18"/>
                 </w:rPr>
-                <w:t>(out of scope, new dev)</w:t>
+                <w:t xml:space="preserve"> (out of scope, new dev)</w:t>
               </w:r>
             </w:ins>
           </w:p>
@@ -6310,327 +6594,6 @@
           <w:tcPr>
             <w:tcW w:w="1990" w:type="dxa"/>
             <w:tcBorders>
-              <w:top w:val="thickThinSmallGap" w:sz="12" w:space="0" w:color="auto"/>
-              <w:bottom w:val="single" w:sz="4" w:space="0" w:color="auto"/>
-            </w:tcBorders>
-          </w:tcPr>
-          <w:p>
-            <w:pPr>
-              <w:rPr>
-                <w:rFonts w:ascii="Arial" w:hAnsi="Arial" w:cs="Arial"/>
-                <w:color w:val="000000"/>
-                <w:sz w:val="18"/>
-                <w:szCs w:val="18"/>
-              </w:rPr>
-            </w:pPr>
-            <w:r>
-              <w:rPr>
-                <w:rFonts w:ascii="Arial" w:hAnsi="Arial" w:cs="Arial"/>
-                <w:color w:val="000000"/>
-                <w:sz w:val="18"/>
-                <w:szCs w:val="18"/>
-              </w:rPr>
-              <w:t xml:space="preserve">OGA staff requests to create a preview mode on unpublished </w:t>
-            </w:r>
-            <w:proofErr w:type="spellStart"/>
-            <w:r>
-              <w:rPr>
-                <w:rFonts w:ascii="Arial" w:hAnsi="Arial" w:cs="Arial"/>
-                <w:color w:val="000000"/>
-                <w:sz w:val="18"/>
-                <w:szCs w:val="18"/>
-              </w:rPr>
-              <w:t>greensheets</w:t>
-            </w:r>
-            <w:proofErr w:type="spellEnd"/>
-            <w:r>
-              <w:rPr>
-                <w:rFonts w:ascii="Arial" w:hAnsi="Arial" w:cs="Arial"/>
-                <w:color w:val="000000"/>
-                <w:sz w:val="18"/>
-                <w:szCs w:val="18"/>
-              </w:rPr>
-              <w:t xml:space="preserve"> for specific PD and Specialist users. This function will be used to get feedback from PDs and test both PD and GM GS validations on new </w:t>
-            </w:r>
-            <w:proofErr w:type="spellStart"/>
-            <w:r>
-              <w:rPr>
-                <w:rFonts w:ascii="Arial" w:hAnsi="Arial" w:cs="Arial"/>
-                <w:color w:val="000000"/>
-                <w:sz w:val="18"/>
-                <w:szCs w:val="18"/>
-              </w:rPr>
-              <w:t>greensheets</w:t>
-            </w:r>
-            <w:proofErr w:type="spellEnd"/>
-            <w:r>
-              <w:rPr>
-                <w:rFonts w:ascii="Arial" w:hAnsi="Arial" w:cs="Arial"/>
-                <w:color w:val="000000"/>
-                <w:sz w:val="18"/>
-                <w:szCs w:val="18"/>
-              </w:rPr>
-              <w:t>. PD should be able to answer all the questions and click complete without recording the completion action. This may be possible to achieve by providing dropdown of type and mechanism options to filter the questions instead of selecting a grant.</w:t>
-            </w:r>
-          </w:p>
-          <w:p>
-            <w:pPr>
-              <w:rPr>
-                <w:rFonts w:ascii="Arial" w:hAnsi="Arial" w:cs="Arial"/>
-                <w:color w:val="000000"/>
-                <w:sz w:val="18"/>
-                <w:szCs w:val="18"/>
-              </w:rPr>
-            </w:pPr>
-            <w:r>
-              <w:rPr>
-                <w:rFonts w:ascii="Arial" w:hAnsi="Arial" w:cs="Arial"/>
-                <w:color w:val="000000"/>
-                <w:sz w:val="18"/>
-                <w:szCs w:val="18"/>
-              </w:rPr>
-              <w:t xml:space="preserve"> It is important to keep in mind that some questions/forms </w:t>
-            </w:r>
-            <w:proofErr w:type="gramStart"/>
-            <w:r>
-              <w:rPr>
-                <w:rFonts w:ascii="Arial" w:hAnsi="Arial" w:cs="Arial"/>
-                <w:color w:val="000000"/>
-                <w:sz w:val="18"/>
-                <w:szCs w:val="18"/>
-              </w:rPr>
-              <w:t>needs</w:t>
-            </w:r>
-            <w:proofErr w:type="gramEnd"/>
-            <w:r>
-              <w:rPr>
-                <w:rFonts w:ascii="Arial" w:hAnsi="Arial" w:cs="Arial"/>
-                <w:color w:val="000000"/>
-                <w:sz w:val="18"/>
-                <w:szCs w:val="18"/>
-              </w:rPr>
-              <w:t xml:space="preserve"> to be removed from production, currently this is achieved via module publishing action.</w:t>
-            </w:r>
-          </w:p>
-          <w:p>
-            <w:pPr>
-              <w:rPr>
-                <w:rFonts w:ascii="Arial" w:hAnsi="Arial" w:cs="Arial"/>
-                <w:color w:val="000000"/>
-                <w:sz w:val="18"/>
-                <w:szCs w:val="18"/>
-              </w:rPr>
-            </w:pPr>
-            <w:r>
-              <w:rPr>
-                <w:rFonts w:ascii="Arial" w:hAnsi="Arial" w:cs="Arial"/>
-                <w:color w:val="000000"/>
-                <w:sz w:val="18"/>
-                <w:szCs w:val="18"/>
-              </w:rPr>
-              <w:t xml:space="preserve"> Alternative process for verification of PD </w:t>
-            </w:r>
-            <w:proofErr w:type="spellStart"/>
-            <w:r>
-              <w:rPr>
-                <w:rFonts w:ascii="Arial" w:hAnsi="Arial" w:cs="Arial"/>
-                <w:color w:val="000000"/>
-                <w:sz w:val="18"/>
-                <w:szCs w:val="18"/>
-              </w:rPr>
-              <w:t>greensheet</w:t>
-            </w:r>
-            <w:proofErr w:type="spellEnd"/>
-            <w:r>
-              <w:rPr>
-                <w:rFonts w:ascii="Arial" w:hAnsi="Arial" w:cs="Arial"/>
-                <w:color w:val="000000"/>
-                <w:sz w:val="18"/>
-                <w:szCs w:val="18"/>
-              </w:rPr>
-              <w:t xml:space="preserve"> is to send PDs emails with all the questions.</w:t>
-            </w:r>
-          </w:p>
-        </w:tc>
-        <w:tc>
-          <w:tcPr>
-            <w:tcW w:w="1128" w:type="dxa"/>
-            <w:tcBorders>
-              <w:top w:val="thickThinSmallGap" w:sz="12" w:space="0" w:color="auto"/>
-              <w:bottom w:val="single" w:sz="4" w:space="0" w:color="auto"/>
-            </w:tcBorders>
-          </w:tcPr>
-          <w:p>
-            <w:pPr>
-              <w:rPr>
-                <w:rFonts w:ascii="Arial" w:hAnsi="Arial" w:cs="Arial"/>
-                <w:color w:val="00B050"/>
-                <w:sz w:val="18"/>
-                <w:szCs w:val="18"/>
-              </w:rPr>
-            </w:pPr>
-            <w:r>
-              <w:rPr>
-                <w:rFonts w:ascii="Arial" w:hAnsi="Arial" w:cs="Arial"/>
-                <w:color w:val="00B050"/>
-                <w:sz w:val="18"/>
-                <w:szCs w:val="18"/>
-              </w:rPr>
-              <w:t>Minor</w:t>
-            </w:r>
-          </w:p>
-        </w:tc>
-        <w:tc>
-          <w:tcPr>
-            <w:tcW w:w="1345" w:type="dxa"/>
-            <w:tcBorders>
-              <w:top w:val="thickThinSmallGap" w:sz="12" w:space="0" w:color="auto"/>
-              <w:bottom w:val="single" w:sz="4" w:space="0" w:color="auto"/>
-            </w:tcBorders>
-          </w:tcPr>
-          <w:p>
-            <w:pPr>
-              <w:rPr>
-                <w:rFonts w:ascii="Arial" w:hAnsi="Arial" w:cs="Arial"/>
-                <w:color w:val="000000"/>
-                <w:sz w:val="18"/>
-                <w:szCs w:val="18"/>
-              </w:rPr>
-            </w:pPr>
-            <w:r>
-              <w:rPr>
-                <w:rFonts w:ascii="Arial" w:hAnsi="Arial" w:cs="Arial"/>
-                <w:color w:val="000000"/>
-                <w:sz w:val="18"/>
-                <w:szCs w:val="18"/>
-              </w:rPr>
-              <w:t>OGAI2E-148</w:t>
-            </w:r>
-          </w:p>
-        </w:tc>
-      </w:tr>
-      <w:tr>
-        <w:tc>
-          <w:tcPr>
-            <w:tcW w:w="1475" w:type="dxa"/>
-            <w:vMerge/>
-            <w:tcBorders>
-              <w:top w:val="thickThinSmallGap" w:sz="12" w:space="0" w:color="auto"/>
-              <w:bottom w:val="thickThinSmallGap" w:sz="12" w:space="0" w:color="auto"/>
-              <w:right w:val="double" w:sz="4" w:space="0" w:color="auto"/>
-            </w:tcBorders>
-            <w:shd w:val="clear" w:color="auto" w:fill="DBE5F1" w:themeFill="accent1" w:themeFillTint="33"/>
-          </w:tcPr>
-          <w:p>
-            <w:pPr>
-              <w:rPr>
-                <w:sz w:val="18"/>
-                <w:szCs w:val="18"/>
-              </w:rPr>
-            </w:pPr>
-          </w:p>
-        </w:tc>
-        <w:tc>
-          <w:tcPr>
-            <w:tcW w:w="1472" w:type="dxa"/>
-            <w:tcBorders>
-              <w:top w:val="single" w:sz="4" w:space="0" w:color="auto"/>
-              <w:left w:val="double" w:sz="4" w:space="0" w:color="auto"/>
-              <w:bottom w:val="thickThinSmallGap" w:sz="12" w:space="0" w:color="auto"/>
-              <w:right w:val="single" w:sz="4" w:space="0" w:color="auto"/>
-            </w:tcBorders>
-          </w:tcPr>
-          <w:p>
-            <w:pPr>
-              <w:rPr>
-                <w:sz w:val="18"/>
-                <w:szCs w:val="18"/>
-              </w:rPr>
-            </w:pPr>
-          </w:p>
-        </w:tc>
-        <w:tc>
-          <w:tcPr>
-            <w:tcW w:w="4001" w:type="dxa"/>
-            <w:gridSpan w:val="3"/>
-            <w:tcBorders>
-              <w:top w:val="single" w:sz="4" w:space="0" w:color="auto"/>
-              <w:left w:val="single" w:sz="4" w:space="0" w:color="auto"/>
-              <w:bottom w:val="thickThinSmallGap" w:sz="12" w:space="0" w:color="auto"/>
-              <w:right w:val="double" w:sz="4" w:space="0" w:color="auto"/>
-            </w:tcBorders>
-          </w:tcPr>
-          <w:p>
-            <w:pPr>
-              <w:rPr>
-                <w:sz w:val="18"/>
-                <w:szCs w:val="18"/>
-              </w:rPr>
-            </w:pPr>
-          </w:p>
-        </w:tc>
-        <w:tc>
-          <w:tcPr>
-            <w:tcW w:w="1529" w:type="dxa"/>
-            <w:tcBorders>
-              <w:left w:val="double" w:sz="4" w:space="0" w:color="auto"/>
-              <w:bottom w:val="thickThinSmallGap" w:sz="12" w:space="0" w:color="auto"/>
-            </w:tcBorders>
-          </w:tcPr>
-          <w:p>
-            <w:pPr>
-              <w:rPr>
-                <w:rFonts w:ascii="Arial" w:hAnsi="Arial" w:cs="Arial"/>
-                <w:color w:val="000000"/>
-                <w:sz w:val="18"/>
-                <w:szCs w:val="18"/>
-              </w:rPr>
-            </w:pPr>
-            <w:r>
-              <w:rPr>
-                <w:rFonts w:ascii="Arial" w:hAnsi="Arial" w:cs="Arial"/>
-                <w:color w:val="000000"/>
-                <w:sz w:val="18"/>
-                <w:szCs w:val="18"/>
-              </w:rPr>
-              <w:t xml:space="preserve">GS FB - Validate the need to create competing and non-comp </w:t>
-            </w:r>
-            <w:r>
-              <w:rPr>
-                <w:rFonts w:ascii="Arial" w:hAnsi="Arial" w:cs="Arial"/>
-                <w:color w:val="000000"/>
-                <w:sz w:val="18"/>
-                <w:szCs w:val="18"/>
-              </w:rPr>
-              <w:lastRenderedPageBreak/>
-              <w:t>modules.</w:t>
-            </w:r>
-            <w:ins w:id="62" w:author="Tulchinskaya, Gaby (NIH/NCI) [C]" w:date="2016-08-03T16:46:00Z">
-              <w:r>
-                <w:rPr>
-                  <w:rFonts w:ascii="Arial" w:hAnsi="Arial" w:cs="Arial"/>
-                  <w:color w:val="000000"/>
-                  <w:sz w:val="18"/>
-                  <w:szCs w:val="18"/>
-                </w:rPr>
-                <w:t xml:space="preserve"> </w:t>
-              </w:r>
-              <w:r>
-                <w:rPr>
-                  <w:rFonts w:ascii="Arial" w:hAnsi="Arial" w:cs="Arial"/>
-                  <w:color w:val="000000"/>
-                  <w:sz w:val="18"/>
-                  <w:szCs w:val="18"/>
-                </w:rPr>
-                <w:t>(out of scope, new dev)</w:t>
-              </w:r>
-            </w:ins>
-          </w:p>
-        </w:tc>
-        <w:tc>
-          <w:tcPr>
-            <w:tcW w:w="1990" w:type="dxa"/>
-            <w:tcBorders>
               <w:bottom w:val="thickThinSmallGap" w:sz="12" w:space="0" w:color="auto"/>
             </w:tcBorders>
           </w:tcPr>
@@ -6671,26 +6634,7 @@
               </w:rPr>
               <w:lastRenderedPageBreak/>
               <w:br/>
-            </w:r>
-            <w:bookmarkStart w:id="63" w:name="_GoBack"/>
-            <w:r>
-              <w:rPr>
-                <w:rFonts w:ascii="Arial" w:hAnsi="Arial" w:cs="Arial"/>
-                <w:color w:val="000000"/>
-                <w:sz w:val="18"/>
-                <w:szCs w:val="18"/>
-              </w:rPr>
-              <w:t>What is the reason for being able to publish only 4 modules? Is there a need to have modules at all?</w:t>
-            </w:r>
-            <w:bookmarkEnd w:id="63"/>
-            <w:r>
-              <w:rPr>
-                <w:rFonts w:ascii="Arial" w:hAnsi="Arial" w:cs="Arial"/>
-                <w:color w:val="000000"/>
-                <w:sz w:val="18"/>
-                <w:szCs w:val="18"/>
-              </w:rPr>
-              <w:t xml:space="preserve"> </w:t>
+              <w:t xml:space="preserve">What is the reason for being able to publish only 4 modules? Is there a need to have modules at all? </w:t>
             </w:r>
           </w:p>
         </w:tc>

</xml_diff>

<commit_message>
Changed to "in scope" (after Nelya's decision) item "Create user interface allowing to search and select questions."
</commit_message>
<xml_diff>
--- a/Requirements/Presentations/Combined scope for Greensheet redesign _ internal version.docx
+++ b/Requirements/Presentations/Combined scope for Greensheet redesign _ internal version.docx
@@ -36,15 +36,7 @@
           <w:sz w:val="40"/>
           <w:szCs w:val="40"/>
         </w:rPr>
-        <w:t xml:space="preserve">scope for </w:t>
-      </w:r>
-      <w:proofErr w:type="spellStart"/>
-      <w:r>
-        <w:rPr>
-          <w:sz w:val="40"/>
-          <w:szCs w:val="40"/>
-        </w:rPr>
-        <w:t>G</w:t>
+        <w:t>scope for G</w:t>
       </w:r>
       <w:r>
         <w:rPr>
@@ -58,15 +50,7 @@
           <w:sz w:val="40"/>
           <w:szCs w:val="40"/>
         </w:rPr>
-        <w:t>eenSheets</w:t>
-      </w:r>
-      <w:proofErr w:type="spellEnd"/>
-      <w:r>
-        <w:rPr>
-          <w:sz w:val="40"/>
-          <w:szCs w:val="40"/>
-        </w:rPr>
-        <w:t xml:space="preserve"> re-design project</w:t>
+        <w:t>eenSheets re-design project</w:t>
       </w:r>
     </w:p>
     <w:p/>
@@ -3170,10 +3154,10 @@
                   <w:sz w:val="18"/>
                   <w:szCs w:val="18"/>
                 </w:rPr>
-                <w:t xml:space="preserve"> (if we have to </w:t>
+                <w:t xml:space="preserve"> </w:t>
               </w:r>
             </w:ins>
-            <w:ins w:id="38" w:author="Tulchinskaya, Gaby (NIH/NCI) [C]" w:date="2016-08-03T16:29:00Z">
+            <w:ins w:id="38" w:author="Tulchinskaya, Gaby (NIH/NCI) [C]" w:date="2016-08-10T16:45:00Z">
               <w:r>
                 <w:rPr>
                   <w:rFonts w:ascii="Arial" w:hAnsi="Arial" w:cs="Arial"/>
@@ -3181,20 +3165,11 @@
                   <w:sz w:val="18"/>
                   <w:szCs w:val="18"/>
                 </w:rPr>
-                <w:t>do a screen in GS, then it’s outside of the scope)</w:t>
+                <w:t>(in scope, new dev)</w:t>
               </w:r>
             </w:ins>
-            <w:ins w:id="39" w:author="Tulchinskaya, Gaby (NIH/NCI) [C]" w:date="2016-08-03T16:28:00Z">
-              <w:r>
-                <w:rPr>
-                  <w:rFonts w:ascii="Arial" w:hAnsi="Arial" w:cs="Arial"/>
-                  <w:color w:val="000000"/>
-                  <w:sz w:val="18"/>
-                  <w:szCs w:val="18"/>
-                </w:rPr>
-                <w:t xml:space="preserve"> </w:t>
-              </w:r>
-            </w:ins>
+            <w:bookmarkStart w:id="39" w:name="_GoBack"/>
+            <w:bookmarkEnd w:id="39"/>
           </w:p>
         </w:tc>
         <w:tc>
@@ -3556,19 +3531,8 @@
                 <w:sz w:val="18"/>
                 <w:szCs w:val="18"/>
               </w:rPr>
-              <w:t xml:space="preserve">GS - Data migration for </w:t>
-            </w:r>
-            <w:proofErr w:type="spellStart"/>
-            <w:r>
-              <w:rPr>
-                <w:rFonts w:ascii="Arial" w:hAnsi="Arial" w:cs="Arial"/>
-                <w:color w:val="000000"/>
-                <w:sz w:val="18"/>
-                <w:szCs w:val="18"/>
-              </w:rPr>
-              <w:t>GreenSheets</w:t>
-            </w:r>
-            <w:proofErr w:type="spellEnd"/>
+              <w:t>GS - Data migration for GreenSheets</w:t>
+            </w:r>
           </w:p>
           <w:p>
             <w:pPr>
@@ -3847,27 +3811,7 @@
                 <w:sz w:val="18"/>
                 <w:szCs w:val="18"/>
               </w:rPr>
-              <w:t xml:space="preserve">Create link to </w:t>
-            </w:r>
-            <w:proofErr w:type="spellStart"/>
-            <w:r>
-              <w:rPr>
-                <w:rFonts w:ascii="Arial" w:hAnsi="Arial" w:cs="Arial"/>
-                <w:color w:val="000000"/>
-                <w:sz w:val="18"/>
-                <w:szCs w:val="18"/>
-              </w:rPr>
-              <w:t>GreenSheets</w:t>
-            </w:r>
-            <w:proofErr w:type="spellEnd"/>
-            <w:r>
-              <w:rPr>
-                <w:rFonts w:ascii="Arial" w:hAnsi="Arial" w:cs="Arial"/>
-                <w:color w:val="000000"/>
-                <w:sz w:val="18"/>
-                <w:szCs w:val="18"/>
-              </w:rPr>
-              <w:t xml:space="preserve"> from GPMATs</w:t>
+              <w:t>Create link to GreenSheets from GPMATs</w:t>
             </w:r>
             <w:ins w:id="47" w:author="Tulchinskaya, Gaby (NIH/NCI) [C]" w:date="2016-08-03T16:37:00Z">
               <w:r>
@@ -6072,27 +6016,7 @@
                 <w:szCs w:val="18"/>
               </w:rPr>
               <w:lastRenderedPageBreak/>
-              <w:t xml:space="preserve">Assess streamlining integration of </w:t>
-            </w:r>
-            <w:proofErr w:type="spellStart"/>
-            <w:r>
-              <w:rPr>
-                <w:rFonts w:ascii="Arial" w:hAnsi="Arial" w:cs="Arial"/>
-                <w:color w:val="000000"/>
-                <w:sz w:val="18"/>
-                <w:szCs w:val="18"/>
-              </w:rPr>
-              <w:t>GreenSheets</w:t>
-            </w:r>
-            <w:proofErr w:type="spellEnd"/>
-            <w:r>
-              <w:rPr>
-                <w:rFonts w:ascii="Arial" w:hAnsi="Arial" w:cs="Arial"/>
-                <w:color w:val="000000"/>
-                <w:sz w:val="18"/>
-                <w:szCs w:val="18"/>
-              </w:rPr>
-              <w:t xml:space="preserve"> and </w:t>
+              <w:t xml:space="preserve">Assess streamlining integration of GreenSheets and </w:t>
             </w:r>
             <w:proofErr w:type="spellStart"/>
             <w:r>
@@ -6174,18 +6098,7 @@
                 <w:sz w:val="18"/>
                 <w:szCs w:val="18"/>
               </w:rPr>
-              <w:t>During initial GS FB integration some FB features were turned off. Analysis and OGA discussion is needed to evaluate the need to turn on additional cap</w:t>
-            </w:r>
-            <w:bookmarkStart w:id="63" w:name="_GoBack"/>
-            <w:bookmarkEnd w:id="63"/>
-            <w:r>
-              <w:rPr>
-                <w:rFonts w:ascii="Arial" w:hAnsi="Arial" w:cs="Arial"/>
-                <w:color w:val="000000"/>
-                <w:sz w:val="18"/>
-                <w:szCs w:val="18"/>
-              </w:rPr>
-              <w:t>abilities.</w:t>
+              <w:t>During initial GS FB integration some FB features were turned off. Analysis and OGA discussion is needed to evaluate the need to turn on additional capabilities.</w:t>
             </w:r>
           </w:p>
         </w:tc>
@@ -6265,7 +6178,7 @@
               </w:rPr>
               <w:t>to preview GS</w:t>
             </w:r>
-            <w:ins w:id="64" w:author="Tulchinskaya, Gaby (NIH/NCI) [C]" w:date="2016-08-03T16:44:00Z">
+            <w:ins w:id="63" w:author="Tulchinskaya, Gaby (NIH/NCI) [C]" w:date="2016-08-03T16:44:00Z">
               <w:r>
                 <w:rPr>
                   <w:rFonts w:ascii="Arial" w:hAnsi="Arial" w:cs="Arial"/>
@@ -6577,7 +6490,7 @@
               <w:lastRenderedPageBreak/>
               <w:t>modules.</w:t>
             </w:r>
-            <w:ins w:id="65" w:author="Tulchinskaya, Gaby (NIH/NCI) [C]" w:date="2016-08-03T16:46:00Z">
+            <w:ins w:id="64" w:author="Tulchinskaya, Gaby (NIH/NCI) [C]" w:date="2016-08-03T16:46:00Z">
               <w:r>
                 <w:rPr>
                   <w:rFonts w:ascii="Arial" w:hAnsi="Arial" w:cs="Arial"/>

</xml_diff>

<commit_message>
Update item e on ad-hoc OGA ticket (after conversation with OGA)
</commit_message>
<xml_diff>
--- a/Requirements/Presentations/Combined scope for Greensheet redesign _ internal version.docx
+++ b/Requirements/Presentations/Combined scope for Greensheet redesign _ internal version.docx
@@ -3000,15 +3000,30 @@
               <w:br/>
               <w:t xml:space="preserve">e. </w:t>
             </w:r>
-            <w:r>
-              <w:rPr>
-                <w:rFonts w:ascii="Arial" w:hAnsi="Arial" w:cs="Arial"/>
-                <w:color w:val="000000"/>
-                <w:sz w:val="18"/>
-                <w:szCs w:val="18"/>
-                <w:highlight w:val="yellow"/>
-              </w:rPr>
-              <w:t>In case of revised awards, multiple NOAs, at least one instance of desired question/answer combination will be considered as 1 for the report.</w:t>
+            <w:proofErr w:type="spellStart"/>
+            <w:r>
+              <w:t>Greensheets</w:t>
+            </w:r>
+            <w:proofErr w:type="spellEnd"/>
+            <w:r>
+              <w:t xml:space="preserve"> on revis</w:t>
+            </w:r>
+            <w:bookmarkStart w:id="37" w:name="_GoBack"/>
+            <w:bookmarkEnd w:id="37"/>
+            <w:r>
+              <w:t>ed awards are not needed for ad-hoc reportin</w:t>
+            </w:r>
+            <w:r>
+              <w:t>g</w:t>
+            </w:r>
+            <w:r>
+              <w:rPr>
+                <w:rFonts w:ascii="Arial" w:hAnsi="Arial" w:cs="Arial"/>
+                <w:color w:val="000000"/>
+                <w:sz w:val="18"/>
+                <w:szCs w:val="18"/>
+              </w:rPr>
+              <w:t>.</w:t>
             </w:r>
             <w:r>
               <w:rPr>
@@ -3027,7 +3042,7 @@
                 <w:szCs w:val="18"/>
               </w:rPr>
               <w:br/>
-              <w:t xml:space="preserve">f. For multiyear awards, only select </w:t>
+              <w:t xml:space="preserve">f. For multiyear awards, only select the grant of the award was issued in the </w:t>
             </w:r>
             <w:r>
               <w:rPr>
@@ -3037,7 +3052,7 @@
                 <w:szCs w:val="18"/>
               </w:rPr>
               <w:lastRenderedPageBreak/>
-              <w:t xml:space="preserve">the grant of the award was issued in the requested FY of the report. </w:t>
+              <w:t xml:space="preserve">requested FY of the report. </w:t>
             </w:r>
           </w:p>
         </w:tc>
@@ -3146,7 +3161,7 @@
               </w:rPr>
               <w:t>Create user interface allowing to search and select questions.</w:t>
             </w:r>
-            <w:ins w:id="37" w:author="Tulchinskaya, Gaby (NIH/NCI) [C]" w:date="2016-08-03T16:28:00Z">
+            <w:ins w:id="38" w:author="Tulchinskaya, Gaby (NIH/NCI) [C]" w:date="2016-08-03T16:28:00Z">
               <w:r>
                 <w:rPr>
                   <w:rFonts w:ascii="Arial" w:hAnsi="Arial" w:cs="Arial"/>
@@ -3157,7 +3172,7 @@
                 <w:t xml:space="preserve"> </w:t>
               </w:r>
             </w:ins>
-            <w:ins w:id="38" w:author="Tulchinskaya, Gaby (NIH/NCI) [C]" w:date="2016-08-10T16:45:00Z">
+            <w:ins w:id="39" w:author="Tulchinskaya, Gaby (NIH/NCI) [C]" w:date="2016-08-10T16:45:00Z">
               <w:r>
                 <w:rPr>
                   <w:rFonts w:ascii="Arial" w:hAnsi="Arial" w:cs="Arial"/>
@@ -3168,8 +3183,6 @@
                 <w:t>(in scope, new dev)</w:t>
               </w:r>
             </w:ins>
-            <w:bookmarkStart w:id="39" w:name="_GoBack"/>
-            <w:bookmarkEnd w:id="39"/>
           </w:p>
         </w:tc>
         <w:tc>
@@ -4505,7 +4518,17 @@
                   <w:sz w:val="18"/>
                   <w:szCs w:val="18"/>
                 </w:rPr>
-                <w:t xml:space="preserve"> (in scope, O&amp;M)</w:t>
+                <w:t xml:space="preserve"> </w:t>
+              </w:r>
+              <w:r>
+                <w:rPr>
+                  <w:rFonts w:ascii="Arial" w:hAnsi="Arial" w:cs="Arial"/>
+                  <w:color w:val="000000"/>
+                  <w:sz w:val="18"/>
+                  <w:szCs w:val="18"/>
+                </w:rPr>
+                <w:lastRenderedPageBreak/>
+                <w:t>(in scope, O&amp;M)</w:t>
               </w:r>
             </w:ins>
           </w:p>
@@ -4534,6 +4557,7 @@
                 <w:sz w:val="18"/>
                 <w:szCs w:val="18"/>
               </w:rPr>
+              <w:lastRenderedPageBreak/>
               <w:t>Additional list of UI improvements will be discussed during UI re-design</w:t>
             </w:r>
           </w:p>
@@ -4998,7 +5022,17 @@
                 <w:sz w:val="18"/>
                 <w:szCs w:val="18"/>
               </w:rPr>
-              <w:t xml:space="preserve">In order to preserve question numbers, the system should be able to display submitted or frozen GS with the corresponding question set from the time of submission. GreenSheets system needs to be able to version GreenSheets when the new set of questions is published. The system should capture the effective date of the new </w:t>
+              <w:t xml:space="preserve">In order to preserve question numbers, the system should be able to display submitted or frozen GS with the corresponding question set from the time of submission. GreenSheets system needs to be able to version GreenSheets when the new set of questions is published. The system should capture the effective date of the new version. </w:t>
+            </w:r>
+            <w:r>
+              <w:rPr>
+                <w:rFonts w:ascii="Arial" w:hAnsi="Arial" w:cs="Arial"/>
+                <w:color w:val="000000"/>
+                <w:sz w:val="18"/>
+                <w:szCs w:val="18"/>
+              </w:rPr>
+              <w:br/>
+              <w:t xml:space="preserve">FROZEN and SUBMITTED GS </w:t>
             </w:r>
             <w:r>
               <w:rPr>
@@ -5008,17 +5042,7 @@
                 <w:szCs w:val="18"/>
               </w:rPr>
               <w:lastRenderedPageBreak/>
-              <w:t xml:space="preserve">version. </w:t>
-            </w:r>
-            <w:r>
-              <w:rPr>
-                <w:rFonts w:ascii="Arial" w:hAnsi="Arial" w:cs="Arial"/>
-                <w:color w:val="000000"/>
-                <w:sz w:val="18"/>
-                <w:szCs w:val="18"/>
-              </w:rPr>
-              <w:br/>
-              <w:t xml:space="preserve">FROZEN and SUBMITTED GS should keep the version at the time of status change. SAVED GS will need to be presented with the new template. </w:t>
+              <w:t xml:space="preserve">should keep the version at the time of status change. SAVED GS will need to be presented with the new template. </w:t>
             </w:r>
             <w:r>
               <w:rPr>
@@ -5447,17 +5471,7 @@
                 <w:sz w:val="18"/>
                 <w:szCs w:val="18"/>
               </w:rPr>
-              <w:t xml:space="preserve"> and </w:t>
-            </w:r>
-            <w:r>
-              <w:rPr>
-                <w:rFonts w:ascii="Arial" w:hAnsi="Arial" w:cs="Arial"/>
-                <w:color w:val="000000"/>
-                <w:sz w:val="18"/>
-                <w:szCs w:val="18"/>
-              </w:rPr>
-              <w:lastRenderedPageBreak/>
-              <w:t xml:space="preserve">integrated with </w:t>
+              <w:t xml:space="preserve"> and integrated with </w:t>
             </w:r>
             <w:proofErr w:type="spellStart"/>
             <w:r>
@@ -5501,7 +5515,6 @@
                 <w:sz w:val="18"/>
                 <w:szCs w:val="18"/>
               </w:rPr>
-              <w:lastRenderedPageBreak/>
               <w:t>Major</w:t>
             </w:r>
           </w:p>
@@ -6015,8 +6028,17 @@
                 <w:sz w:val="18"/>
                 <w:szCs w:val="18"/>
               </w:rPr>
+              <w:t xml:space="preserve">Assess streamlining integration of </w:t>
+            </w:r>
+            <w:r>
+              <w:rPr>
+                <w:rFonts w:ascii="Arial" w:hAnsi="Arial" w:cs="Arial"/>
+                <w:color w:val="000000"/>
+                <w:sz w:val="18"/>
+                <w:szCs w:val="18"/>
+              </w:rPr>
               <w:lastRenderedPageBreak/>
-              <w:t xml:space="preserve">Assess streamlining integration of GreenSheets and </w:t>
+              <w:t xml:space="preserve">GreenSheets and </w:t>
             </w:r>
             <w:proofErr w:type="spellStart"/>
             <w:r>
@@ -6057,7 +6079,18 @@
                 <w:sz w:val="18"/>
                 <w:szCs w:val="18"/>
               </w:rPr>
-              <w:t>Analysis of additional existing FB features to turn on</w:t>
+              <w:lastRenderedPageBreak/>
+              <w:t xml:space="preserve">Analysis of additional existing FB </w:t>
+            </w:r>
+            <w:r>
+              <w:rPr>
+                <w:rFonts w:ascii="Arial" w:hAnsi="Arial" w:cs="Arial"/>
+                <w:color w:val="000000"/>
+                <w:sz w:val="18"/>
+                <w:szCs w:val="18"/>
+              </w:rPr>
+              <w:lastRenderedPageBreak/>
+              <w:t>features to turn on</w:t>
             </w:r>
             <w:ins w:id="62" w:author="Tulchinskaya, Gaby (NIH/NCI) [C]" w:date="2016-08-03T16:44:00Z">
               <w:r>
@@ -6098,7 +6131,18 @@
                 <w:sz w:val="18"/>
                 <w:szCs w:val="18"/>
               </w:rPr>
-              <w:t>During initial GS FB integration some FB features were turned off. Analysis and OGA discussion is needed to evaluate the need to turn on additional capabilities.</w:t>
+              <w:lastRenderedPageBreak/>
+              <w:t xml:space="preserve">During initial GS FB integration some FB features were turned off. Analysis and OGA </w:t>
+            </w:r>
+            <w:r>
+              <w:rPr>
+                <w:rFonts w:ascii="Arial" w:hAnsi="Arial" w:cs="Arial"/>
+                <w:color w:val="000000"/>
+                <w:sz w:val="18"/>
+                <w:szCs w:val="18"/>
+              </w:rPr>
+              <w:lastRenderedPageBreak/>
+              <w:t>discussion is needed to evaluate the need to turn on additional capabilities.</w:t>
             </w:r>
           </w:p>
         </w:tc>
@@ -6129,6 +6173,7 @@
                 <w:sz w:val="18"/>
                 <w:szCs w:val="18"/>
               </w:rPr>
+              <w:lastRenderedPageBreak/>
               <w:t>Minor</w:t>
             </w:r>
           </w:p>
@@ -6176,6 +6221,7 @@
                 <w:sz w:val="18"/>
                 <w:szCs w:val="18"/>
               </w:rPr>
+              <w:lastRenderedPageBreak/>
               <w:t>to preview GS</w:t>
             </w:r>
             <w:ins w:id="63" w:author="Tulchinskaya, Gaby (NIH/NCI) [C]" w:date="2016-08-03T16:44:00Z">
@@ -6215,6 +6261,7 @@
                 <w:sz w:val="18"/>
                 <w:szCs w:val="18"/>
               </w:rPr>
+              <w:lastRenderedPageBreak/>
               <w:t xml:space="preserve">OGA staff requests to create a preview mode on unpublished </w:t>
             </w:r>
             <w:proofErr w:type="spellStart"/>
@@ -6225,6 +6272,7 @@
                 <w:sz w:val="18"/>
                 <w:szCs w:val="18"/>
               </w:rPr>
+              <w:lastRenderedPageBreak/>
               <w:t>greensheets</w:t>
             </w:r>
             <w:proofErr w:type="spellEnd"/>
@@ -6361,6 +6409,7 @@
                 <w:sz w:val="18"/>
                 <w:szCs w:val="18"/>
               </w:rPr>
+              <w:lastRenderedPageBreak/>
               <w:t>Minor</w:t>
             </w:r>
           </w:p>
@@ -6478,17 +6527,7 @@
                 <w:sz w:val="18"/>
                 <w:szCs w:val="18"/>
               </w:rPr>
-              <w:t xml:space="preserve">GS FB - Validate the need to create competing and non-comp </w:t>
-            </w:r>
-            <w:r>
-              <w:rPr>
-                <w:rFonts w:ascii="Arial" w:hAnsi="Arial" w:cs="Arial"/>
-                <w:color w:val="000000"/>
-                <w:sz w:val="18"/>
-                <w:szCs w:val="18"/>
-              </w:rPr>
-              <w:lastRenderedPageBreak/>
-              <w:t>modules.</w:t>
+              <w:t>GS FB - Validate the need to create competing and non-comp modules.</w:t>
             </w:r>
             <w:ins w:id="64" w:author="Tulchinskaya, Gaby (NIH/NCI) [C]" w:date="2016-08-03T16:46:00Z">
               <w:r>
@@ -6526,28 +6565,36 @@
                 <w:sz w:val="18"/>
                 <w:szCs w:val="18"/>
               </w:rPr>
+              <w:t xml:space="preserve">There is a need to be able to publish small subset of questions as a module or any other collection (form perhaps). </w:t>
+            </w:r>
+            <w:r>
+              <w:rPr>
+                <w:rFonts w:ascii="Arial" w:hAnsi="Arial" w:cs="Arial"/>
+                <w:color w:val="000000"/>
+                <w:sz w:val="18"/>
+                <w:szCs w:val="18"/>
+              </w:rPr>
+              <w:br/>
+            </w:r>
+            <w:r>
+              <w:rPr>
+                <w:rFonts w:ascii="Arial" w:hAnsi="Arial" w:cs="Arial"/>
+                <w:color w:val="000000"/>
+                <w:sz w:val="18"/>
+                <w:szCs w:val="18"/>
+              </w:rPr>
+              <w:br/>
+              <w:t xml:space="preserve">What is the reason for being able to publish </w:t>
+            </w:r>
+            <w:r>
+              <w:rPr>
+                <w:rFonts w:ascii="Arial" w:hAnsi="Arial" w:cs="Arial"/>
+                <w:color w:val="000000"/>
+                <w:sz w:val="18"/>
+                <w:szCs w:val="18"/>
+              </w:rPr>
               <w:lastRenderedPageBreak/>
-              <w:t xml:space="preserve">There is a need to be able to publish small subset of questions as a module or any other collection (form perhaps). </w:t>
-            </w:r>
-            <w:r>
-              <w:rPr>
-                <w:rFonts w:ascii="Arial" w:hAnsi="Arial" w:cs="Arial"/>
-                <w:color w:val="000000"/>
-                <w:sz w:val="18"/>
-                <w:szCs w:val="18"/>
-              </w:rPr>
-              <w:br/>
-            </w:r>
-            <w:r>
-              <w:rPr>
-                <w:rFonts w:ascii="Arial" w:hAnsi="Arial" w:cs="Arial"/>
-                <w:color w:val="000000"/>
-                <w:sz w:val="18"/>
-                <w:szCs w:val="18"/>
-              </w:rPr>
-              <w:lastRenderedPageBreak/>
-              <w:br/>
-              <w:t xml:space="preserve">What is the reason for being able to publish only 4 modules? Is there a need to have modules at all? </w:t>
+              <w:t xml:space="preserve">only 4 modules? Is there a need to have modules at all? </w:t>
             </w:r>
           </w:p>
         </w:tc>

</xml_diff>

<commit_message>
Updated OGAI2E-144 after OGA provided requirements
</commit_message>
<xml_diff>
--- a/Requirements/Presentations/Combined scope for Greensheet redesign _ internal version.docx
+++ b/Requirements/Presentations/Combined scope for Greensheet redesign _ internal version.docx
@@ -3006,12 +3006,7 @@
             </w:r>
             <w:proofErr w:type="spellEnd"/>
             <w:r>
-              <w:t xml:space="preserve"> on revis</w:t>
-            </w:r>
-            <w:bookmarkStart w:id="37" w:name="_GoBack"/>
-            <w:bookmarkEnd w:id="37"/>
-            <w:r>
-              <w:t>ed awards are not needed for ad-hoc reportin</w:t>
+              <w:t xml:space="preserve"> on revised awards are not needed for ad-hoc reportin</w:t>
             </w:r>
             <w:r>
               <w:t>g</w:t>
@@ -3161,7 +3156,7 @@
               </w:rPr>
               <w:t>Create user interface allowing to search and select questions.</w:t>
             </w:r>
-            <w:ins w:id="38" w:author="Tulchinskaya, Gaby (NIH/NCI) [C]" w:date="2016-08-03T16:28:00Z">
+            <w:ins w:id="37" w:author="Tulchinskaya, Gaby (NIH/NCI) [C]" w:date="2016-08-03T16:28:00Z">
               <w:r>
                 <w:rPr>
                   <w:rFonts w:ascii="Arial" w:hAnsi="Arial" w:cs="Arial"/>
@@ -3172,7 +3167,7 @@
                 <w:t xml:space="preserve"> </w:t>
               </w:r>
             </w:ins>
-            <w:ins w:id="39" w:author="Tulchinskaya, Gaby (NIH/NCI) [C]" w:date="2016-08-10T16:45:00Z">
+            <w:ins w:id="38" w:author="Tulchinskaya, Gaby (NIH/NCI) [C]" w:date="2016-08-10T16:45:00Z">
               <w:r>
                 <w:rPr>
                   <w:rFonts w:ascii="Arial" w:hAnsi="Arial" w:cs="Arial"/>
@@ -3238,7 +3233,7 @@
               </w:rPr>
               <w:t xml:space="preserve"> from all version of</w:t>
             </w:r>
-            <w:ins w:id="40" w:author="Tulchinskaya, Gaby (NIH/NCI) [C]" w:date="2016-08-03T10:17:00Z">
+            <w:ins w:id="39" w:author="Tulchinskaya, Gaby (NIH/NCI) [C]" w:date="2016-08-03T10:17:00Z">
               <w:r>
                 <w:rPr>
                   <w:rFonts w:ascii="Arial" w:hAnsi="Arial" w:cs="Arial"/>
@@ -3447,7 +3442,7 @@
               </w:rPr>
               <w:t>Providing data for OGA reporting</w:t>
             </w:r>
-            <w:ins w:id="41" w:author="Tulchinskaya, Gaby (NIH/NCI) [C]" w:date="2016-08-03T16:30:00Z">
+            <w:ins w:id="40" w:author="Tulchinskaya, Gaby (NIH/NCI) [C]" w:date="2016-08-03T16:30:00Z">
               <w:r>
                 <w:rPr>
                   <w:rFonts w:ascii="Arial" w:hAnsi="Arial" w:cs="Arial"/>
@@ -3530,7 +3525,7 @@
           <w:p>
             <w:pPr>
               <w:rPr>
-                <w:ins w:id="42" w:author="Tulchinskaya, Gaby (NIH/NCI) [C]" w:date="2016-08-04T10:21:00Z"/>
+                <w:ins w:id="41" w:author="Tulchinskaya, Gaby (NIH/NCI) [C]" w:date="2016-08-04T10:21:00Z"/>
                 <w:rFonts w:ascii="Arial" w:hAnsi="Arial" w:cs="Arial"/>
                 <w:color w:val="000000"/>
                 <w:sz w:val="18"/>
@@ -3556,7 +3551,7 @@
                 <w:szCs w:val="18"/>
               </w:rPr>
             </w:pPr>
-            <w:ins w:id="43" w:author="Tulchinskaya, Gaby (NIH/NCI) [C]" w:date="2016-08-04T10:21:00Z">
+            <w:ins w:id="42" w:author="Tulchinskaya, Gaby (NIH/NCI) [C]" w:date="2016-08-04T10:21:00Z">
               <w:r>
                 <w:rPr>
                   <w:rFonts w:ascii="Arial" w:hAnsi="Arial" w:cs="Arial"/>
@@ -3708,7 +3703,7 @@
               </w:rPr>
               <w:t>Ability to add policy link to a question</w:t>
             </w:r>
-            <w:ins w:id="44" w:author="Tulchinskaya, Gaby (NIH/NCI) [C]" w:date="2016-08-03T16:31:00Z">
+            <w:ins w:id="43" w:author="Tulchinskaya, Gaby (NIH/NCI) [C]" w:date="2016-08-03T16:31:00Z">
               <w:r>
                 <w:rPr>
                   <w:rFonts w:ascii="Arial" w:hAnsi="Arial" w:cs="Arial"/>
@@ -3719,7 +3714,7 @@
                 <w:t xml:space="preserve"> (</w:t>
               </w:r>
             </w:ins>
-            <w:ins w:id="45" w:author="Tulchinskaya, Gaby (NIH/NCI) [C]" w:date="2016-08-03T16:32:00Z">
+            <w:ins w:id="44" w:author="Tulchinskaya, Gaby (NIH/NCI) [C]" w:date="2016-08-03T16:32:00Z">
               <w:r>
                 <w:rPr>
                   <w:rFonts w:ascii="Arial" w:hAnsi="Arial" w:cs="Arial"/>
@@ -3730,7 +3725,7 @@
                 <w:t>out of</w:t>
               </w:r>
             </w:ins>
-            <w:ins w:id="46" w:author="Tulchinskaya, Gaby (NIH/NCI) [C]" w:date="2016-08-03T16:31:00Z">
+            <w:ins w:id="45" w:author="Tulchinskaya, Gaby (NIH/NCI) [C]" w:date="2016-08-03T16:31:00Z">
               <w:r>
                 <w:rPr>
                   <w:rFonts w:ascii="Arial" w:hAnsi="Arial" w:cs="Arial"/>
@@ -3826,7 +3821,7 @@
               </w:rPr>
               <w:t>Create link to GreenSheets from GPMATs</w:t>
             </w:r>
-            <w:ins w:id="47" w:author="Tulchinskaya, Gaby (NIH/NCI) [C]" w:date="2016-08-03T16:37:00Z">
+            <w:ins w:id="46" w:author="Tulchinskaya, Gaby (NIH/NCI) [C]" w:date="2016-08-03T16:37:00Z">
               <w:r>
                 <w:rPr>
                   <w:rFonts w:ascii="Arial" w:hAnsi="Arial" w:cs="Arial"/>
@@ -3965,7 +3960,7 @@
               </w:rPr>
               <w:t>Opening GreenSheets in same browser window</w:t>
             </w:r>
-            <w:ins w:id="48" w:author="Tulchinskaya, Gaby (NIH/NCI) [C]" w:date="2016-08-03T16:33:00Z">
+            <w:ins w:id="47" w:author="Tulchinskaya, Gaby (NIH/NCI) [C]" w:date="2016-08-03T16:33:00Z">
               <w:r>
                 <w:rPr>
                   <w:rFonts w:ascii="Arial" w:hAnsi="Arial" w:cs="Arial"/>
@@ -4297,7 +4292,7 @@
               </w:rPr>
               <w:t>Look and feel</w:t>
             </w:r>
-            <w:ins w:id="49" w:author="Tulchinskaya, Gaby (NIH/NCI) [C]" w:date="2016-08-03T16:34:00Z">
+            <w:ins w:id="48" w:author="Tulchinskaya, Gaby (NIH/NCI) [C]" w:date="2016-08-03T16:34:00Z">
               <w:r>
                 <w:rPr>
                   <w:rFonts w:ascii="Arial" w:hAnsi="Arial" w:cs="Arial"/>
@@ -4336,7 +4331,7 @@
               </w:rPr>
               <w:t xml:space="preserve">The system needs to have a consistent look and feel with </w:t>
             </w:r>
-            <w:del w:id="50" w:author="Tulchinskaya, Gaby (NIH/NCI) [C]" w:date="2016-08-03T16:36:00Z">
+            <w:del w:id="49" w:author="Tulchinskaya, Gaby (NIH/NCI) [C]" w:date="2016-08-03T16:36:00Z">
               <w:r>
                 <w:rPr>
                   <w:rFonts w:ascii="Arial" w:hAnsi="Arial" w:cs="Arial"/>
@@ -4347,7 +4342,7 @@
                 <w:delText>other I2E applications</w:delText>
               </w:r>
             </w:del>
-            <w:ins w:id="51" w:author="Tulchinskaya, Gaby (NIH/NCI) [C]" w:date="2016-08-03T16:36:00Z">
+            <w:ins w:id="50" w:author="Tulchinskaya, Gaby (NIH/NCI) [C]" w:date="2016-08-03T16:36:00Z">
               <w:r>
                 <w:rPr>
                   <w:rFonts w:ascii="Arial" w:hAnsi="Arial" w:cs="Arial"/>
@@ -4510,7 +4505,7 @@
               </w:rPr>
               <w:t>Additional list of UI improvements</w:t>
             </w:r>
-            <w:ins w:id="52" w:author="Tulchinskaya, Gaby (NIH/NCI) [C]" w:date="2016-08-03T16:37:00Z">
+            <w:ins w:id="51" w:author="Tulchinskaya, Gaby (NIH/NCI) [C]" w:date="2016-08-03T16:37:00Z">
               <w:r>
                 <w:rPr>
                   <w:rFonts w:ascii="Arial" w:hAnsi="Arial" w:cs="Arial"/>
@@ -4764,7 +4759,7 @@
               </w:rPr>
               <w:t>Provide ability to complete GS on revised award.</w:t>
             </w:r>
-            <w:ins w:id="53" w:author="Tulchinskaya, Gaby (NIH/NCI) [C]" w:date="2016-08-03T16:38:00Z">
+            <w:ins w:id="52" w:author="Tulchinskaya, Gaby (NIH/NCI) [C]" w:date="2016-08-03T16:38:00Z">
               <w:r>
                 <w:rPr>
                   <w:rFonts w:ascii="Arial" w:hAnsi="Arial" w:cs="Arial"/>
@@ -4967,7 +4962,7 @@
               </w:rPr>
               <w:t>GS - Create ability to version GS.</w:t>
             </w:r>
-            <w:ins w:id="54" w:author="Tulchinskaya, Gaby (NIH/NCI) [C]" w:date="2016-08-03T16:39:00Z">
+            <w:ins w:id="53" w:author="Tulchinskaya, Gaby (NIH/NCI) [C]" w:date="2016-08-03T16:39:00Z">
               <w:r>
                 <w:rPr>
                   <w:rFonts w:ascii="Arial" w:hAnsi="Arial" w:cs="Arial"/>
@@ -4978,7 +4973,7 @@
                 <w:t xml:space="preserve"> (</w:t>
               </w:r>
             </w:ins>
-            <w:ins w:id="55" w:author="Tulchinskaya, Gaby (NIH/NCI) [C]" w:date="2016-08-03T16:40:00Z">
+            <w:ins w:id="54" w:author="Tulchinskaya, Gaby (NIH/NCI) [C]" w:date="2016-08-03T16:40:00Z">
               <w:r>
                 <w:rPr>
                   <w:rFonts w:ascii="Arial" w:hAnsi="Arial" w:cs="Arial"/>
@@ -4989,7 +4984,7 @@
                 <w:t>in</w:t>
               </w:r>
             </w:ins>
-            <w:ins w:id="56" w:author="Tulchinskaya, Gaby (NIH/NCI) [C]" w:date="2016-08-03T16:39:00Z">
+            <w:ins w:id="55" w:author="Tulchinskaya, Gaby (NIH/NCI) [C]" w:date="2016-08-03T16:39:00Z">
               <w:r>
                 <w:rPr>
                   <w:rFonts w:ascii="Arial" w:hAnsi="Arial" w:cs="Arial"/>
@@ -5185,6 +5180,14 @@
                 <w:color w:val="000000"/>
                 <w:sz w:val="18"/>
                 <w:szCs w:val="18"/>
+                <w:rPrChange w:id="56" w:author="Tulchinskaya, Gaby (NIH/NCI) [C]" w:date="2016-08-25T16:53:00Z">
+                  <w:rPr>
+                    <w:rFonts w:ascii="Arial" w:hAnsi="Arial" w:cs="Arial"/>
+                    <w:color w:val="000000"/>
+                    <w:sz w:val="18"/>
+                    <w:szCs w:val="18"/>
+                  </w:rPr>
+                </w:rPrChange>
               </w:rPr>
             </w:pPr>
             <w:r>
@@ -5207,6 +5210,8 @@
                 <w:t xml:space="preserve"> (out of scope, FB O&amp;M)</w:t>
               </w:r>
             </w:ins>
+            <w:bookmarkStart w:id="58" w:name="_GoBack"/>
+            <w:bookmarkEnd w:id="58"/>
           </w:p>
         </w:tc>
         <w:tc>
@@ -5216,41 +5221,629 @@
           <w:p>
             <w:pPr>
               <w:rPr>
-                <w:rFonts w:ascii="Arial" w:hAnsi="Arial" w:cs="Arial"/>
-                <w:color w:val="000000"/>
-                <w:sz w:val="18"/>
-                <w:szCs w:val="18"/>
-              </w:rPr>
-            </w:pPr>
-            <w:r>
-              <w:rPr>
-                <w:rFonts w:ascii="Arial" w:hAnsi="Arial" w:cs="Arial"/>
-                <w:color w:val="000000"/>
-                <w:sz w:val="18"/>
-                <w:szCs w:val="18"/>
-              </w:rPr>
-              <w:t xml:space="preserve">A new report is desired to easily check which questions sets belong to which mechanism. </w:t>
-            </w:r>
+                <w:ins w:id="59" w:author="Tulchinskaya, Gaby (NIH/NCI) [C]" w:date="2016-08-25T16:52:00Z"/>
+                <w:sz w:val="18"/>
+                <w:szCs w:val="18"/>
+                <w:rPrChange w:id="60" w:author="Tulchinskaya, Gaby (NIH/NCI) [C]" w:date="2016-08-25T16:53:00Z">
+                  <w:rPr>
+                    <w:ins w:id="61" w:author="Tulchinskaya, Gaby (NIH/NCI) [C]" w:date="2016-08-25T16:52:00Z"/>
+                    <w:sz w:val="20"/>
+                    <w:szCs w:val="20"/>
+                  </w:rPr>
+                </w:rPrChange>
+              </w:rPr>
+            </w:pPr>
+            <w:ins w:id="62" w:author="Tulchinskaya, Gaby (NIH/NCI) [C]" w:date="2016-08-25T16:52:00Z">
+              <w:r>
+                <w:rPr>
+                  <w:sz w:val="18"/>
+                  <w:szCs w:val="18"/>
+                  <w:rPrChange w:id="63" w:author="Tulchinskaya, Gaby (NIH/NCI) [C]" w:date="2016-08-25T16:53:00Z">
+                    <w:rPr>
+                      <w:sz w:val="20"/>
+                      <w:szCs w:val="20"/>
+                    </w:rPr>
+                  </w:rPrChange>
+                </w:rPr>
+                <w:t>When a question is modified in Form Builder it is not easy now to find out what it will affect. It would be nice to have a report which displays the following elements:</w:t>
+              </w:r>
+            </w:ins>
+          </w:p>
+          <w:p>
+            <w:pPr>
+              <w:pStyle w:val="ListParagraph"/>
+              <w:numPr>
+                <w:ilvl w:val="0"/>
+                <w:numId w:val="3"/>
+              </w:numPr>
+              <w:rPr>
+                <w:ins w:id="64" w:author="Tulchinskaya, Gaby (NIH/NCI) [C]" w:date="2016-08-25T16:52:00Z"/>
+                <w:sz w:val="18"/>
+                <w:szCs w:val="18"/>
+                <w:rPrChange w:id="65" w:author="Tulchinskaya, Gaby (NIH/NCI) [C]" w:date="2016-08-25T16:53:00Z">
+                  <w:rPr>
+                    <w:ins w:id="66" w:author="Tulchinskaya, Gaby (NIH/NCI) [C]" w:date="2016-08-25T16:52:00Z"/>
+                    <w:sz w:val="20"/>
+                    <w:szCs w:val="20"/>
+                  </w:rPr>
+                </w:rPrChange>
+              </w:rPr>
+            </w:pPr>
+            <w:ins w:id="67" w:author="Tulchinskaya, Gaby (NIH/NCI) [C]" w:date="2016-08-25T16:52:00Z">
+              <w:r>
+                <w:rPr>
+                  <w:sz w:val="18"/>
+                  <w:szCs w:val="18"/>
+                  <w:rPrChange w:id="68" w:author="Tulchinskaya, Gaby (NIH/NCI) [C]" w:date="2016-08-25T16:53:00Z">
+                    <w:rPr>
+                      <w:sz w:val="20"/>
+                      <w:szCs w:val="20"/>
+                    </w:rPr>
+                  </w:rPrChange>
+                </w:rPr>
+                <w:t>Question text</w:t>
+              </w:r>
+            </w:ins>
+          </w:p>
+          <w:p>
+            <w:pPr>
+              <w:pStyle w:val="ListParagraph"/>
+              <w:numPr>
+                <w:ilvl w:val="0"/>
+                <w:numId w:val="3"/>
+              </w:numPr>
+              <w:rPr>
+                <w:ins w:id="69" w:author="Tulchinskaya, Gaby (NIH/NCI) [C]" w:date="2016-08-25T16:52:00Z"/>
+                <w:sz w:val="18"/>
+                <w:szCs w:val="18"/>
+                <w:rPrChange w:id="70" w:author="Tulchinskaya, Gaby (NIH/NCI) [C]" w:date="2016-08-25T16:53:00Z">
+                  <w:rPr>
+                    <w:ins w:id="71" w:author="Tulchinskaya, Gaby (NIH/NCI) [C]" w:date="2016-08-25T16:52:00Z"/>
+                    <w:sz w:val="20"/>
+                    <w:szCs w:val="20"/>
+                  </w:rPr>
+                </w:rPrChange>
+              </w:rPr>
+            </w:pPr>
+            <w:ins w:id="72" w:author="Tulchinskaya, Gaby (NIH/NCI) [C]" w:date="2016-08-25T16:52:00Z">
+              <w:r>
+                <w:rPr>
+                  <w:sz w:val="18"/>
+                  <w:szCs w:val="18"/>
+                  <w:rPrChange w:id="73" w:author="Tulchinskaya, Gaby (NIH/NCI) [C]" w:date="2016-08-25T16:53:00Z">
+                    <w:rPr>
+                      <w:sz w:val="20"/>
+                      <w:szCs w:val="20"/>
+                    </w:rPr>
+                  </w:rPrChange>
+                </w:rPr>
+                <w:t xml:space="preserve">Question id (since the same question cannot be used in sections of the same form they end up creating tons of “Please Explain” or “Additional Comments”, it is a pain point finding these particular questions for future re-use. Maybe we need to take a look at the reason why the same Comments box cannot be used in several </w:t>
+              </w:r>
+              <w:r>
+                <w:rPr>
+                  <w:sz w:val="18"/>
+                  <w:szCs w:val="18"/>
+                  <w:rPrChange w:id="74" w:author="Tulchinskaya, Gaby (NIH/NCI) [C]" w:date="2016-08-25T16:53:00Z">
+                    <w:rPr>
+                      <w:sz w:val="20"/>
+                      <w:szCs w:val="20"/>
+                    </w:rPr>
+                  </w:rPrChange>
+                </w:rPr>
+                <w:lastRenderedPageBreak/>
+                <w:t>sections of the same form in FB)</w:t>
+              </w:r>
+            </w:ins>
+          </w:p>
+          <w:p>
+            <w:pPr>
+              <w:pStyle w:val="ListParagraph"/>
+              <w:numPr>
+                <w:ilvl w:val="0"/>
+                <w:numId w:val="3"/>
+              </w:numPr>
+              <w:rPr>
+                <w:ins w:id="75" w:author="Tulchinskaya, Gaby (NIH/NCI) [C]" w:date="2016-08-25T16:52:00Z"/>
+                <w:sz w:val="18"/>
+                <w:szCs w:val="18"/>
+                <w:rPrChange w:id="76" w:author="Tulchinskaya, Gaby (NIH/NCI) [C]" w:date="2016-08-25T16:53:00Z">
+                  <w:rPr>
+                    <w:ins w:id="77" w:author="Tulchinskaya, Gaby (NIH/NCI) [C]" w:date="2016-08-25T16:52:00Z"/>
+                    <w:sz w:val="20"/>
+                    <w:szCs w:val="20"/>
+                  </w:rPr>
+                </w:rPrChange>
+              </w:rPr>
+            </w:pPr>
+            <w:ins w:id="78" w:author="Tulchinskaya, Gaby (NIH/NCI) [C]" w:date="2016-08-25T16:52:00Z">
+              <w:r>
+                <w:rPr>
+                  <w:sz w:val="18"/>
+                  <w:szCs w:val="18"/>
+                  <w:rPrChange w:id="79" w:author="Tulchinskaya, Gaby (NIH/NCI) [C]" w:date="2016-08-25T16:53:00Z">
+                    <w:rPr>
+                      <w:sz w:val="20"/>
+                      <w:szCs w:val="20"/>
+                    </w:rPr>
+                  </w:rPrChange>
+                </w:rPr>
+                <w:t>Created date of the question</w:t>
+              </w:r>
+            </w:ins>
+          </w:p>
+          <w:p>
+            <w:pPr>
+              <w:pStyle w:val="ListParagraph"/>
+              <w:numPr>
+                <w:ilvl w:val="0"/>
+                <w:numId w:val="3"/>
+              </w:numPr>
+              <w:rPr>
+                <w:ins w:id="80" w:author="Tulchinskaya, Gaby (NIH/NCI) [C]" w:date="2016-08-25T16:52:00Z"/>
+                <w:sz w:val="18"/>
+                <w:szCs w:val="18"/>
+                <w:rPrChange w:id="81" w:author="Tulchinskaya, Gaby (NIH/NCI) [C]" w:date="2016-08-25T16:53:00Z">
+                  <w:rPr>
+                    <w:ins w:id="82" w:author="Tulchinskaya, Gaby (NIH/NCI) [C]" w:date="2016-08-25T16:52:00Z"/>
+                    <w:sz w:val="20"/>
+                    <w:szCs w:val="20"/>
+                  </w:rPr>
+                </w:rPrChange>
+              </w:rPr>
+            </w:pPr>
+            <w:ins w:id="83" w:author="Tulchinskaya, Gaby (NIH/NCI) [C]" w:date="2016-08-25T16:52:00Z">
+              <w:r>
+                <w:rPr>
+                  <w:sz w:val="18"/>
+                  <w:szCs w:val="18"/>
+                  <w:rPrChange w:id="84" w:author="Tulchinskaya, Gaby (NIH/NCI) [C]" w:date="2016-08-25T16:53:00Z">
+                    <w:rPr>
+                      <w:sz w:val="20"/>
+                      <w:szCs w:val="20"/>
+                    </w:rPr>
+                  </w:rPrChange>
+                </w:rPr>
+                <w:t>Creator user id</w:t>
+              </w:r>
+            </w:ins>
+          </w:p>
+          <w:p>
+            <w:pPr>
+              <w:pStyle w:val="ListParagraph"/>
+              <w:numPr>
+                <w:ilvl w:val="0"/>
+                <w:numId w:val="3"/>
+              </w:numPr>
+              <w:rPr>
+                <w:ins w:id="85" w:author="Tulchinskaya, Gaby (NIH/NCI) [C]" w:date="2016-08-25T16:52:00Z"/>
+                <w:sz w:val="18"/>
+                <w:szCs w:val="18"/>
+                <w:rPrChange w:id="86" w:author="Tulchinskaya, Gaby (NIH/NCI) [C]" w:date="2016-08-25T16:53:00Z">
+                  <w:rPr>
+                    <w:ins w:id="87" w:author="Tulchinskaya, Gaby (NIH/NCI) [C]" w:date="2016-08-25T16:52:00Z"/>
+                    <w:sz w:val="20"/>
+                    <w:szCs w:val="20"/>
+                  </w:rPr>
+                </w:rPrChange>
+              </w:rPr>
+            </w:pPr>
             <w:proofErr w:type="spellStart"/>
-            <w:r>
-              <w:rPr>
-                <w:rFonts w:ascii="Arial" w:hAnsi="Arial" w:cs="Arial"/>
-                <w:color w:val="000000"/>
-                <w:sz w:val="18"/>
-                <w:szCs w:val="18"/>
-              </w:rPr>
-              <w:t>Reqs</w:t>
-            </w:r>
-            <w:proofErr w:type="spellEnd"/>
-            <w:r>
-              <w:rPr>
-                <w:rFonts w:ascii="Arial" w:hAnsi="Arial" w:cs="Arial"/>
-                <w:color w:val="000000"/>
-                <w:sz w:val="18"/>
-                <w:szCs w:val="18"/>
-              </w:rPr>
-              <w:t xml:space="preserve"> TBD.</w:t>
-            </w:r>
+            <w:ins w:id="88" w:author="Tulchinskaya, Gaby (NIH/NCI) [C]" w:date="2016-08-25T16:52:00Z">
+              <w:r>
+                <w:rPr>
+                  <w:sz w:val="18"/>
+                  <w:szCs w:val="18"/>
+                  <w:rPrChange w:id="89" w:author="Tulchinskaya, Gaby (NIH/NCI) [C]" w:date="2016-08-25T16:53:00Z">
+                    <w:rPr>
+                      <w:sz w:val="20"/>
+                      <w:szCs w:val="20"/>
+                    </w:rPr>
+                  </w:rPrChange>
+                </w:rPr>
+                <w:t>Last_upd_date</w:t>
+              </w:r>
+              <w:proofErr w:type="spellEnd"/>
+            </w:ins>
+          </w:p>
+          <w:p>
+            <w:pPr>
+              <w:pStyle w:val="ListParagraph"/>
+              <w:numPr>
+                <w:ilvl w:val="0"/>
+                <w:numId w:val="3"/>
+              </w:numPr>
+              <w:rPr>
+                <w:ins w:id="90" w:author="Tulchinskaya, Gaby (NIH/NCI) [C]" w:date="2016-08-25T16:52:00Z"/>
+                <w:sz w:val="18"/>
+                <w:szCs w:val="18"/>
+                <w:rPrChange w:id="91" w:author="Tulchinskaya, Gaby (NIH/NCI) [C]" w:date="2016-08-25T16:53:00Z">
+                  <w:rPr>
+                    <w:ins w:id="92" w:author="Tulchinskaya, Gaby (NIH/NCI) [C]" w:date="2016-08-25T16:52:00Z"/>
+                    <w:sz w:val="20"/>
+                    <w:szCs w:val="20"/>
+                  </w:rPr>
+                </w:rPrChange>
+              </w:rPr>
+            </w:pPr>
+            <w:proofErr w:type="spellStart"/>
+            <w:ins w:id="93" w:author="Tulchinskaya, Gaby (NIH/NCI) [C]" w:date="2016-08-25T16:52:00Z">
+              <w:r>
+                <w:rPr>
+                  <w:sz w:val="18"/>
+                  <w:szCs w:val="18"/>
+                  <w:rPrChange w:id="94" w:author="Tulchinskaya, Gaby (NIH/NCI) [C]" w:date="2016-08-25T16:53:00Z">
+                    <w:rPr>
+                      <w:sz w:val="20"/>
+                      <w:szCs w:val="20"/>
+                    </w:rPr>
+                  </w:rPrChange>
+                </w:rPr>
+                <w:t>Last_upd_id</w:t>
+              </w:r>
+              <w:proofErr w:type="spellEnd"/>
+            </w:ins>
+          </w:p>
+          <w:p>
+            <w:pPr>
+              <w:pStyle w:val="ListParagraph"/>
+              <w:numPr>
+                <w:ilvl w:val="0"/>
+                <w:numId w:val="3"/>
+              </w:numPr>
+              <w:rPr>
+                <w:ins w:id="95" w:author="Tulchinskaya, Gaby (NIH/NCI) [C]" w:date="2016-08-25T16:52:00Z"/>
+                <w:sz w:val="18"/>
+                <w:szCs w:val="18"/>
+                <w:rPrChange w:id="96" w:author="Tulchinskaya, Gaby (NIH/NCI) [C]" w:date="2016-08-25T16:53:00Z">
+                  <w:rPr>
+                    <w:ins w:id="97" w:author="Tulchinskaya, Gaby (NIH/NCI) [C]" w:date="2016-08-25T16:52:00Z"/>
+                    <w:sz w:val="20"/>
+                    <w:szCs w:val="20"/>
+                  </w:rPr>
+                </w:rPrChange>
+              </w:rPr>
+            </w:pPr>
+            <w:ins w:id="98" w:author="Tulchinskaya, Gaby (NIH/NCI) [C]" w:date="2016-08-25T16:52:00Z">
+              <w:r>
+                <w:rPr>
+                  <w:sz w:val="18"/>
+                  <w:szCs w:val="18"/>
+                  <w:rPrChange w:id="99" w:author="Tulchinskaya, Gaby (NIH/NCI) [C]" w:date="2016-08-25T16:53:00Z">
+                    <w:rPr>
+                      <w:sz w:val="20"/>
+                      <w:szCs w:val="20"/>
+                    </w:rPr>
+                  </w:rPrChange>
+                </w:rPr>
+                <w:t>Section name/identifier</w:t>
+              </w:r>
+            </w:ins>
+          </w:p>
+          <w:p>
+            <w:pPr>
+              <w:pStyle w:val="ListParagraph"/>
+              <w:numPr>
+                <w:ilvl w:val="0"/>
+                <w:numId w:val="3"/>
+              </w:numPr>
+              <w:rPr>
+                <w:ins w:id="100" w:author="Tulchinskaya, Gaby (NIH/NCI) [C]" w:date="2016-08-25T16:52:00Z"/>
+                <w:sz w:val="18"/>
+                <w:szCs w:val="18"/>
+                <w:rPrChange w:id="101" w:author="Tulchinskaya, Gaby (NIH/NCI) [C]" w:date="2016-08-25T16:53:00Z">
+                  <w:rPr>
+                    <w:ins w:id="102" w:author="Tulchinskaya, Gaby (NIH/NCI) [C]" w:date="2016-08-25T16:52:00Z"/>
+                    <w:sz w:val="20"/>
+                    <w:szCs w:val="20"/>
+                  </w:rPr>
+                </w:rPrChange>
+              </w:rPr>
+            </w:pPr>
+            <w:ins w:id="103" w:author="Tulchinskaya, Gaby (NIH/NCI) [C]" w:date="2016-08-25T16:52:00Z">
+              <w:r>
+                <w:rPr>
+                  <w:sz w:val="18"/>
+                  <w:szCs w:val="18"/>
+                  <w:rPrChange w:id="104" w:author="Tulchinskaya, Gaby (NIH/NCI) [C]" w:date="2016-08-25T16:53:00Z">
+                    <w:rPr>
+                      <w:sz w:val="20"/>
+                      <w:szCs w:val="20"/>
+                    </w:rPr>
+                  </w:rPrChange>
+                </w:rPr>
+                <w:t>Form name/identifier</w:t>
+              </w:r>
+            </w:ins>
+          </w:p>
+          <w:p>
+            <w:pPr>
+              <w:pStyle w:val="ListParagraph"/>
+              <w:numPr>
+                <w:ilvl w:val="0"/>
+                <w:numId w:val="3"/>
+              </w:numPr>
+              <w:rPr>
+                <w:ins w:id="105" w:author="Tulchinskaya, Gaby (NIH/NCI) [C]" w:date="2016-08-25T16:52:00Z"/>
+                <w:sz w:val="18"/>
+                <w:szCs w:val="18"/>
+                <w:rPrChange w:id="106" w:author="Tulchinskaya, Gaby (NIH/NCI) [C]" w:date="2016-08-25T16:53:00Z">
+                  <w:rPr>
+                    <w:ins w:id="107" w:author="Tulchinskaya, Gaby (NIH/NCI) [C]" w:date="2016-08-25T16:52:00Z"/>
+                    <w:sz w:val="20"/>
+                    <w:szCs w:val="20"/>
+                  </w:rPr>
+                </w:rPrChange>
+              </w:rPr>
+            </w:pPr>
+            <w:ins w:id="108" w:author="Tulchinskaya, Gaby (NIH/NCI) [C]" w:date="2016-08-25T16:52:00Z">
+              <w:r>
+                <w:rPr>
+                  <w:sz w:val="18"/>
+                  <w:szCs w:val="18"/>
+                  <w:rPrChange w:id="109" w:author="Tulchinskaya, Gaby (NIH/NCI) [C]" w:date="2016-08-25T16:53:00Z">
+                    <w:rPr>
+                      <w:sz w:val="20"/>
+                      <w:szCs w:val="20"/>
+                    </w:rPr>
+                  </w:rPrChange>
+                </w:rPr>
+                <w:t>Module</w:t>
+              </w:r>
+            </w:ins>
+          </w:p>
+          <w:p>
+            <w:pPr>
+              <w:pStyle w:val="ListParagraph"/>
+              <w:numPr>
+                <w:ilvl w:val="0"/>
+                <w:numId w:val="3"/>
+              </w:numPr>
+              <w:rPr>
+                <w:ins w:id="110" w:author="Tulchinskaya, Gaby (NIH/NCI) [C]" w:date="2016-08-25T16:52:00Z"/>
+                <w:sz w:val="18"/>
+                <w:szCs w:val="18"/>
+                <w:rPrChange w:id="111" w:author="Tulchinskaya, Gaby (NIH/NCI) [C]" w:date="2016-08-25T16:53:00Z">
+                  <w:rPr>
+                    <w:ins w:id="112" w:author="Tulchinskaya, Gaby (NIH/NCI) [C]" w:date="2016-08-25T16:52:00Z"/>
+                    <w:sz w:val="20"/>
+                    <w:szCs w:val="20"/>
+                  </w:rPr>
+                </w:rPrChange>
+              </w:rPr>
+            </w:pPr>
+            <w:ins w:id="113" w:author="Tulchinskaya, Gaby (NIH/NCI) [C]" w:date="2016-08-25T16:52:00Z">
+              <w:r>
+                <w:rPr>
+                  <w:sz w:val="18"/>
+                  <w:szCs w:val="18"/>
+                  <w:rPrChange w:id="114" w:author="Tulchinskaya, Gaby (NIH/NCI) [C]" w:date="2016-08-25T16:53:00Z">
+                    <w:rPr>
+                      <w:sz w:val="20"/>
+                      <w:szCs w:val="20"/>
+                    </w:rPr>
+                  </w:rPrChange>
+                </w:rPr>
+                <w:t>Note: Module deployment date is not a strong preference as it does not give us idea of “life span” of the question.</w:t>
+              </w:r>
+            </w:ins>
+          </w:p>
+          <w:p>
+            <w:pPr>
+              <w:rPr>
+                <w:ins w:id="115" w:author="Tulchinskaya, Gaby (NIH/NCI) [C]" w:date="2016-08-25T16:52:00Z"/>
+                <w:sz w:val="18"/>
+                <w:szCs w:val="18"/>
+                <w:rPrChange w:id="116" w:author="Tulchinskaya, Gaby (NIH/NCI) [C]" w:date="2016-08-25T16:53:00Z">
+                  <w:rPr>
+                    <w:ins w:id="117" w:author="Tulchinskaya, Gaby (NIH/NCI) [C]" w:date="2016-08-25T16:52:00Z"/>
+                    <w:sz w:val="20"/>
+                    <w:szCs w:val="20"/>
+                  </w:rPr>
+                </w:rPrChange>
+              </w:rPr>
+            </w:pPr>
+            <w:ins w:id="118" w:author="Tulchinskaya, Gaby (NIH/NCI) [C]" w:date="2016-08-25T16:52:00Z">
+              <w:r>
+                <w:rPr>
+                  <w:sz w:val="18"/>
+                  <w:szCs w:val="18"/>
+                  <w:rPrChange w:id="119" w:author="Tulchinskaya, Gaby (NIH/NCI) [C]" w:date="2016-08-25T16:53:00Z">
+                    <w:rPr>
+                      <w:sz w:val="20"/>
+                      <w:szCs w:val="20"/>
+                    </w:rPr>
+                  </w:rPrChange>
+                </w:rPr>
+                <w:t>Additional requirement for the report:</w:t>
+              </w:r>
+            </w:ins>
+          </w:p>
+          <w:p>
+            <w:pPr>
+              <w:pStyle w:val="ListParagraph"/>
+              <w:numPr>
+                <w:ilvl w:val="0"/>
+                <w:numId w:val="4"/>
+              </w:numPr>
+              <w:rPr>
+                <w:ins w:id="120" w:author="Tulchinskaya, Gaby (NIH/NCI) [C]" w:date="2016-08-25T16:52:00Z"/>
+                <w:sz w:val="18"/>
+                <w:szCs w:val="18"/>
+                <w:rPrChange w:id="121" w:author="Tulchinskaya, Gaby (NIH/NCI) [C]" w:date="2016-08-25T16:53:00Z">
+                  <w:rPr>
+                    <w:ins w:id="122" w:author="Tulchinskaya, Gaby (NIH/NCI) [C]" w:date="2016-08-25T16:52:00Z"/>
+                    <w:sz w:val="20"/>
+                    <w:szCs w:val="20"/>
+                  </w:rPr>
+                </w:rPrChange>
+              </w:rPr>
+            </w:pPr>
+            <w:ins w:id="123" w:author="Tulchinskaya, Gaby (NIH/NCI) [C]" w:date="2016-08-25T16:52:00Z">
+              <w:r>
+                <w:rPr>
+                  <w:sz w:val="18"/>
+                  <w:szCs w:val="18"/>
+                  <w:rPrChange w:id="124" w:author="Tulchinskaya, Gaby (NIH/NCI) [C]" w:date="2016-08-25T16:53:00Z">
+                    <w:rPr>
+                      <w:sz w:val="20"/>
+                      <w:szCs w:val="20"/>
+                    </w:rPr>
+                  </w:rPrChange>
+                </w:rPr>
+                <w:t>It would be nice to have excel version for markup. Online version may work too.</w:t>
+              </w:r>
+            </w:ins>
+          </w:p>
+          <w:p>
+            <w:pPr>
+              <w:pStyle w:val="ListParagraph"/>
+              <w:numPr>
+                <w:ilvl w:val="0"/>
+                <w:numId w:val="4"/>
+              </w:numPr>
+              <w:rPr>
+                <w:ins w:id="125" w:author="Tulchinskaya, Gaby (NIH/NCI) [C]" w:date="2016-08-25T16:52:00Z"/>
+                <w:sz w:val="18"/>
+                <w:szCs w:val="18"/>
+                <w:rPrChange w:id="126" w:author="Tulchinskaya, Gaby (NIH/NCI) [C]" w:date="2016-08-25T16:53:00Z">
+                  <w:rPr>
+                    <w:ins w:id="127" w:author="Tulchinskaya, Gaby (NIH/NCI) [C]" w:date="2016-08-25T16:52:00Z"/>
+                    <w:sz w:val="20"/>
+                    <w:szCs w:val="20"/>
+                  </w:rPr>
+                </w:rPrChange>
+              </w:rPr>
+            </w:pPr>
+            <w:ins w:id="128" w:author="Tulchinskaya, Gaby (NIH/NCI) [C]" w:date="2016-08-25T16:52:00Z">
+              <w:r>
+                <w:rPr>
+                  <w:sz w:val="18"/>
+                  <w:szCs w:val="18"/>
+                  <w:rPrChange w:id="129" w:author="Tulchinskaya, Gaby (NIH/NCI) [C]" w:date="2016-08-25T16:53:00Z">
+                    <w:rPr>
+                      <w:sz w:val="20"/>
+                      <w:szCs w:val="20"/>
+                    </w:rPr>
+                  </w:rPrChange>
+                </w:rPr>
+                <w:t>Users of the report: Sean, Shane and Crystal (all OGA staff), and maybe some people from OGA Operations team.</w:t>
+              </w:r>
+            </w:ins>
+          </w:p>
+          <w:p>
+            <w:pPr>
+              <w:pStyle w:val="ListParagraph"/>
+              <w:numPr>
+                <w:ilvl w:val="0"/>
+                <w:numId w:val="4"/>
+              </w:numPr>
+              <w:rPr>
+                <w:ins w:id="130" w:author="Tulchinskaya, Gaby (NIH/NCI) [C]" w:date="2016-08-25T16:52:00Z"/>
+                <w:sz w:val="18"/>
+                <w:szCs w:val="18"/>
+                <w:rPrChange w:id="131" w:author="Tulchinskaya, Gaby (NIH/NCI) [C]" w:date="2016-08-25T16:53:00Z">
+                  <w:rPr>
+                    <w:ins w:id="132" w:author="Tulchinskaya, Gaby (NIH/NCI) [C]" w:date="2016-08-25T16:52:00Z"/>
+                    <w:sz w:val="20"/>
+                    <w:szCs w:val="20"/>
+                  </w:rPr>
+                </w:rPrChange>
+              </w:rPr>
+            </w:pPr>
+            <w:ins w:id="133" w:author="Tulchinskaya, Gaby (NIH/NCI) [C]" w:date="2016-08-25T16:52:00Z">
+              <w:r>
+                <w:rPr>
+                  <w:sz w:val="18"/>
+                  <w:szCs w:val="18"/>
+                  <w:rPrChange w:id="134" w:author="Tulchinskaya, Gaby (NIH/NCI) [C]" w:date="2016-08-25T16:53:00Z">
+                    <w:rPr>
+                      <w:sz w:val="20"/>
+                      <w:szCs w:val="20"/>
+                    </w:rPr>
+                  </w:rPrChange>
+                </w:rPr>
+                <w:t xml:space="preserve">Explore a possibility to display question id with the questions in the FB screens (library, and possibly others, mostly where the questions are </w:t>
+              </w:r>
+              <w:r>
+                <w:rPr>
+                  <w:sz w:val="18"/>
+                  <w:szCs w:val="18"/>
+                  <w:rPrChange w:id="135" w:author="Tulchinskaya, Gaby (NIH/NCI) [C]" w:date="2016-08-25T16:53:00Z">
+                    <w:rPr>
+                      <w:sz w:val="20"/>
+                      <w:szCs w:val="20"/>
+                    </w:rPr>
+                  </w:rPrChange>
+                </w:rPr>
+                <w:lastRenderedPageBreak/>
+                <w:t>being picked to be used on the section)</w:t>
+              </w:r>
+            </w:ins>
+          </w:p>
+          <w:p>
+            <w:pPr>
+              <w:rPr>
+                <w:ins w:id="136" w:author="Tulchinskaya, Gaby (NIH/NCI) [C]" w:date="2016-08-25T16:52:00Z"/>
+                <w:sz w:val="18"/>
+                <w:szCs w:val="18"/>
+                <w:rPrChange w:id="137" w:author="Tulchinskaya, Gaby (NIH/NCI) [C]" w:date="2016-08-25T16:53:00Z">
+                  <w:rPr>
+                    <w:ins w:id="138" w:author="Tulchinskaya, Gaby (NIH/NCI) [C]" w:date="2016-08-25T16:52:00Z"/>
+                  </w:rPr>
+                </w:rPrChange>
+              </w:rPr>
+            </w:pPr>
+            <w:ins w:id="139" w:author="Tulchinskaya, Gaby (NIH/NCI) [C]" w:date="2016-08-25T16:52:00Z">
+              <w:r>
+                <w:rPr>
+                  <w:b/>
+                  <w:sz w:val="18"/>
+                  <w:szCs w:val="18"/>
+                  <w:rPrChange w:id="140" w:author="Tulchinskaya, Gaby (NIH/NCI) [C]" w:date="2016-08-25T16:53:00Z">
+                    <w:rPr>
+                      <w:b/>
+                      <w:sz w:val="20"/>
+                      <w:szCs w:val="20"/>
+                    </w:rPr>
+                  </w:rPrChange>
+                </w:rPr>
+                <w:t>Note:</w:t>
+              </w:r>
+              <w:r>
+                <w:rPr>
+                  <w:sz w:val="18"/>
+                  <w:szCs w:val="18"/>
+                  <w:rPrChange w:id="141" w:author="Tulchinskaya, Gaby (NIH/NCI) [C]" w:date="2016-08-25T16:53:00Z">
+                    <w:rPr>
+                      <w:sz w:val="20"/>
+                      <w:szCs w:val="20"/>
+                    </w:rPr>
+                  </w:rPrChange>
+                </w:rPr>
+                <w:t xml:space="preserve"> There is a desire to get a group of users together (Sean, Shane, Crystal, Stacey, me, Rob Jones, Kevin Johnson), possibly with CBIIT representatives at the beginning of October 2016 to define the SOPs for creating questions and making edits to them. OGA users want to understand the downstream effect of these modifications and put together a guidance for OGA on creating clean data. Clean up of the existing data may become part of this group discussion</w:t>
+              </w:r>
+            </w:ins>
+          </w:p>
+          <w:p>
+            <w:pPr>
+              <w:rPr>
+                <w:rFonts w:ascii="Arial" w:hAnsi="Arial" w:cs="Arial"/>
+                <w:color w:val="000000"/>
+                <w:sz w:val="18"/>
+                <w:szCs w:val="18"/>
+              </w:rPr>
+            </w:pPr>
+            <w:del w:id="142" w:author="Tulchinskaya, Gaby (NIH/NCI) [C]" w:date="2016-08-25T16:52:00Z">
+              <w:r>
+                <w:rPr>
+                  <w:rFonts w:ascii="Arial" w:hAnsi="Arial" w:cs="Arial"/>
+                  <w:color w:val="000000"/>
+                  <w:sz w:val="18"/>
+                  <w:szCs w:val="18"/>
+                </w:rPr>
+                <w:delText>A new report is desired to easily check which questions sets belong to which mechanism. Reqs TBD.</w:delText>
+              </w:r>
+            </w:del>
           </w:p>
         </w:tc>
         <w:tc>
@@ -5264,6 +5857,14 @@
                 <w:color w:val="943634" w:themeColor="accent2" w:themeShade="BF"/>
                 <w:sz w:val="18"/>
                 <w:szCs w:val="18"/>
+                <w:rPrChange w:id="143" w:author="Tulchinskaya, Gaby (NIH/NCI) [C]" w:date="2016-08-25T16:53:00Z">
+                  <w:rPr>
+                    <w:rFonts w:ascii="Arial" w:hAnsi="Arial" w:cs="Arial"/>
+                    <w:color w:val="943634" w:themeColor="accent2" w:themeShade="BF"/>
+                    <w:sz w:val="18"/>
+                    <w:szCs w:val="18"/>
+                  </w:rPr>
+                </w:rPrChange>
               </w:rPr>
             </w:pPr>
             <w:r>
@@ -5272,7 +5873,16 @@
                 <w:color w:val="943634" w:themeColor="accent2" w:themeShade="BF"/>
                 <w:sz w:val="18"/>
                 <w:szCs w:val="18"/>
-              </w:rPr>
+                <w:rPrChange w:id="144" w:author="Tulchinskaya, Gaby (NIH/NCI) [C]" w:date="2016-08-25T16:53:00Z">
+                  <w:rPr>
+                    <w:rFonts w:ascii="Arial" w:hAnsi="Arial" w:cs="Arial"/>
+                    <w:color w:val="943634" w:themeColor="accent2" w:themeShade="BF"/>
+                    <w:sz w:val="18"/>
+                    <w:szCs w:val="18"/>
+                  </w:rPr>
+                </w:rPrChange>
+              </w:rPr>
+              <w:lastRenderedPageBreak/>
               <w:t>Major</w:t>
             </w:r>
           </w:p>
@@ -5288,14 +5898,30 @@
                 <w:color w:val="000000"/>
                 <w:sz w:val="18"/>
                 <w:szCs w:val="18"/>
-              </w:rPr>
-            </w:pPr>
-            <w:r>
-              <w:rPr>
-                <w:rFonts w:ascii="Arial" w:hAnsi="Arial" w:cs="Arial"/>
-                <w:color w:val="000000"/>
-                <w:sz w:val="18"/>
-                <w:szCs w:val="18"/>
+                <w:rPrChange w:id="145" w:author="Tulchinskaya, Gaby (NIH/NCI) [C]" w:date="2016-08-25T16:53:00Z">
+                  <w:rPr>
+                    <w:rFonts w:ascii="Arial" w:hAnsi="Arial" w:cs="Arial"/>
+                    <w:color w:val="000000"/>
+                    <w:sz w:val="18"/>
+                    <w:szCs w:val="18"/>
+                  </w:rPr>
+                </w:rPrChange>
+              </w:rPr>
+            </w:pPr>
+            <w:r>
+              <w:rPr>
+                <w:rFonts w:ascii="Arial" w:hAnsi="Arial" w:cs="Arial"/>
+                <w:color w:val="000000"/>
+                <w:sz w:val="18"/>
+                <w:szCs w:val="18"/>
+                <w:rPrChange w:id="146" w:author="Tulchinskaya, Gaby (NIH/NCI) [C]" w:date="2016-08-25T16:53:00Z">
+                  <w:rPr>
+                    <w:rFonts w:ascii="Arial" w:hAnsi="Arial" w:cs="Arial"/>
+                    <w:color w:val="000000"/>
+                    <w:sz w:val="18"/>
+                    <w:szCs w:val="18"/>
+                  </w:rPr>
+                </w:rPrChange>
               </w:rPr>
               <w:t>OGAI2E-144</w:t>
             </w:r>
@@ -5389,7 +6015,7 @@
               </w:rPr>
               <w:t>Integrate Supplements Across All Systems Prior to Award</w:t>
             </w:r>
-            <w:ins w:id="58" w:author="Tulchinskaya, Gaby (NIH/NCI) [C]" w:date="2016-08-03T16:41:00Z">
+            <w:ins w:id="147" w:author="Tulchinskaya, Gaby (NIH/NCI) [C]" w:date="2016-08-03T16:41:00Z">
               <w:r>
                 <w:rPr>
                   <w:rFonts w:ascii="Arial" w:hAnsi="Arial" w:cs="Arial"/>
@@ -5451,7 +6077,17 @@
                 <w:szCs w:val="18"/>
               </w:rPr>
               <w:br/>
-              <w:t xml:space="preserve">OGA and CBIIT need to brainstorm a solution for capturing supplement records when they are in a work in progress status and have not been awarded. Need to find a way to associate with the correct grant record and be able to distinguish the order if there are multiple supplement records. This would be needed in </w:t>
+              <w:t xml:space="preserve">OGA and CBIIT need to brainstorm a solution for capturing supplement records when they are in a work in progress status and have not been awarded. Need to find a way to associate with the correct grant record </w:t>
+            </w:r>
+            <w:r>
+              <w:rPr>
+                <w:rFonts w:ascii="Arial" w:hAnsi="Arial" w:cs="Arial"/>
+                <w:color w:val="000000"/>
+                <w:sz w:val="18"/>
+                <w:szCs w:val="18"/>
+              </w:rPr>
+              <w:lastRenderedPageBreak/>
+              <w:t xml:space="preserve">and be able to distinguish the order if there are multiple supplement records. This would be needed in </w:t>
             </w:r>
             <w:proofErr w:type="spellStart"/>
             <w:r>
@@ -5515,6 +6151,7 @@
                 <w:sz w:val="18"/>
                 <w:szCs w:val="18"/>
               </w:rPr>
+              <w:lastRenderedPageBreak/>
               <w:t>Major</w:t>
             </w:r>
           </w:p>
@@ -5631,7 +6268,7 @@
               </w:rPr>
               <w:t>GS - validate any legacy activity codes in the old system</w:t>
             </w:r>
-            <w:ins w:id="59" w:author="Tulchinskaya, Gaby (NIH/NCI) [C]" w:date="2016-08-03T16:41:00Z">
+            <w:ins w:id="148" w:author="Tulchinskaya, Gaby (NIH/NCI) [C]" w:date="2016-08-03T16:41:00Z">
               <w:r>
                 <w:rPr>
                   <w:rFonts w:ascii="Arial" w:hAnsi="Arial" w:cs="Arial"/>
@@ -5888,7 +6525,7 @@
               </w:rPr>
               <w:t>GS- documentation needs</w:t>
             </w:r>
-            <w:ins w:id="60" w:author="Tulchinskaya, Gaby (NIH/NCI) [C]" w:date="2016-08-03T16:42:00Z">
+            <w:ins w:id="149" w:author="Tulchinskaya, Gaby (NIH/NCI) [C]" w:date="2016-08-03T16:42:00Z">
               <w:r>
                 <w:rPr>
                   <w:rFonts w:ascii="Arial" w:hAnsi="Arial" w:cs="Arial"/>
@@ -5899,7 +6536,7 @@
                 <w:t xml:space="preserve"> (</w:t>
               </w:r>
             </w:ins>
-            <w:ins w:id="61" w:author="Tulchinskaya, Gaby (NIH/NCI) [C]" w:date="2016-08-03T16:43:00Z">
+            <w:ins w:id="150" w:author="Tulchinskaya, Gaby (NIH/NCI) [C]" w:date="2016-08-03T16:43:00Z">
               <w:r>
                 <w:rPr>
                   <w:rFonts w:ascii="Arial" w:hAnsi="Arial" w:cs="Arial"/>
@@ -5935,7 +6572,17 @@
                 <w:sz w:val="18"/>
                 <w:szCs w:val="18"/>
               </w:rPr>
-              <w:t xml:space="preserve">Documentation needs are to be discussed with OGA management. Suggestion - troubleshooting guide, and user help on search page. </w:t>
+              <w:t xml:space="preserve">Documentation needs are to be discussed with OGA management. Suggestion - troubleshooting guide, </w:t>
+            </w:r>
+            <w:r>
+              <w:rPr>
+                <w:rFonts w:ascii="Arial" w:hAnsi="Arial" w:cs="Arial"/>
+                <w:color w:val="000000"/>
+                <w:sz w:val="18"/>
+                <w:szCs w:val="18"/>
+              </w:rPr>
+              <w:lastRenderedPageBreak/>
+              <w:t xml:space="preserve">and user help on search page. </w:t>
             </w:r>
             <w:r>
               <w:rPr>
@@ -5972,6 +6619,7 @@
                 <w:sz w:val="18"/>
                 <w:szCs w:val="18"/>
               </w:rPr>
+              <w:lastRenderedPageBreak/>
               <w:t>Minor</w:t>
             </w:r>
           </w:p>
@@ -6028,17 +6676,7 @@
                 <w:sz w:val="18"/>
                 <w:szCs w:val="18"/>
               </w:rPr>
-              <w:t xml:space="preserve">Assess streamlining integration of </w:t>
-            </w:r>
-            <w:r>
-              <w:rPr>
-                <w:rFonts w:ascii="Arial" w:hAnsi="Arial" w:cs="Arial"/>
-                <w:color w:val="000000"/>
-                <w:sz w:val="18"/>
-                <w:szCs w:val="18"/>
-              </w:rPr>
-              <w:lastRenderedPageBreak/>
-              <w:t xml:space="preserve">GreenSheets and </w:t>
+              <w:t xml:space="preserve">Assess streamlining integration of GreenSheets and </w:t>
             </w:r>
             <w:proofErr w:type="spellStart"/>
             <w:r>
@@ -6079,20 +6717,9 @@
                 <w:sz w:val="18"/>
                 <w:szCs w:val="18"/>
               </w:rPr>
-              <w:lastRenderedPageBreak/>
-              <w:t xml:space="preserve">Analysis of additional existing FB </w:t>
-            </w:r>
-            <w:r>
-              <w:rPr>
-                <w:rFonts w:ascii="Arial" w:hAnsi="Arial" w:cs="Arial"/>
-                <w:color w:val="000000"/>
-                <w:sz w:val="18"/>
-                <w:szCs w:val="18"/>
-              </w:rPr>
-              <w:lastRenderedPageBreak/>
-              <w:t>features to turn on</w:t>
-            </w:r>
-            <w:ins w:id="62" w:author="Tulchinskaya, Gaby (NIH/NCI) [C]" w:date="2016-08-03T16:44:00Z">
+              <w:t>Analysis of additional existing FB features to turn on</w:t>
+            </w:r>
+            <w:ins w:id="151" w:author="Tulchinskaya, Gaby (NIH/NCI) [C]" w:date="2016-08-03T16:44:00Z">
               <w:r>
                 <w:rPr>
                   <w:rFonts w:ascii="Arial" w:hAnsi="Arial" w:cs="Arial"/>
@@ -6131,18 +6758,7 @@
                 <w:sz w:val="18"/>
                 <w:szCs w:val="18"/>
               </w:rPr>
-              <w:lastRenderedPageBreak/>
-              <w:t xml:space="preserve">During initial GS FB integration some FB features were turned off. Analysis and OGA </w:t>
-            </w:r>
-            <w:r>
-              <w:rPr>
-                <w:rFonts w:ascii="Arial" w:hAnsi="Arial" w:cs="Arial"/>
-                <w:color w:val="000000"/>
-                <w:sz w:val="18"/>
-                <w:szCs w:val="18"/>
-              </w:rPr>
-              <w:lastRenderedPageBreak/>
-              <w:t>discussion is needed to evaluate the need to turn on additional capabilities.</w:t>
+              <w:t>During initial GS FB integration some FB features were turned off. Analysis and OGA discussion is needed to evaluate the need to turn on additional capabilities.</w:t>
             </w:r>
           </w:p>
         </w:tc>
@@ -6173,7 +6789,6 @@
                 <w:sz w:val="18"/>
                 <w:szCs w:val="18"/>
               </w:rPr>
-              <w:lastRenderedPageBreak/>
               <w:t>Minor</w:t>
             </w:r>
           </w:p>
@@ -6221,10 +6836,9 @@
                 <w:sz w:val="18"/>
                 <w:szCs w:val="18"/>
               </w:rPr>
-              <w:lastRenderedPageBreak/>
               <w:t>to preview GS</w:t>
             </w:r>
-            <w:ins w:id="63" w:author="Tulchinskaya, Gaby (NIH/NCI) [C]" w:date="2016-08-03T16:44:00Z">
+            <w:ins w:id="152" w:author="Tulchinskaya, Gaby (NIH/NCI) [C]" w:date="2016-08-03T16:44:00Z">
               <w:r>
                 <w:rPr>
                   <w:rFonts w:ascii="Arial" w:hAnsi="Arial" w:cs="Arial"/>
@@ -6261,7 +6875,6 @@
                 <w:sz w:val="18"/>
                 <w:szCs w:val="18"/>
               </w:rPr>
-              <w:lastRenderedPageBreak/>
               <w:t xml:space="preserve">OGA staff requests to create a preview mode on unpublished </w:t>
             </w:r>
             <w:proofErr w:type="spellStart"/>
@@ -6272,7 +6885,6 @@
                 <w:sz w:val="18"/>
                 <w:szCs w:val="18"/>
               </w:rPr>
-              <w:lastRenderedPageBreak/>
               <w:t>greensheets</w:t>
             </w:r>
             <w:proofErr w:type="spellEnd"/>
@@ -6409,7 +7021,6 @@
                 <w:sz w:val="18"/>
                 <w:szCs w:val="18"/>
               </w:rPr>
-              <w:lastRenderedPageBreak/>
               <w:t>Minor</w:t>
             </w:r>
           </w:p>
@@ -6529,7 +7140,7 @@
               </w:rPr>
               <w:t>GS FB - Validate the need to create competing and non-comp modules.</w:t>
             </w:r>
-            <w:ins w:id="64" w:author="Tulchinskaya, Gaby (NIH/NCI) [C]" w:date="2016-08-03T16:46:00Z">
+            <w:ins w:id="153" w:author="Tulchinskaya, Gaby (NIH/NCI) [C]" w:date="2016-08-03T16:46:00Z">
               <w:r>
                 <w:rPr>
                   <w:rFonts w:ascii="Arial" w:hAnsi="Arial" w:cs="Arial"/>
@@ -6584,17 +7195,7 @@
                 <w:szCs w:val="18"/>
               </w:rPr>
               <w:br/>
-              <w:t xml:space="preserve">What is the reason for being able to publish </w:t>
-            </w:r>
-            <w:r>
-              <w:rPr>
-                <w:rFonts w:ascii="Arial" w:hAnsi="Arial" w:cs="Arial"/>
-                <w:color w:val="000000"/>
-                <w:sz w:val="18"/>
-                <w:szCs w:val="18"/>
-              </w:rPr>
-              <w:lastRenderedPageBreak/>
-              <w:t xml:space="preserve">only 4 modules? Is there a need to have modules at all? </w:t>
+              <w:t xml:space="preserve">What is the reason for being able to publish only 4 modules? Is there a need to have modules at all? </w:t>
             </w:r>
           </w:p>
         </w:tc>
@@ -6619,7 +7220,6 @@
                 <w:sz w:val="18"/>
                 <w:szCs w:val="18"/>
               </w:rPr>
-              <w:lastRenderedPageBreak/>
               <w:t>Major</w:t>
             </w:r>
           </w:p>
@@ -6724,7 +7324,7 @@
           <w:rPr>
             <w:noProof/>
           </w:rPr>
-          <w:t>10</w:t>
+          <w:t>12</w:t>
         </w:r>
         <w:r>
           <w:rPr>
@@ -6771,6 +7371,95 @@
 <file path=word/numbering.xml><?xml version="1.0" encoding="utf-8"?>
 <w:numbering xmlns:wpc="http://schemas.microsoft.com/office/word/2010/wordprocessingCanvas" xmlns:cx="http://schemas.microsoft.com/office/drawing/2014/chartex" xmlns:cx1="http://schemas.microsoft.com/office/drawing/2015/9/8/chartex" xmlns:cx2="http://schemas.microsoft.com/office/drawing/2015/10/21/chartex" xmlns:mc="http://schemas.openxmlformats.org/markup-compatibility/2006" xmlns:o="urn:schemas-microsoft-com:office:office" xmlns:r="http://schemas.openxmlformats.org/officeDocument/2006/relationships" xmlns:m="http://schemas.openxmlformats.org/officeDocument/2006/math" xmlns:v="urn:schemas-microsoft-com:vml" xmlns:wp14="http://schemas.microsoft.com/office/word/2010/wordprocessingDrawing" xmlns:wp="http://schemas.openxmlformats.org/drawingml/2006/wordprocessingDrawing" xmlns:w10="urn:schemas-microsoft-com:office:word" xmlns:w="http://schemas.openxmlformats.org/wordprocessingml/2006/main" xmlns:w14="http://schemas.microsoft.com/office/word/2010/wordml" xmlns:w15="http://schemas.microsoft.com/office/word/2012/wordml" xmlns:w16se="http://schemas.microsoft.com/office/word/2015/wordml/symex" xmlns:wpg="http://schemas.microsoft.com/office/word/2010/wordprocessingGroup" xmlns:wpi="http://schemas.microsoft.com/office/word/2010/wordprocessingInk" xmlns:wne="http://schemas.microsoft.com/office/word/2006/wordml" xmlns:wps="http://schemas.microsoft.com/office/word/2010/wordprocessingShape" mc:Ignorable="w14 w15 w16se wp14">
   <w:abstractNum w:abstractNumId="0" w15:restartNumberingAfterBreak="0">
+    <w:nsid w:val="0AC85149"/>
+    <w:multiLevelType w:val="hybridMultilevel"/>
+    <w:tmpl w:val="26B20846"/>
+    <w:lvl w:ilvl="0" w:tplc="04090011">
+      <w:start w:val="1"/>
+      <w:numFmt w:val="decimal"/>
+      <w:lvlText w:val="%1)"/>
+      <w:lvlJc w:val="left"/>
+      <w:pPr>
+        <w:ind w:left="360" w:hanging="360"/>
+      </w:pPr>
+      <w:rPr>
+        <w:rFonts w:hint="default"/>
+      </w:rPr>
+    </w:lvl>
+    <w:lvl w:ilvl="1" w:tplc="04090019" w:tentative="1">
+      <w:start w:val="1"/>
+      <w:numFmt w:val="lowerLetter"/>
+      <w:lvlText w:val="%2."/>
+      <w:lvlJc w:val="left"/>
+      <w:pPr>
+        <w:ind w:left="1080" w:hanging="360"/>
+      </w:pPr>
+    </w:lvl>
+    <w:lvl w:ilvl="2" w:tplc="0409001B" w:tentative="1">
+      <w:start w:val="1"/>
+      <w:numFmt w:val="lowerRoman"/>
+      <w:lvlText w:val="%3."/>
+      <w:lvlJc w:val="right"/>
+      <w:pPr>
+        <w:ind w:left="1800" w:hanging="180"/>
+      </w:pPr>
+    </w:lvl>
+    <w:lvl w:ilvl="3" w:tplc="0409000F" w:tentative="1">
+      <w:start w:val="1"/>
+      <w:numFmt w:val="decimal"/>
+      <w:lvlText w:val="%4."/>
+      <w:lvlJc w:val="left"/>
+      <w:pPr>
+        <w:ind w:left="2520" w:hanging="360"/>
+      </w:pPr>
+    </w:lvl>
+    <w:lvl w:ilvl="4" w:tplc="04090019" w:tentative="1">
+      <w:start w:val="1"/>
+      <w:numFmt w:val="lowerLetter"/>
+      <w:lvlText w:val="%5."/>
+      <w:lvlJc w:val="left"/>
+      <w:pPr>
+        <w:ind w:left="3240" w:hanging="360"/>
+      </w:pPr>
+    </w:lvl>
+    <w:lvl w:ilvl="5" w:tplc="0409001B" w:tentative="1">
+      <w:start w:val="1"/>
+      <w:numFmt w:val="lowerRoman"/>
+      <w:lvlText w:val="%6."/>
+      <w:lvlJc w:val="right"/>
+      <w:pPr>
+        <w:ind w:left="3960" w:hanging="180"/>
+      </w:pPr>
+    </w:lvl>
+    <w:lvl w:ilvl="6" w:tplc="0409000F" w:tentative="1">
+      <w:start w:val="1"/>
+      <w:numFmt w:val="decimal"/>
+      <w:lvlText w:val="%7."/>
+      <w:lvlJc w:val="left"/>
+      <w:pPr>
+        <w:ind w:left="4680" w:hanging="360"/>
+      </w:pPr>
+    </w:lvl>
+    <w:lvl w:ilvl="7" w:tplc="04090019" w:tentative="1">
+      <w:start w:val="1"/>
+      <w:numFmt w:val="lowerLetter"/>
+      <w:lvlText w:val="%8."/>
+      <w:lvlJc w:val="left"/>
+      <w:pPr>
+        <w:ind w:left="5400" w:hanging="360"/>
+      </w:pPr>
+    </w:lvl>
+    <w:lvl w:ilvl="8" w:tplc="0409001B" w:tentative="1">
+      <w:start w:val="1"/>
+      <w:numFmt w:val="lowerRoman"/>
+      <w:lvlText w:val="%9."/>
+      <w:lvlJc w:val="right"/>
+      <w:pPr>
+        <w:ind w:left="6120" w:hanging="180"/>
+      </w:pPr>
+    </w:lvl>
+  </w:abstractNum>
+  <w:abstractNum w:abstractNumId="1" w15:restartNumberingAfterBreak="0">
     <w:nsid w:val="11452DFF"/>
     <w:multiLevelType w:val="hybridMultilevel"/>
     <w:tmpl w:val="7158DFCE"/>
@@ -6910,7 +7599,7 @@
       </w:rPr>
     </w:lvl>
   </w:abstractNum>
-  <w:abstractNum w:abstractNumId="1" w15:restartNumberingAfterBreak="0">
+  <w:abstractNum w:abstractNumId="2" w15:restartNumberingAfterBreak="0">
     <w:nsid w:val="26222F8A"/>
     <w:multiLevelType w:val="hybridMultilevel"/>
     <w:tmpl w:val="16308D8E"/>
@@ -7050,11 +7739,106 @@
       </w:rPr>
     </w:lvl>
   </w:abstractNum>
+  <w:abstractNum w:abstractNumId="3" w15:restartNumberingAfterBreak="0">
+    <w:nsid w:val="752903A2"/>
+    <w:multiLevelType w:val="hybridMultilevel"/>
+    <w:tmpl w:val="5336D594"/>
+    <w:lvl w:ilvl="0" w:tplc="04090019">
+      <w:start w:val="1"/>
+      <w:numFmt w:val="lowerLetter"/>
+      <w:lvlText w:val="%1."/>
+      <w:lvlJc w:val="left"/>
+      <w:pPr>
+        <w:ind w:left="360" w:hanging="360"/>
+      </w:pPr>
+      <w:rPr>
+        <w:rFonts w:hint="default"/>
+      </w:rPr>
+    </w:lvl>
+    <w:lvl w:ilvl="1" w:tplc="04090019" w:tentative="1">
+      <w:start w:val="1"/>
+      <w:numFmt w:val="lowerLetter"/>
+      <w:lvlText w:val="%2."/>
+      <w:lvlJc w:val="left"/>
+      <w:pPr>
+        <w:ind w:left="1080" w:hanging="360"/>
+      </w:pPr>
+    </w:lvl>
+    <w:lvl w:ilvl="2" w:tplc="0409001B" w:tentative="1">
+      <w:start w:val="1"/>
+      <w:numFmt w:val="lowerRoman"/>
+      <w:lvlText w:val="%3."/>
+      <w:lvlJc w:val="right"/>
+      <w:pPr>
+        <w:ind w:left="1800" w:hanging="180"/>
+      </w:pPr>
+    </w:lvl>
+    <w:lvl w:ilvl="3" w:tplc="0409000F" w:tentative="1">
+      <w:start w:val="1"/>
+      <w:numFmt w:val="decimal"/>
+      <w:lvlText w:val="%4."/>
+      <w:lvlJc w:val="left"/>
+      <w:pPr>
+        <w:ind w:left="2520" w:hanging="360"/>
+      </w:pPr>
+    </w:lvl>
+    <w:lvl w:ilvl="4" w:tplc="04090019" w:tentative="1">
+      <w:start w:val="1"/>
+      <w:numFmt w:val="lowerLetter"/>
+      <w:lvlText w:val="%5."/>
+      <w:lvlJc w:val="left"/>
+      <w:pPr>
+        <w:ind w:left="3240" w:hanging="360"/>
+      </w:pPr>
+    </w:lvl>
+    <w:lvl w:ilvl="5" w:tplc="0409001B" w:tentative="1">
+      <w:start w:val="1"/>
+      <w:numFmt w:val="lowerRoman"/>
+      <w:lvlText w:val="%6."/>
+      <w:lvlJc w:val="right"/>
+      <w:pPr>
+        <w:ind w:left="3960" w:hanging="180"/>
+      </w:pPr>
+    </w:lvl>
+    <w:lvl w:ilvl="6" w:tplc="0409000F" w:tentative="1">
+      <w:start w:val="1"/>
+      <w:numFmt w:val="decimal"/>
+      <w:lvlText w:val="%7."/>
+      <w:lvlJc w:val="left"/>
+      <w:pPr>
+        <w:ind w:left="4680" w:hanging="360"/>
+      </w:pPr>
+    </w:lvl>
+    <w:lvl w:ilvl="7" w:tplc="04090019" w:tentative="1">
+      <w:start w:val="1"/>
+      <w:numFmt w:val="lowerLetter"/>
+      <w:lvlText w:val="%8."/>
+      <w:lvlJc w:val="left"/>
+      <w:pPr>
+        <w:ind w:left="5400" w:hanging="360"/>
+      </w:pPr>
+    </w:lvl>
+    <w:lvl w:ilvl="8" w:tplc="0409001B" w:tentative="1">
+      <w:start w:val="1"/>
+      <w:numFmt w:val="lowerRoman"/>
+      <w:lvlText w:val="%9."/>
+      <w:lvlJc w:val="right"/>
+      <w:pPr>
+        <w:ind w:left="6120" w:hanging="180"/>
+      </w:pPr>
+    </w:lvl>
+  </w:abstractNum>
   <w:num w:numId="1">
-    <w:abstractNumId w:val="0"/>
+    <w:abstractNumId w:val="1"/>
   </w:num>
   <w:num w:numId="2">
-    <w:abstractNumId w:val="1"/>
+    <w:abstractNumId w:val="2"/>
+  </w:num>
+  <w:num w:numId="3">
+    <w:abstractNumId w:val="3"/>
+  </w:num>
+  <w:num w:numId="4">
+    <w:abstractNumId w:val="0"/>
   </w:num>
 </w:numbering>
 </file>
@@ -7646,6 +8430,17 @@
       <w:szCs w:val="18"/>
     </w:rPr>
   </w:style>
+  <w:style w:type="paragraph" w:styleId="ListParagraph">
+    <w:name w:val="List Paragraph"/>
+    <w:basedOn w:val="Normal"/>
+    <w:uiPriority w:val="34"/>
+    <w:qFormat/>
+    <w:rsid w:val="00BD594B"/>
+    <w:pPr>
+      <w:ind w:left="720"/>
+      <w:contextualSpacing/>
+    </w:pPr>
+  </w:style>
 </w:styles>
 </file>
 

</xml_diff>

<commit_message>
Updated OGAI2E-140 (data migration) after the meeting with OGA on 8/25/2016
</commit_message>
<xml_diff>
--- a/Requirements/Presentations/Combined scope for Greensheet redesign _ internal version.docx
+++ b/Requirements/Presentations/Combined scope for Greensheet redesign _ internal version.docx
@@ -3575,6 +3575,7 @@
           <w:p>
             <w:pPr>
               <w:rPr>
+                <w:ins w:id="43" w:author="Tulchinskaya, Gaby (NIH/NCI) [C]" w:date="2016-08-26T11:32:00Z"/>
                 <w:rFonts w:ascii="Arial" w:hAnsi="Arial" w:cs="Arial"/>
                 <w:color w:val="000000"/>
                 <w:sz w:val="18"/>
@@ -3591,119 +3592,234 @@
               <w:t>Data from prior years should either be migrated or easily accessible for up to 3 years.</w:t>
             </w:r>
           </w:p>
-        </w:tc>
-        <w:tc>
-          <w:tcPr>
-            <w:tcW w:w="1128" w:type="dxa"/>
-            <w:tcBorders>
-              <w:top w:val="single" w:sz="4" w:space="0" w:color="auto"/>
-              <w:bottom w:val="thickThinSmallGap" w:sz="12" w:space="0" w:color="auto"/>
-            </w:tcBorders>
-          </w:tcPr>
-          <w:p>
-            <w:pPr>
-              <w:rPr>
-                <w:rFonts w:ascii="Arial" w:hAnsi="Arial" w:cs="Arial"/>
-                <w:color w:val="FF0000"/>
-                <w:sz w:val="18"/>
-                <w:szCs w:val="18"/>
-              </w:rPr>
-            </w:pPr>
-            <w:r>
-              <w:rPr>
-                <w:rFonts w:ascii="Arial" w:hAnsi="Arial" w:cs="Arial"/>
-                <w:color w:val="FF0000"/>
-                <w:sz w:val="18"/>
-                <w:szCs w:val="18"/>
-              </w:rPr>
-              <w:t>Critical</w:t>
-            </w:r>
-          </w:p>
-        </w:tc>
-        <w:tc>
-          <w:tcPr>
-            <w:tcW w:w="1345" w:type="dxa"/>
-            <w:tcBorders>
-              <w:top w:val="single" w:sz="4" w:space="0" w:color="auto"/>
-              <w:bottom w:val="thickThinSmallGap" w:sz="12" w:space="0" w:color="auto"/>
-            </w:tcBorders>
-          </w:tcPr>
-          <w:p>
-            <w:pPr>
-              <w:rPr>
-                <w:sz w:val="18"/>
-                <w:szCs w:val="18"/>
-              </w:rPr>
-            </w:pPr>
-            <w:r>
-              <w:rPr>
-                <w:rFonts w:ascii="Arial" w:hAnsi="Arial" w:cs="Arial"/>
-                <w:color w:val="000000"/>
-                <w:sz w:val="18"/>
-                <w:szCs w:val="18"/>
-              </w:rPr>
-              <w:t>OGAI2E-140</w:t>
-            </w:r>
-          </w:p>
-        </w:tc>
-      </w:tr>
-      <w:tr>
-        <w:tc>
-          <w:tcPr>
-            <w:tcW w:w="1475" w:type="dxa"/>
-            <w:vMerge w:val="restart"/>
-            <w:tcBorders>
-              <w:top w:val="thickThinSmallGap" w:sz="12" w:space="0" w:color="auto"/>
-              <w:bottom w:val="thickThinSmallGap" w:sz="12" w:space="0" w:color="auto"/>
-              <w:right w:val="double" w:sz="4" w:space="0" w:color="auto"/>
-            </w:tcBorders>
-            <w:shd w:val="clear" w:color="auto" w:fill="B8CCE4" w:themeFill="accent1" w:themeFillTint="66"/>
-          </w:tcPr>
-          <w:p>
-            <w:pPr>
-              <w:rPr>
-                <w:sz w:val="18"/>
-                <w:szCs w:val="18"/>
-              </w:rPr>
-            </w:pPr>
-            <w:r>
-              <w:rPr>
-                <w:rFonts w:ascii="Arial" w:hAnsi="Arial" w:cs="Arial"/>
-                <w:color w:val="000000"/>
-                <w:sz w:val="18"/>
-                <w:szCs w:val="18"/>
-              </w:rPr>
-              <w:t>UI modernization and usability</w:t>
-            </w:r>
-          </w:p>
-        </w:tc>
-        <w:tc>
-          <w:tcPr>
-            <w:tcW w:w="1472" w:type="dxa"/>
-            <w:tcBorders>
-              <w:top w:val="thickThinSmallGap" w:sz="12" w:space="0" w:color="auto"/>
-              <w:left w:val="double" w:sz="4" w:space="0" w:color="auto"/>
-            </w:tcBorders>
-          </w:tcPr>
-          <w:p>
-            <w:pPr>
-              <w:rPr>
-                <w:rFonts w:ascii="Arial" w:hAnsi="Arial" w:cs="Arial"/>
-                <w:color w:val="000000"/>
-                <w:sz w:val="18"/>
-                <w:szCs w:val="18"/>
-              </w:rPr>
-            </w:pPr>
-            <w:r>
-              <w:rPr>
-                <w:rFonts w:ascii="Arial" w:hAnsi="Arial" w:cs="Arial"/>
-                <w:color w:val="000000"/>
-                <w:sz w:val="18"/>
-                <w:szCs w:val="18"/>
-              </w:rPr>
-              <w:t>Ability to add policy link to a question</w:t>
-            </w:r>
-            <w:ins w:id="43" w:author="Tulchinskaya, Gaby (NIH/NCI) [C]" w:date="2016-08-03T16:31:00Z">
+          <w:p>
+            <w:pPr>
+              <w:rPr>
+                <w:ins w:id="44" w:author="Tulchinskaya, Gaby (NIH/NCI) [C]" w:date="2016-08-26T11:32:00Z"/>
+                <w:rFonts w:ascii="Arial" w:hAnsi="Arial" w:cs="Arial"/>
+                <w:color w:val="000000"/>
+                <w:sz w:val="18"/>
+                <w:szCs w:val="18"/>
+              </w:rPr>
+            </w:pPr>
+          </w:p>
+          <w:p>
+            <w:pPr>
+              <w:rPr>
+                <w:ins w:id="45" w:author="Tulchinskaya, Gaby (NIH/NCI) [C]" w:date="2016-08-26T11:32:00Z"/>
+                <w:color w:val="000000"/>
+                <w:sz w:val="18"/>
+                <w:szCs w:val="18"/>
+              </w:rPr>
+            </w:pPr>
+            <w:proofErr w:type="spellStart"/>
+            <w:ins w:id="46" w:author="Tulchinskaya, Gaby (NIH/NCI) [C]" w:date="2016-08-26T11:32:00Z">
+              <w:r>
+                <w:rPr>
+                  <w:color w:val="000000"/>
+                  <w:sz w:val="18"/>
+                  <w:szCs w:val="18"/>
+                </w:rPr>
+                <w:t>Greensheets</w:t>
+              </w:r>
+              <w:proofErr w:type="spellEnd"/>
+              <w:r>
+                <w:rPr>
+                  <w:color w:val="000000"/>
+                  <w:sz w:val="18"/>
+                  <w:szCs w:val="18"/>
+                </w:rPr>
+                <w:t xml:space="preserve"> are required for the official grant file until the archive/purge of the record. Data migration will be needed to support this requirement. </w:t>
+              </w:r>
+            </w:ins>
+          </w:p>
+          <w:p>
+            <w:pPr>
+              <w:pStyle w:val="ListParagraph"/>
+              <w:numPr>
+                <w:ilvl w:val="0"/>
+                <w:numId w:val="5"/>
+              </w:numPr>
+              <w:rPr>
+                <w:ins w:id="47" w:author="Tulchinskaya, Gaby (NIH/NCI) [C]" w:date="2016-08-26T11:32:00Z"/>
+                <w:rFonts w:ascii="Arial Narrow" w:hAnsi="Arial Narrow"/>
+                <w:sz w:val="20"/>
+                <w:szCs w:val="20"/>
+              </w:rPr>
+            </w:pPr>
+            <w:ins w:id="48" w:author="Tulchinskaya, Gaby (NIH/NCI) [C]" w:date="2016-08-26T11:32:00Z">
+              <w:r>
+                <w:rPr>
+                  <w:rFonts w:ascii="Arial Narrow" w:hAnsi="Arial Narrow"/>
+                  <w:sz w:val="20"/>
+                  <w:szCs w:val="20"/>
+                </w:rPr>
+                <w:t>W</w:t>
+              </w:r>
+              <w:r>
+                <w:rPr>
+                  <w:rFonts w:ascii="Arial Narrow" w:hAnsi="Arial Narrow"/>
+                  <w:sz w:val="20"/>
+                  <w:szCs w:val="20"/>
+                </w:rPr>
+                <w:t xml:space="preserve">hen user clicks a </w:t>
+              </w:r>
+              <w:proofErr w:type="spellStart"/>
+              <w:r>
+                <w:rPr>
+                  <w:rFonts w:ascii="Arial Narrow" w:hAnsi="Arial Narrow"/>
+                  <w:sz w:val="20"/>
+                  <w:szCs w:val="20"/>
+                </w:rPr>
+                <w:t>greensheet</w:t>
+              </w:r>
+              <w:proofErr w:type="spellEnd"/>
+              <w:r>
+                <w:rPr>
+                  <w:rFonts w:ascii="Arial Narrow" w:hAnsi="Arial Narrow"/>
+                  <w:sz w:val="20"/>
+                  <w:szCs w:val="20"/>
+                </w:rPr>
+                <w:t xml:space="preserve"> link in </w:t>
+              </w:r>
+              <w:proofErr w:type="spellStart"/>
+              <w:r>
+                <w:rPr>
+                  <w:rFonts w:ascii="Arial Narrow" w:hAnsi="Arial Narrow"/>
+                  <w:sz w:val="20"/>
+                  <w:szCs w:val="20"/>
+                </w:rPr>
+                <w:t>eGrants</w:t>
+              </w:r>
+              <w:proofErr w:type="spellEnd"/>
+              <w:r>
+                <w:rPr>
+                  <w:rFonts w:ascii="Arial Narrow" w:hAnsi="Arial Narrow"/>
+                  <w:sz w:val="20"/>
+                  <w:szCs w:val="20"/>
+                </w:rPr>
+                <w:t xml:space="preserve"> for a</w:t>
+              </w:r>
+              <w:r>
+                <w:rPr>
+                  <w:rFonts w:ascii="Arial Narrow" w:hAnsi="Arial Narrow"/>
+                  <w:sz w:val="20"/>
+                  <w:szCs w:val="20"/>
+                </w:rPr>
+                <w:t>n old</w:t>
+              </w:r>
+              <w:r>
+                <w:rPr>
+                  <w:rFonts w:ascii="Arial Narrow" w:hAnsi="Arial Narrow"/>
+                  <w:sz w:val="20"/>
+                  <w:szCs w:val="20"/>
+                </w:rPr>
+                <w:t xml:space="preserve"> grant (e.g. awarded 5 years ago), </w:t>
+              </w:r>
+              <w:proofErr w:type="spellStart"/>
+              <w:r>
+                <w:rPr>
+                  <w:rFonts w:ascii="Arial Narrow" w:hAnsi="Arial Narrow"/>
+                  <w:sz w:val="20"/>
+                  <w:szCs w:val="20"/>
+                </w:rPr>
+                <w:t>greensheet</w:t>
+              </w:r>
+              <w:proofErr w:type="spellEnd"/>
+              <w:r>
+                <w:rPr>
+                  <w:rFonts w:ascii="Arial Narrow" w:hAnsi="Arial Narrow"/>
+                  <w:sz w:val="20"/>
+                  <w:szCs w:val="20"/>
+                </w:rPr>
+                <w:t xml:space="preserve"> data should be displayed (this is a part of the official data file)</w:t>
+              </w:r>
+              <w:r>
+                <w:rPr>
+                  <w:rFonts w:ascii="Arial Narrow" w:hAnsi="Arial Narrow"/>
+                  <w:sz w:val="20"/>
+                  <w:szCs w:val="20"/>
+                </w:rPr>
+                <w:t xml:space="preserve">. For illustration see this doc., sec. </w:t>
+              </w:r>
+              <w:r>
+                <w:rPr>
+                  <w:rFonts w:ascii="Arial Narrow" w:hAnsi="Arial Narrow"/>
+                  <w:sz w:val="20"/>
+                  <w:szCs w:val="20"/>
+                </w:rPr>
+                <w:t>Other system relationships</w:t>
+              </w:r>
+              <w:r>
+                <w:rPr>
+                  <w:rFonts w:ascii="Arial Narrow" w:hAnsi="Arial Narrow"/>
+                  <w:sz w:val="20"/>
+                  <w:szCs w:val="20"/>
+                </w:rPr>
+                <w:t xml:space="preserve"> =&gt; </w:t>
+              </w:r>
+              <w:proofErr w:type="spellStart"/>
+              <w:r>
+                <w:rPr>
+                  <w:rFonts w:ascii="Arial Narrow" w:hAnsi="Arial Narrow"/>
+                  <w:sz w:val="20"/>
+                  <w:szCs w:val="20"/>
+                </w:rPr>
+                <w:lastRenderedPageBreak/>
+                <w:t>eGrants</w:t>
+              </w:r>
+              <w:proofErr w:type="spellEnd"/>
+              <w:r>
+                <w:rPr>
+                  <w:rFonts w:ascii="Arial Narrow" w:hAnsi="Arial Narrow"/>
+                  <w:sz w:val="20"/>
+                  <w:szCs w:val="20"/>
+                </w:rPr>
+                <w:t xml:space="preserve"> – changes for re-design</w:t>
+              </w:r>
+            </w:ins>
+          </w:p>
+          <w:p>
+            <w:pPr>
+              <w:pStyle w:val="ListParagraph"/>
+              <w:numPr>
+                <w:ilvl w:val="0"/>
+                <w:numId w:val="5"/>
+              </w:numPr>
+              <w:rPr>
+                <w:ins w:id="49" w:author="Tulchinskaya, Gaby (NIH/NCI) [C]" w:date="2016-08-26T11:32:00Z"/>
+                <w:rFonts w:ascii="Arial Narrow" w:hAnsi="Arial Narrow"/>
+                <w:sz w:val="20"/>
+                <w:szCs w:val="20"/>
+              </w:rPr>
+            </w:pPr>
+            <w:ins w:id="50" w:author="Tulchinskaya, Gaby (NIH/NCI) [C]" w:date="2016-08-26T11:32:00Z">
+              <w:r>
+                <w:rPr>
+                  <w:rFonts w:ascii="Arial Narrow" w:hAnsi="Arial Narrow"/>
+                  <w:sz w:val="20"/>
+                  <w:szCs w:val="20"/>
+                </w:rPr>
+                <w:t xml:space="preserve">CBIIT will create a new view that OGA will use for ad-hock reporting in </w:t>
+              </w:r>
+              <w:proofErr w:type="spellStart"/>
+              <w:r>
+                <w:rPr>
+                  <w:rFonts w:ascii="Arial Narrow" w:hAnsi="Arial Narrow"/>
+                  <w:sz w:val="20"/>
+                  <w:szCs w:val="20"/>
+                </w:rPr>
+                <w:t>QlikView</w:t>
+              </w:r>
+              <w:proofErr w:type="spellEnd"/>
+              <w:r>
+                <w:rPr>
+                  <w:rFonts w:ascii="Arial Narrow" w:hAnsi="Arial Narrow"/>
+                  <w:sz w:val="20"/>
+                  <w:szCs w:val="20"/>
+                </w:rPr>
+                <w:t xml:space="preserve">. This view should contain all data for FY2017 and at least </w:t>
+              </w:r>
               <w:r>
                 <w:rPr>
                   <w:rFonts w:ascii="Arial" w:hAnsi="Arial" w:cs="Arial"/>
@@ -3711,10 +3827,17 @@
                   <w:sz w:val="18"/>
                   <w:szCs w:val="18"/>
                 </w:rPr>
-                <w:t xml:space="preserve"> (</w:t>
-              </w:r>
-            </w:ins>
-            <w:ins w:id="44" w:author="Tulchinskaya, Gaby (NIH/NCI) [C]" w:date="2016-08-03T16:32:00Z">
+                <w:t xml:space="preserve">3 </w:t>
+              </w:r>
+              <w:r>
+                <w:rPr>
+                  <w:rFonts w:ascii="Arial" w:hAnsi="Arial"/>
+                  <w:color w:val="000000"/>
+                  <w:sz w:val="18"/>
+                  <w:szCs w:val="18"/>
+                </w:rPr>
+                <w:t>prior years</w:t>
+              </w:r>
               <w:r>
                 <w:rPr>
                   <w:rFonts w:ascii="Arial" w:hAnsi="Arial" w:cs="Arial"/>
@@ -3722,1465 +3845,31 @@
                   <w:sz w:val="18"/>
                   <w:szCs w:val="18"/>
                 </w:rPr>
-                <w:t>out of</w:t>
-              </w:r>
-            </w:ins>
-            <w:ins w:id="45" w:author="Tulchinskaya, Gaby (NIH/NCI) [C]" w:date="2016-08-03T16:31:00Z">
-              <w:r>
-                <w:rPr>
-                  <w:rFonts w:ascii="Arial" w:hAnsi="Arial" w:cs="Arial"/>
+                <w:t>.</w:t>
+              </w:r>
+              <w:r>
+                <w:rPr>
+                  <w:rFonts w:ascii="Arial" w:hAnsi="Arial"/>
                   <w:color w:val="000000"/>
                   <w:sz w:val="18"/>
                   <w:szCs w:val="18"/>
                 </w:rPr>
-                <w:t xml:space="preserve"> scope, new dev)</w:t>
+                <w:t xml:space="preserve"> However, if all the data will be migrated, there is no need to restrict this this to 3 prior years only.</w:t>
               </w:r>
             </w:ins>
           </w:p>
-        </w:tc>
-        <w:tc>
-          <w:tcPr>
-            <w:tcW w:w="2817" w:type="dxa"/>
-            <w:gridSpan w:val="2"/>
-            <w:tcBorders>
-              <w:top w:val="thickThinSmallGap" w:sz="12" w:space="0" w:color="auto"/>
-            </w:tcBorders>
-          </w:tcPr>
-          <w:p>
-            <w:pPr>
-              <w:rPr>
-                <w:rFonts w:ascii="Arial" w:hAnsi="Arial" w:cs="Arial"/>
-                <w:color w:val="000000"/>
-                <w:sz w:val="18"/>
-                <w:szCs w:val="18"/>
-              </w:rPr>
-            </w:pPr>
-            <w:r>
-              <w:rPr>
-                <w:rFonts w:ascii="Arial" w:hAnsi="Arial" w:cs="Arial"/>
-                <w:color w:val="000000"/>
-                <w:sz w:val="18"/>
-                <w:szCs w:val="18"/>
-              </w:rPr>
-              <w:t>The system should provide ability to add policy link to a question</w:t>
-            </w:r>
-          </w:p>
-        </w:tc>
-        <w:tc>
-          <w:tcPr>
-            <w:tcW w:w="1184" w:type="dxa"/>
-            <w:tcBorders>
-              <w:top w:val="thickThinSmallGap" w:sz="12" w:space="0" w:color="auto"/>
-              <w:right w:val="double" w:sz="4" w:space="0" w:color="auto"/>
-            </w:tcBorders>
-          </w:tcPr>
-          <w:p>
-            <w:pPr>
-              <w:rPr>
-                <w:rFonts w:ascii="Arial" w:hAnsi="Arial" w:cs="Arial"/>
-                <w:color w:val="FF0000"/>
-                <w:sz w:val="18"/>
-                <w:szCs w:val="18"/>
-              </w:rPr>
-            </w:pPr>
-            <w:r>
-              <w:rPr>
-                <w:rFonts w:ascii="Arial" w:hAnsi="Arial" w:cs="Arial"/>
-                <w:color w:val="FF0000"/>
-                <w:sz w:val="18"/>
-                <w:szCs w:val="18"/>
-              </w:rPr>
-              <w:t>Critical</w:t>
-            </w:r>
-          </w:p>
-        </w:tc>
-        <w:tc>
-          <w:tcPr>
-            <w:tcW w:w="1529" w:type="dxa"/>
-            <w:tcBorders>
-              <w:top w:val="thickThinSmallGap" w:sz="12" w:space="0" w:color="auto"/>
-              <w:left w:val="double" w:sz="4" w:space="0" w:color="auto"/>
-              <w:bottom w:val="single" w:sz="4" w:space="0" w:color="auto"/>
-            </w:tcBorders>
-          </w:tcPr>
-          <w:p>
-            <w:pPr>
-              <w:rPr>
-                <w:rFonts w:ascii="Arial" w:hAnsi="Arial" w:cs="Arial"/>
-                <w:color w:val="000000"/>
-                <w:sz w:val="18"/>
-                <w:szCs w:val="18"/>
-              </w:rPr>
-            </w:pPr>
-            <w:r>
-              <w:rPr>
-                <w:rFonts w:ascii="Arial" w:hAnsi="Arial" w:cs="Arial"/>
-                <w:color w:val="000000"/>
-                <w:sz w:val="18"/>
-                <w:szCs w:val="18"/>
-              </w:rPr>
-              <w:t>Create link to GreenSheets from GPMATs</w:t>
-            </w:r>
-            <w:ins w:id="46" w:author="Tulchinskaya, Gaby (NIH/NCI) [C]" w:date="2016-08-03T16:37:00Z">
-              <w:r>
-                <w:rPr>
-                  <w:rFonts w:ascii="Arial" w:hAnsi="Arial" w:cs="Arial"/>
-                  <w:color w:val="000000"/>
-                  <w:sz w:val="18"/>
-                  <w:szCs w:val="18"/>
-                </w:rPr>
-                <w:t xml:space="preserve"> (out of scope, GPMATS O&amp;M)</w:t>
-              </w:r>
-            </w:ins>
-          </w:p>
-        </w:tc>
-        <w:tc>
-          <w:tcPr>
-            <w:tcW w:w="1990" w:type="dxa"/>
-            <w:tcBorders>
-              <w:top w:val="thickThinSmallGap" w:sz="12" w:space="0" w:color="auto"/>
-            </w:tcBorders>
-          </w:tcPr>
-          <w:p>
-            <w:pPr>
-              <w:rPr>
-                <w:rFonts w:ascii="Arial" w:hAnsi="Arial" w:cs="Arial"/>
-                <w:color w:val="000000"/>
-                <w:sz w:val="18"/>
-                <w:szCs w:val="18"/>
-              </w:rPr>
-            </w:pPr>
-            <w:r>
-              <w:rPr>
-                <w:rFonts w:ascii="Arial" w:hAnsi="Arial" w:cs="Arial"/>
-                <w:color w:val="000000"/>
-                <w:sz w:val="18"/>
-                <w:szCs w:val="18"/>
-              </w:rPr>
-              <w:t>Create ability to navigate from GPMATs to GreenSheets on grant level.</w:t>
-            </w:r>
-          </w:p>
-        </w:tc>
-        <w:tc>
-          <w:tcPr>
-            <w:tcW w:w="1128" w:type="dxa"/>
-            <w:tcBorders>
-              <w:top w:val="thickThinSmallGap" w:sz="12" w:space="0" w:color="auto"/>
-            </w:tcBorders>
-          </w:tcPr>
-          <w:p>
-            <w:pPr>
-              <w:rPr>
-                <w:rFonts w:ascii="Arial" w:hAnsi="Arial" w:cs="Arial"/>
-                <w:b/>
-                <w:bCs/>
-                <w:color w:val="FF0000"/>
-                <w:sz w:val="18"/>
-                <w:szCs w:val="18"/>
-              </w:rPr>
-            </w:pPr>
-            <w:r>
-              <w:rPr>
-                <w:rFonts w:ascii="Arial" w:hAnsi="Arial" w:cs="Arial"/>
-                <w:color w:val="943634" w:themeColor="accent2" w:themeShade="BF"/>
-                <w:sz w:val="18"/>
-                <w:szCs w:val="18"/>
-              </w:rPr>
-              <w:t>Major</w:t>
-            </w:r>
-          </w:p>
-        </w:tc>
-        <w:tc>
-          <w:tcPr>
-            <w:tcW w:w="1345" w:type="dxa"/>
-            <w:tcBorders>
-              <w:top w:val="thickThinSmallGap" w:sz="12" w:space="0" w:color="auto"/>
-            </w:tcBorders>
-          </w:tcPr>
-          <w:p>
-            <w:pPr>
-              <w:rPr>
-                <w:sz w:val="18"/>
-                <w:szCs w:val="18"/>
-              </w:rPr>
-            </w:pPr>
-            <w:r>
-              <w:rPr>
-                <w:rFonts w:ascii="Arial" w:hAnsi="Arial" w:cs="Arial"/>
-                <w:color w:val="000000"/>
-                <w:sz w:val="18"/>
-                <w:szCs w:val="18"/>
-              </w:rPr>
-              <w:t>OGAI2E-153</w:t>
-            </w:r>
-          </w:p>
-        </w:tc>
-      </w:tr>
-      <w:tr>
-        <w:tc>
-          <w:tcPr>
-            <w:tcW w:w="1475" w:type="dxa"/>
-            <w:vMerge/>
-            <w:tcBorders>
-              <w:top w:val="thickThinSmallGap" w:sz="24" w:space="0" w:color="auto"/>
-              <w:bottom w:val="thickThinSmallGap" w:sz="12" w:space="0" w:color="auto"/>
-              <w:right w:val="double" w:sz="4" w:space="0" w:color="auto"/>
-            </w:tcBorders>
-            <w:shd w:val="clear" w:color="auto" w:fill="B8CCE4" w:themeFill="accent1" w:themeFillTint="66"/>
-          </w:tcPr>
-          <w:p>
-            <w:pPr>
-              <w:rPr>
-                <w:sz w:val="18"/>
-                <w:szCs w:val="18"/>
-              </w:rPr>
-            </w:pPr>
-          </w:p>
-        </w:tc>
-        <w:tc>
-          <w:tcPr>
-            <w:tcW w:w="1472" w:type="dxa"/>
-            <w:tcBorders>
-              <w:left w:val="double" w:sz="4" w:space="0" w:color="auto"/>
-            </w:tcBorders>
-          </w:tcPr>
-          <w:p>
-            <w:pPr>
-              <w:rPr>
-                <w:sz w:val="18"/>
-                <w:szCs w:val="18"/>
-              </w:rPr>
-            </w:pPr>
-            <w:r>
-              <w:rPr>
-                <w:rFonts w:ascii="Arial" w:hAnsi="Arial" w:cs="Arial"/>
-                <w:color w:val="000000"/>
-                <w:sz w:val="18"/>
-                <w:szCs w:val="18"/>
-              </w:rPr>
-              <w:t>Opening GreenSheets in same browser window</w:t>
-            </w:r>
-            <w:ins w:id="47" w:author="Tulchinskaya, Gaby (NIH/NCI) [C]" w:date="2016-08-03T16:33:00Z">
-              <w:r>
-                <w:rPr>
-                  <w:rFonts w:ascii="Arial" w:hAnsi="Arial" w:cs="Arial"/>
-                  <w:color w:val="000000"/>
-                  <w:sz w:val="18"/>
-                  <w:szCs w:val="18"/>
-                </w:rPr>
-                <w:t xml:space="preserve"> (in scope, O&amp;M)</w:t>
-              </w:r>
-            </w:ins>
-          </w:p>
-        </w:tc>
-        <w:tc>
-          <w:tcPr>
-            <w:tcW w:w="2817" w:type="dxa"/>
-            <w:gridSpan w:val="2"/>
-          </w:tcPr>
-          <w:p>
-            <w:pPr>
-              <w:rPr>
-                <w:rFonts w:ascii="Arial" w:hAnsi="Arial" w:cs="Arial"/>
-                <w:color w:val="000000"/>
-                <w:sz w:val="18"/>
-                <w:szCs w:val="18"/>
-              </w:rPr>
-            </w:pPr>
-            <w:r>
-              <w:rPr>
-                <w:rFonts w:ascii="Arial" w:hAnsi="Arial" w:cs="Arial"/>
-                <w:color w:val="000000"/>
-                <w:sz w:val="18"/>
-                <w:szCs w:val="18"/>
-              </w:rPr>
-              <w:t xml:space="preserve">Currently if user clicks </w:t>
-            </w:r>
-            <w:proofErr w:type="spellStart"/>
-            <w:r>
-              <w:rPr>
-                <w:rFonts w:ascii="Arial" w:hAnsi="Arial" w:cs="Arial"/>
-                <w:color w:val="000000"/>
-                <w:sz w:val="18"/>
-                <w:szCs w:val="18"/>
-              </w:rPr>
-              <w:t>greensheet</w:t>
-            </w:r>
-            <w:proofErr w:type="spellEnd"/>
-            <w:r>
-              <w:rPr>
-                <w:rFonts w:ascii="Arial" w:hAnsi="Arial" w:cs="Arial"/>
-                <w:color w:val="000000"/>
-                <w:sz w:val="18"/>
-                <w:szCs w:val="18"/>
-              </w:rPr>
-              <w:t xml:space="preserve"> icon on a hit list, it opens </w:t>
-            </w:r>
-            <w:proofErr w:type="spellStart"/>
-            <w:r>
-              <w:rPr>
-                <w:rFonts w:ascii="Arial" w:hAnsi="Arial" w:cs="Arial"/>
-                <w:color w:val="000000"/>
-                <w:sz w:val="18"/>
-                <w:szCs w:val="18"/>
-              </w:rPr>
-              <w:t>greensheet</w:t>
-            </w:r>
-            <w:proofErr w:type="spellEnd"/>
-            <w:r>
-              <w:rPr>
-                <w:rFonts w:ascii="Arial" w:hAnsi="Arial" w:cs="Arial"/>
-                <w:color w:val="000000"/>
-                <w:sz w:val="18"/>
-                <w:szCs w:val="18"/>
-              </w:rPr>
-              <w:t xml:space="preserve"> in separate window. User perform some actions (Save or Submit) that change the STATUS of </w:t>
-            </w:r>
-            <w:proofErr w:type="spellStart"/>
-            <w:r>
-              <w:rPr>
-                <w:rFonts w:ascii="Arial" w:hAnsi="Arial" w:cs="Arial"/>
-                <w:color w:val="000000"/>
-                <w:sz w:val="18"/>
-                <w:szCs w:val="18"/>
-              </w:rPr>
-              <w:t>greensheet</w:t>
-            </w:r>
-            <w:proofErr w:type="spellEnd"/>
-            <w:r>
-              <w:rPr>
-                <w:rFonts w:ascii="Arial" w:hAnsi="Arial" w:cs="Arial"/>
-                <w:color w:val="000000"/>
-                <w:sz w:val="18"/>
-                <w:szCs w:val="18"/>
-              </w:rPr>
-              <w:t xml:space="preserve">. User closes a </w:t>
-            </w:r>
-            <w:proofErr w:type="spellStart"/>
-            <w:r>
-              <w:rPr>
-                <w:rFonts w:ascii="Arial" w:hAnsi="Arial" w:cs="Arial"/>
-                <w:color w:val="000000"/>
-                <w:sz w:val="18"/>
-                <w:szCs w:val="18"/>
-              </w:rPr>
-              <w:t>greensheet</w:t>
-            </w:r>
-            <w:proofErr w:type="spellEnd"/>
-            <w:r>
-              <w:rPr>
-                <w:rFonts w:ascii="Arial" w:hAnsi="Arial" w:cs="Arial"/>
-                <w:color w:val="000000"/>
-                <w:sz w:val="18"/>
-                <w:szCs w:val="18"/>
-              </w:rPr>
-              <w:t xml:space="preserve"> window and </w:t>
-            </w:r>
-            <w:proofErr w:type="spellStart"/>
-            <w:r>
-              <w:rPr>
-                <w:rFonts w:ascii="Arial" w:hAnsi="Arial" w:cs="Arial"/>
-                <w:color w:val="000000"/>
-                <w:sz w:val="18"/>
-                <w:szCs w:val="18"/>
-              </w:rPr>
-              <w:t>hitlist</w:t>
-            </w:r>
-            <w:proofErr w:type="spellEnd"/>
-            <w:r>
-              <w:rPr>
-                <w:rFonts w:ascii="Arial" w:hAnsi="Arial" w:cs="Arial"/>
-                <w:color w:val="000000"/>
-                <w:sz w:val="18"/>
-                <w:szCs w:val="18"/>
-              </w:rPr>
-              <w:t xml:space="preserve"> displays OLD status. This is confusing.</w:t>
-            </w:r>
-          </w:p>
-          <w:p>
-            <w:pPr>
-              <w:rPr>
-                <w:rFonts w:ascii="Arial" w:hAnsi="Arial" w:cs="Arial"/>
-                <w:color w:val="000000"/>
-                <w:sz w:val="18"/>
-                <w:szCs w:val="18"/>
-              </w:rPr>
-            </w:pPr>
-            <w:r>
-              <w:rPr>
-                <w:rFonts w:ascii="Arial" w:hAnsi="Arial" w:cs="Arial"/>
-                <w:color w:val="000000"/>
-                <w:sz w:val="18"/>
-                <w:szCs w:val="18"/>
-              </w:rPr>
-              <w:t xml:space="preserve">Need to open a </w:t>
-            </w:r>
-            <w:proofErr w:type="spellStart"/>
-            <w:r>
-              <w:rPr>
-                <w:rFonts w:ascii="Arial" w:hAnsi="Arial" w:cs="Arial"/>
-                <w:color w:val="000000"/>
-                <w:sz w:val="18"/>
-                <w:szCs w:val="18"/>
-              </w:rPr>
-              <w:t>greensheet</w:t>
-            </w:r>
-            <w:proofErr w:type="spellEnd"/>
-            <w:r>
-              <w:rPr>
-                <w:rFonts w:ascii="Arial" w:hAnsi="Arial" w:cs="Arial"/>
-                <w:color w:val="000000"/>
-                <w:sz w:val="18"/>
-                <w:szCs w:val="18"/>
-              </w:rPr>
-              <w:t xml:space="preserve"> in </w:t>
-            </w:r>
-            <w:r>
-              <w:rPr>
-                <w:rFonts w:ascii="Arial" w:hAnsi="Arial" w:cs="Arial"/>
-                <w:color w:val="000000"/>
-                <w:sz w:val="18"/>
-                <w:szCs w:val="18"/>
-              </w:rPr>
-              <w:t xml:space="preserve">the </w:t>
-            </w:r>
-            <w:r>
-              <w:rPr>
-                <w:rFonts w:ascii="Arial" w:hAnsi="Arial" w:cs="Arial"/>
-                <w:color w:val="000000"/>
-                <w:sz w:val="18"/>
-                <w:szCs w:val="18"/>
-              </w:rPr>
-              <w:t>same browser window</w:t>
-            </w:r>
-          </w:p>
-        </w:tc>
-        <w:tc>
-          <w:tcPr>
-            <w:tcW w:w="1184" w:type="dxa"/>
-            <w:tcBorders>
-              <w:right w:val="double" w:sz="4" w:space="0" w:color="auto"/>
-            </w:tcBorders>
-          </w:tcPr>
-          <w:p>
-            <w:pPr>
-              <w:rPr>
-                <w:rFonts w:ascii="Arial" w:hAnsi="Arial" w:cs="Arial"/>
-                <w:color w:val="FF0000"/>
-                <w:sz w:val="18"/>
-                <w:szCs w:val="18"/>
-              </w:rPr>
-            </w:pPr>
-            <w:r>
-              <w:rPr>
-                <w:rFonts w:ascii="Arial" w:hAnsi="Arial" w:cs="Arial"/>
-                <w:color w:val="FF0000"/>
-                <w:sz w:val="18"/>
-                <w:szCs w:val="18"/>
-              </w:rPr>
-              <w:t>Critical</w:t>
-            </w:r>
-          </w:p>
-        </w:tc>
-        <w:tc>
-          <w:tcPr>
-            <w:tcW w:w="1529" w:type="dxa"/>
-            <w:tcBorders>
-              <w:left w:val="double" w:sz="4" w:space="0" w:color="auto"/>
-            </w:tcBorders>
-          </w:tcPr>
-          <w:p>
-            <w:pPr>
-              <w:rPr>
-                <w:rFonts w:ascii="Arial" w:hAnsi="Arial" w:cs="Arial"/>
-                <w:color w:val="000000"/>
-                <w:sz w:val="18"/>
-                <w:szCs w:val="18"/>
-              </w:rPr>
-            </w:pPr>
-          </w:p>
-        </w:tc>
-        <w:tc>
-          <w:tcPr>
-            <w:tcW w:w="1990" w:type="dxa"/>
-          </w:tcPr>
-          <w:p>
-            <w:pPr>
-              <w:rPr>
-                <w:rFonts w:ascii="Arial" w:hAnsi="Arial" w:cs="Arial"/>
-                <w:color w:val="000000"/>
-                <w:sz w:val="18"/>
-                <w:szCs w:val="18"/>
-              </w:rPr>
-            </w:pPr>
-          </w:p>
-        </w:tc>
-        <w:tc>
-          <w:tcPr>
-            <w:tcW w:w="1128" w:type="dxa"/>
-          </w:tcPr>
-          <w:p>
-            <w:pPr>
-              <w:jc w:val="center"/>
-              <w:rPr>
-                <w:rFonts w:ascii="Arial" w:hAnsi="Arial" w:cs="Arial"/>
-                <w:b/>
-                <w:bCs/>
-                <w:color w:val="FF0000"/>
-                <w:sz w:val="18"/>
-                <w:szCs w:val="18"/>
-              </w:rPr>
-            </w:pPr>
-          </w:p>
-        </w:tc>
-        <w:tc>
-          <w:tcPr>
-            <w:tcW w:w="1345" w:type="dxa"/>
-          </w:tcPr>
-          <w:p>
-            <w:pPr>
-              <w:rPr>
-                <w:sz w:val="18"/>
-                <w:szCs w:val="18"/>
-              </w:rPr>
-            </w:pPr>
-          </w:p>
-        </w:tc>
-      </w:tr>
-      <w:tr>
-        <w:tc>
-          <w:tcPr>
-            <w:tcW w:w="1475" w:type="dxa"/>
-            <w:vMerge/>
-            <w:tcBorders>
-              <w:top w:val="thickThinSmallGap" w:sz="24" w:space="0" w:color="auto"/>
-              <w:bottom w:val="thickThinSmallGap" w:sz="12" w:space="0" w:color="auto"/>
-              <w:right w:val="double" w:sz="4" w:space="0" w:color="auto"/>
-            </w:tcBorders>
-            <w:shd w:val="clear" w:color="auto" w:fill="B8CCE4" w:themeFill="accent1" w:themeFillTint="66"/>
-          </w:tcPr>
-          <w:p>
-            <w:pPr>
-              <w:rPr>
-                <w:sz w:val="18"/>
-                <w:szCs w:val="18"/>
-              </w:rPr>
-            </w:pPr>
-          </w:p>
-        </w:tc>
-        <w:tc>
-          <w:tcPr>
-            <w:tcW w:w="1472" w:type="dxa"/>
-            <w:tcBorders>
-              <w:left w:val="double" w:sz="4" w:space="0" w:color="auto"/>
-              <w:bottom w:val="single" w:sz="4" w:space="0" w:color="auto"/>
-            </w:tcBorders>
-          </w:tcPr>
-          <w:p>
-            <w:pPr>
-              <w:rPr>
-                <w:sz w:val="18"/>
-                <w:szCs w:val="18"/>
-              </w:rPr>
-            </w:pPr>
-            <w:r>
-              <w:rPr>
-                <w:rFonts w:ascii="Arial" w:hAnsi="Arial" w:cs="Arial"/>
-                <w:color w:val="000000"/>
-                <w:sz w:val="18"/>
-                <w:szCs w:val="18"/>
-              </w:rPr>
-              <w:t>Look and feel</w:t>
-            </w:r>
-            <w:ins w:id="48" w:author="Tulchinskaya, Gaby (NIH/NCI) [C]" w:date="2016-08-03T16:34:00Z">
-              <w:r>
-                <w:rPr>
-                  <w:rFonts w:ascii="Arial" w:hAnsi="Arial" w:cs="Arial"/>
-                  <w:color w:val="000000"/>
-                  <w:sz w:val="18"/>
-                  <w:szCs w:val="18"/>
-                </w:rPr>
-                <w:t xml:space="preserve"> (in scope, O&amp;M)</w:t>
-              </w:r>
-            </w:ins>
-          </w:p>
-        </w:tc>
-        <w:tc>
-          <w:tcPr>
-            <w:tcW w:w="2817" w:type="dxa"/>
-            <w:gridSpan w:val="2"/>
-            <w:tcBorders>
-              <w:bottom w:val="single" w:sz="4" w:space="0" w:color="auto"/>
-            </w:tcBorders>
-          </w:tcPr>
-          <w:p>
-            <w:pPr>
-              <w:rPr>
-                <w:rFonts w:ascii="Arial" w:hAnsi="Arial" w:cs="Arial"/>
-                <w:color w:val="000000"/>
-                <w:sz w:val="18"/>
-                <w:szCs w:val="18"/>
-              </w:rPr>
-            </w:pPr>
-            <w:r>
-              <w:rPr>
-                <w:rFonts w:ascii="Arial" w:hAnsi="Arial" w:cs="Arial"/>
-                <w:color w:val="000000"/>
-                <w:sz w:val="18"/>
-                <w:szCs w:val="18"/>
-              </w:rPr>
-              <w:t xml:space="preserve">The system needs to have a consistent look and feel with </w:t>
-            </w:r>
-            <w:del w:id="49" w:author="Tulchinskaya, Gaby (NIH/NCI) [C]" w:date="2016-08-03T16:36:00Z">
-              <w:r>
-                <w:rPr>
-                  <w:rFonts w:ascii="Arial" w:hAnsi="Arial" w:cs="Arial"/>
-                  <w:color w:val="000000"/>
-                  <w:sz w:val="18"/>
-                  <w:szCs w:val="18"/>
-                </w:rPr>
-                <w:delText>other I2E applications</w:delText>
-              </w:r>
-            </w:del>
-            <w:ins w:id="50" w:author="Tulchinskaya, Gaby (NIH/NCI) [C]" w:date="2016-08-03T16:36:00Z">
-              <w:r>
-                <w:rPr>
-                  <w:rFonts w:ascii="Arial" w:hAnsi="Arial" w:cs="Arial"/>
-                  <w:color w:val="000000"/>
-                  <w:sz w:val="18"/>
-                  <w:szCs w:val="18"/>
-                </w:rPr>
-                <w:t>new template</w:t>
-              </w:r>
-            </w:ins>
-          </w:p>
-        </w:tc>
-        <w:tc>
-          <w:tcPr>
-            <w:tcW w:w="1184" w:type="dxa"/>
-            <w:tcBorders>
-              <w:bottom w:val="single" w:sz="4" w:space="0" w:color="auto"/>
-              <w:right w:val="double" w:sz="4" w:space="0" w:color="auto"/>
-            </w:tcBorders>
-          </w:tcPr>
-          <w:p>
-            <w:pPr>
-              <w:rPr>
-                <w:rFonts w:ascii="Arial" w:hAnsi="Arial" w:cs="Arial"/>
-                <w:b/>
-                <w:bCs/>
-                <w:color w:val="00B050"/>
-                <w:sz w:val="18"/>
-                <w:szCs w:val="18"/>
-              </w:rPr>
-            </w:pPr>
-            <w:r>
-              <w:rPr>
-                <w:rFonts w:ascii="Arial" w:hAnsi="Arial" w:cs="Arial"/>
-                <w:color w:val="943634" w:themeColor="accent2" w:themeShade="BF"/>
-                <w:sz w:val="18"/>
-                <w:szCs w:val="18"/>
-              </w:rPr>
-              <w:t>Major</w:t>
-            </w:r>
-          </w:p>
-        </w:tc>
-        <w:tc>
-          <w:tcPr>
-            <w:tcW w:w="1529" w:type="dxa"/>
-            <w:tcBorders>
-              <w:left w:val="double" w:sz="4" w:space="0" w:color="auto"/>
-              <w:bottom w:val="single" w:sz="4" w:space="0" w:color="auto"/>
-            </w:tcBorders>
-          </w:tcPr>
-          <w:p>
-            <w:pPr>
-              <w:rPr>
-                <w:rFonts w:ascii="Arial" w:hAnsi="Arial" w:cs="Arial"/>
-                <w:color w:val="000000"/>
-                <w:sz w:val="18"/>
-                <w:szCs w:val="18"/>
-              </w:rPr>
-            </w:pPr>
-          </w:p>
-        </w:tc>
-        <w:tc>
-          <w:tcPr>
-            <w:tcW w:w="1990" w:type="dxa"/>
-            <w:tcBorders>
-              <w:bottom w:val="single" w:sz="4" w:space="0" w:color="auto"/>
-            </w:tcBorders>
-          </w:tcPr>
-          <w:p>
-            <w:pPr>
-              <w:rPr>
-                <w:rFonts w:ascii="Arial" w:hAnsi="Arial" w:cs="Arial"/>
-                <w:color w:val="000000"/>
-                <w:sz w:val="18"/>
-                <w:szCs w:val="18"/>
-              </w:rPr>
-            </w:pPr>
-          </w:p>
-        </w:tc>
-        <w:tc>
-          <w:tcPr>
-            <w:tcW w:w="1128" w:type="dxa"/>
-            <w:tcBorders>
-              <w:bottom w:val="single" w:sz="4" w:space="0" w:color="auto"/>
-            </w:tcBorders>
-          </w:tcPr>
-          <w:p>
-            <w:pPr>
-              <w:jc w:val="center"/>
-              <w:rPr>
-                <w:rFonts w:ascii="Arial" w:hAnsi="Arial" w:cs="Arial"/>
-                <w:b/>
-                <w:bCs/>
-                <w:color w:val="948A54" w:themeColor="background2" w:themeShade="80"/>
-                <w:sz w:val="18"/>
-                <w:szCs w:val="18"/>
-              </w:rPr>
-            </w:pPr>
-          </w:p>
-        </w:tc>
-        <w:tc>
-          <w:tcPr>
-            <w:tcW w:w="1345" w:type="dxa"/>
-            <w:tcBorders>
-              <w:bottom w:val="single" w:sz="4" w:space="0" w:color="auto"/>
-            </w:tcBorders>
-          </w:tcPr>
-          <w:p>
-            <w:pPr>
-              <w:rPr>
-                <w:sz w:val="18"/>
-                <w:szCs w:val="18"/>
-              </w:rPr>
-            </w:pPr>
-          </w:p>
-        </w:tc>
-      </w:tr>
-      <w:tr>
-        <w:tc>
-          <w:tcPr>
-            <w:tcW w:w="1475" w:type="dxa"/>
-            <w:vMerge/>
-            <w:tcBorders>
-              <w:top w:val="thickThinSmallGap" w:sz="24" w:space="0" w:color="auto"/>
-              <w:bottom w:val="thickThinSmallGap" w:sz="12" w:space="0" w:color="auto"/>
-              <w:right w:val="double" w:sz="4" w:space="0" w:color="auto"/>
-            </w:tcBorders>
-            <w:shd w:val="clear" w:color="auto" w:fill="B8CCE4" w:themeFill="accent1" w:themeFillTint="66"/>
-          </w:tcPr>
-          <w:p>
-            <w:pPr>
-              <w:rPr>
-                <w:sz w:val="18"/>
-                <w:szCs w:val="18"/>
-              </w:rPr>
-            </w:pPr>
-          </w:p>
-        </w:tc>
-        <w:tc>
-          <w:tcPr>
-            <w:tcW w:w="1472" w:type="dxa"/>
-            <w:tcBorders>
-              <w:left w:val="double" w:sz="4" w:space="0" w:color="auto"/>
-              <w:bottom w:val="thickThinSmallGap" w:sz="12" w:space="0" w:color="auto"/>
-            </w:tcBorders>
-          </w:tcPr>
-          <w:p>
-            <w:pPr>
-              <w:rPr>
-                <w:sz w:val="18"/>
-                <w:szCs w:val="18"/>
-              </w:rPr>
-            </w:pPr>
-            <w:r>
-              <w:rPr>
-                <w:rFonts w:ascii="Arial" w:hAnsi="Arial" w:cs="Arial"/>
-                <w:color w:val="000000"/>
-                <w:sz w:val="18"/>
-                <w:szCs w:val="18"/>
-              </w:rPr>
-              <w:t>Additional list of UI improvements</w:t>
-            </w:r>
-            <w:ins w:id="51" w:author="Tulchinskaya, Gaby (NIH/NCI) [C]" w:date="2016-08-03T16:37:00Z">
-              <w:r>
-                <w:rPr>
-                  <w:rFonts w:ascii="Arial" w:hAnsi="Arial" w:cs="Arial"/>
-                  <w:color w:val="000000"/>
-                  <w:sz w:val="18"/>
-                  <w:szCs w:val="18"/>
-                </w:rPr>
-                <w:t xml:space="preserve"> </w:t>
-              </w:r>
-              <w:r>
-                <w:rPr>
-                  <w:rFonts w:ascii="Arial" w:hAnsi="Arial" w:cs="Arial"/>
-                  <w:color w:val="000000"/>
-                  <w:sz w:val="18"/>
-                  <w:szCs w:val="18"/>
-                </w:rPr>
-                <w:lastRenderedPageBreak/>
-                <w:t>(in scope, O&amp;M)</w:t>
-              </w:r>
-            </w:ins>
-          </w:p>
-        </w:tc>
-        <w:tc>
-          <w:tcPr>
-            <w:tcW w:w="2817" w:type="dxa"/>
-            <w:gridSpan w:val="2"/>
-            <w:tcBorders>
-              <w:bottom w:val="thickThinSmallGap" w:sz="12" w:space="0" w:color="auto"/>
-            </w:tcBorders>
-          </w:tcPr>
-          <w:p>
-            <w:pPr>
-              <w:rPr>
-                <w:rFonts w:ascii="Arial" w:hAnsi="Arial" w:cs="Arial"/>
-                <w:color w:val="000000"/>
-                <w:sz w:val="18"/>
-                <w:szCs w:val="18"/>
-              </w:rPr>
-            </w:pPr>
-            <w:r>
-              <w:rPr>
-                <w:rFonts w:ascii="Arial" w:hAnsi="Arial" w:cs="Arial"/>
-                <w:color w:val="000000"/>
-                <w:sz w:val="18"/>
-                <w:szCs w:val="18"/>
-              </w:rPr>
-              <w:lastRenderedPageBreak/>
-              <w:t>Additional list of UI improvements will be discussed during UI re-design</w:t>
-            </w:r>
-          </w:p>
-        </w:tc>
-        <w:tc>
-          <w:tcPr>
-            <w:tcW w:w="1184" w:type="dxa"/>
-            <w:tcBorders>
-              <w:bottom w:val="thickThinSmallGap" w:sz="12" w:space="0" w:color="auto"/>
-              <w:right w:val="double" w:sz="4" w:space="0" w:color="auto"/>
-            </w:tcBorders>
-          </w:tcPr>
-          <w:p>
-            <w:pPr>
-              <w:rPr>
-                <w:rFonts w:ascii="Arial" w:hAnsi="Arial" w:cs="Arial"/>
-                <w:b/>
-                <w:bCs/>
-                <w:color w:val="FF0000"/>
-                <w:sz w:val="18"/>
-                <w:szCs w:val="18"/>
-              </w:rPr>
-            </w:pPr>
-            <w:r>
-              <w:rPr>
-                <w:rFonts w:ascii="Arial" w:hAnsi="Arial" w:cs="Arial"/>
-                <w:color w:val="00B050"/>
-                <w:sz w:val="18"/>
-                <w:szCs w:val="18"/>
-              </w:rPr>
-              <w:t>Minor</w:t>
-            </w:r>
-          </w:p>
-        </w:tc>
-        <w:tc>
-          <w:tcPr>
-            <w:tcW w:w="1529" w:type="dxa"/>
-            <w:tcBorders>
-              <w:left w:val="double" w:sz="4" w:space="0" w:color="auto"/>
-              <w:bottom w:val="thickThinSmallGap" w:sz="12" w:space="0" w:color="auto"/>
-            </w:tcBorders>
-          </w:tcPr>
-          <w:p>
-            <w:pPr>
-              <w:rPr>
-                <w:rFonts w:ascii="Arial" w:hAnsi="Arial" w:cs="Arial"/>
-                <w:color w:val="000000"/>
-                <w:sz w:val="18"/>
-                <w:szCs w:val="18"/>
-              </w:rPr>
-            </w:pPr>
-          </w:p>
-        </w:tc>
-        <w:tc>
-          <w:tcPr>
-            <w:tcW w:w="1990" w:type="dxa"/>
-            <w:tcBorders>
-              <w:bottom w:val="thickThinSmallGap" w:sz="12" w:space="0" w:color="auto"/>
-            </w:tcBorders>
-          </w:tcPr>
-          <w:p>
-            <w:pPr>
-              <w:rPr>
-                <w:rFonts w:ascii="Arial" w:hAnsi="Arial" w:cs="Arial"/>
-                <w:color w:val="000000"/>
-                <w:sz w:val="18"/>
-                <w:szCs w:val="18"/>
-              </w:rPr>
-            </w:pPr>
-          </w:p>
-        </w:tc>
-        <w:tc>
-          <w:tcPr>
-            <w:tcW w:w="1128" w:type="dxa"/>
-            <w:tcBorders>
-              <w:bottom w:val="thickThinSmallGap" w:sz="12" w:space="0" w:color="auto"/>
-            </w:tcBorders>
-          </w:tcPr>
-          <w:p>
-            <w:pPr>
-              <w:jc w:val="center"/>
-              <w:rPr>
-                <w:rFonts w:ascii="Arial" w:hAnsi="Arial" w:cs="Arial"/>
-                <w:b/>
-                <w:bCs/>
-                <w:color w:val="948A54" w:themeColor="background2" w:themeShade="80"/>
-                <w:sz w:val="18"/>
-                <w:szCs w:val="18"/>
-              </w:rPr>
-            </w:pPr>
-          </w:p>
-        </w:tc>
-        <w:tc>
-          <w:tcPr>
-            <w:tcW w:w="1345" w:type="dxa"/>
-            <w:tcBorders>
-              <w:bottom w:val="thickThinSmallGap" w:sz="12" w:space="0" w:color="auto"/>
-            </w:tcBorders>
-          </w:tcPr>
-          <w:p>
-            <w:pPr>
-              <w:rPr>
-                <w:sz w:val="18"/>
-                <w:szCs w:val="18"/>
-              </w:rPr>
-            </w:pPr>
-          </w:p>
-        </w:tc>
-      </w:tr>
-      <w:tr>
-        <w:tc>
-          <w:tcPr>
-            <w:tcW w:w="1475" w:type="dxa"/>
-            <w:vMerge w:val="restart"/>
-            <w:tcBorders>
-              <w:top w:val="thickThinSmallGap" w:sz="12" w:space="0" w:color="auto"/>
-              <w:bottom w:val="thickThinSmallGap" w:sz="12" w:space="0" w:color="auto"/>
-              <w:right w:val="double" w:sz="4" w:space="0" w:color="auto"/>
-            </w:tcBorders>
-            <w:shd w:val="clear" w:color="auto" w:fill="95B3D7" w:themeFill="accent1" w:themeFillTint="99"/>
-          </w:tcPr>
-          <w:p>
-            <w:pPr>
-              <w:rPr>
-                <w:sz w:val="18"/>
-                <w:szCs w:val="18"/>
-              </w:rPr>
-            </w:pPr>
-            <w:r>
-              <w:rPr>
-                <w:rFonts w:ascii="Arial" w:hAnsi="Arial" w:cs="Arial"/>
-                <w:color w:val="000000"/>
-                <w:sz w:val="18"/>
-                <w:szCs w:val="18"/>
-              </w:rPr>
-              <w:t>Additional business needs</w:t>
-            </w:r>
-          </w:p>
-        </w:tc>
-        <w:tc>
-          <w:tcPr>
-            <w:tcW w:w="1472" w:type="dxa"/>
-            <w:vMerge w:val="restart"/>
-            <w:tcBorders>
-              <w:top w:val="thickThinSmallGap" w:sz="12" w:space="0" w:color="auto"/>
-              <w:left w:val="double" w:sz="4" w:space="0" w:color="auto"/>
-              <w:bottom w:val="thickThinSmallGap" w:sz="12" w:space="0" w:color="auto"/>
-            </w:tcBorders>
-          </w:tcPr>
-          <w:p>
-            <w:pPr>
-              <w:rPr>
-                <w:sz w:val="18"/>
-                <w:szCs w:val="18"/>
-              </w:rPr>
-            </w:pPr>
-          </w:p>
-        </w:tc>
-        <w:tc>
-          <w:tcPr>
-            <w:tcW w:w="4001" w:type="dxa"/>
-            <w:gridSpan w:val="3"/>
-            <w:vMerge w:val="restart"/>
-            <w:tcBorders>
-              <w:top w:val="thickThinSmallGap" w:sz="12" w:space="0" w:color="auto"/>
-              <w:bottom w:val="thickThinSmallGap" w:sz="12" w:space="0" w:color="auto"/>
-              <w:right w:val="double" w:sz="4" w:space="0" w:color="auto"/>
-            </w:tcBorders>
-          </w:tcPr>
-          <w:p>
-            <w:pPr>
-              <w:rPr>
-                <w:rFonts w:ascii="Arial" w:hAnsi="Arial" w:cs="Arial"/>
-                <w:color w:val="000000"/>
-                <w:sz w:val="18"/>
-                <w:szCs w:val="18"/>
-              </w:rPr>
-            </w:pPr>
-          </w:p>
-        </w:tc>
-        <w:tc>
-          <w:tcPr>
-            <w:tcW w:w="1529" w:type="dxa"/>
-            <w:tcBorders>
-              <w:top w:val="thickThinSmallGap" w:sz="12" w:space="0" w:color="auto"/>
-              <w:left w:val="double" w:sz="4" w:space="0" w:color="auto"/>
-            </w:tcBorders>
-          </w:tcPr>
-          <w:p>
-            <w:pPr>
-              <w:rPr>
-                <w:rFonts w:ascii="Arial" w:hAnsi="Arial" w:cs="Arial"/>
-                <w:color w:val="000000"/>
-                <w:sz w:val="18"/>
-                <w:szCs w:val="18"/>
-              </w:rPr>
-            </w:pPr>
-            <w:r>
-              <w:rPr>
-                <w:rFonts w:ascii="Arial" w:hAnsi="Arial" w:cs="Arial"/>
-                <w:color w:val="000000"/>
-                <w:sz w:val="18"/>
-                <w:szCs w:val="18"/>
-              </w:rPr>
-              <w:t>Provide ability to complete GS on revised award.</w:t>
-            </w:r>
-            <w:ins w:id="52" w:author="Tulchinskaya, Gaby (NIH/NCI) [C]" w:date="2016-08-03T16:38:00Z">
-              <w:r>
-                <w:rPr>
-                  <w:rFonts w:ascii="Arial" w:hAnsi="Arial" w:cs="Arial"/>
-                  <w:color w:val="000000"/>
-                  <w:sz w:val="18"/>
-                  <w:szCs w:val="18"/>
-                </w:rPr>
-                <w:t xml:space="preserve"> (out of scope, new dev)</w:t>
-              </w:r>
-            </w:ins>
-          </w:p>
-        </w:tc>
-        <w:tc>
-          <w:tcPr>
-            <w:tcW w:w="1990" w:type="dxa"/>
-            <w:tcBorders>
-              <w:top w:val="thickThinSmallGap" w:sz="12" w:space="0" w:color="auto"/>
-            </w:tcBorders>
-          </w:tcPr>
-          <w:p>
-            <w:pPr>
-              <w:rPr>
-                <w:rFonts w:ascii="Arial" w:hAnsi="Arial" w:cs="Arial"/>
-                <w:color w:val="000000"/>
-                <w:sz w:val="18"/>
-                <w:szCs w:val="18"/>
-              </w:rPr>
-            </w:pPr>
-            <w:r>
-              <w:rPr>
-                <w:rFonts w:ascii="Arial" w:hAnsi="Arial" w:cs="Arial"/>
-                <w:color w:val="000000"/>
-                <w:sz w:val="18"/>
-                <w:szCs w:val="18"/>
-              </w:rPr>
-              <w:t xml:space="preserve">The process of approving revised award needs to be defined and documented to understand the needs of additional GM GS completion and its implementation. </w:t>
-            </w:r>
-            <w:r>
-              <w:rPr>
-                <w:rFonts w:ascii="Arial" w:hAnsi="Arial" w:cs="Arial"/>
-                <w:color w:val="000000"/>
-                <w:sz w:val="18"/>
-                <w:szCs w:val="18"/>
-              </w:rPr>
-              <w:br/>
-            </w:r>
-            <w:r>
-              <w:rPr>
-                <w:rFonts w:ascii="Arial" w:hAnsi="Arial" w:cs="Arial"/>
-                <w:color w:val="000000"/>
-                <w:sz w:val="18"/>
-                <w:szCs w:val="18"/>
-              </w:rPr>
-              <w:br/>
-              <w:t>The questions on GS for revisions can be different from original GS. Could it be handled with conditional questions on the same template and saved in GreenSheets for each revision?</w:t>
-            </w:r>
-          </w:p>
-        </w:tc>
-        <w:tc>
-          <w:tcPr>
-            <w:tcW w:w="1128" w:type="dxa"/>
-            <w:tcBorders>
-              <w:top w:val="thickThinSmallGap" w:sz="12" w:space="0" w:color="auto"/>
-            </w:tcBorders>
-          </w:tcPr>
-          <w:p>
-            <w:pPr>
-              <w:rPr>
-                <w:rFonts w:ascii="Arial" w:hAnsi="Arial" w:cs="Arial"/>
-                <w:b/>
-                <w:bCs/>
-                <w:color w:val="FF0000"/>
-                <w:sz w:val="18"/>
-                <w:szCs w:val="18"/>
-              </w:rPr>
-            </w:pPr>
-            <w:r>
-              <w:rPr>
-                <w:rFonts w:ascii="Arial" w:hAnsi="Arial" w:cs="Arial"/>
-                <w:color w:val="943634" w:themeColor="accent2" w:themeShade="BF"/>
-                <w:sz w:val="18"/>
-                <w:szCs w:val="18"/>
-              </w:rPr>
-              <w:t>Major</w:t>
-            </w:r>
-          </w:p>
-        </w:tc>
-        <w:tc>
-          <w:tcPr>
-            <w:tcW w:w="1345" w:type="dxa"/>
-            <w:tcBorders>
-              <w:top w:val="thickThinSmallGap" w:sz="12" w:space="0" w:color="auto"/>
-            </w:tcBorders>
-          </w:tcPr>
-          <w:p>
-            <w:pPr>
-              <w:rPr>
-                <w:rFonts w:ascii="Arial" w:hAnsi="Arial" w:cs="Arial"/>
-                <w:color w:val="000000"/>
-                <w:sz w:val="18"/>
-                <w:szCs w:val="18"/>
-              </w:rPr>
-            </w:pPr>
-            <w:r>
-              <w:rPr>
-                <w:rFonts w:ascii="Arial" w:hAnsi="Arial" w:cs="Arial"/>
-                <w:color w:val="000000"/>
-                <w:sz w:val="18"/>
-                <w:szCs w:val="18"/>
-              </w:rPr>
-              <w:t>OGAI2E-151</w:t>
-            </w:r>
-          </w:p>
-        </w:tc>
-      </w:tr>
-      <w:tr>
-        <w:tc>
-          <w:tcPr>
-            <w:tcW w:w="1475" w:type="dxa"/>
-            <w:vMerge/>
-            <w:tcBorders>
-              <w:top w:val="double" w:sz="4" w:space="0" w:color="auto"/>
-              <w:bottom w:val="thickThinSmallGap" w:sz="12" w:space="0" w:color="auto"/>
-              <w:right w:val="double" w:sz="4" w:space="0" w:color="auto"/>
-            </w:tcBorders>
-            <w:shd w:val="clear" w:color="auto" w:fill="95B3D7" w:themeFill="accent1" w:themeFillTint="99"/>
-          </w:tcPr>
-          <w:p>
-            <w:pPr>
-              <w:rPr>
-                <w:sz w:val="18"/>
-                <w:szCs w:val="18"/>
-              </w:rPr>
-            </w:pPr>
-          </w:p>
-        </w:tc>
-        <w:tc>
-          <w:tcPr>
-            <w:tcW w:w="1472" w:type="dxa"/>
-            <w:vMerge/>
-            <w:tcBorders>
-              <w:top w:val="double" w:sz="4" w:space="0" w:color="auto"/>
-              <w:left w:val="double" w:sz="4" w:space="0" w:color="auto"/>
-              <w:bottom w:val="thickThinSmallGap" w:sz="12" w:space="0" w:color="auto"/>
-            </w:tcBorders>
-          </w:tcPr>
-          <w:p>
-            <w:pPr>
-              <w:rPr>
-                <w:sz w:val="18"/>
-                <w:szCs w:val="18"/>
-              </w:rPr>
-            </w:pPr>
-          </w:p>
-        </w:tc>
-        <w:tc>
-          <w:tcPr>
-            <w:tcW w:w="4001" w:type="dxa"/>
-            <w:gridSpan w:val="3"/>
-            <w:vMerge/>
-            <w:tcBorders>
-              <w:bottom w:val="thickThinSmallGap" w:sz="12" w:space="0" w:color="auto"/>
-              <w:right w:val="double" w:sz="4" w:space="0" w:color="auto"/>
-            </w:tcBorders>
-          </w:tcPr>
-          <w:p>
-            <w:pPr>
-              <w:rPr>
-                <w:rFonts w:ascii="Arial" w:hAnsi="Arial" w:cs="Arial"/>
-                <w:color w:val="000000"/>
-                <w:sz w:val="18"/>
-                <w:szCs w:val="18"/>
-              </w:rPr>
-            </w:pPr>
-          </w:p>
-        </w:tc>
-        <w:tc>
-          <w:tcPr>
-            <w:tcW w:w="1529" w:type="dxa"/>
-            <w:tcBorders>
-              <w:left w:val="double" w:sz="4" w:space="0" w:color="auto"/>
-              <w:bottom w:val="single" w:sz="4" w:space="0" w:color="auto"/>
-            </w:tcBorders>
-          </w:tcPr>
-          <w:p>
-            <w:pPr>
-              <w:rPr>
-                <w:rFonts w:ascii="Arial" w:hAnsi="Arial" w:cs="Arial"/>
-                <w:color w:val="000000"/>
-                <w:sz w:val="18"/>
-                <w:szCs w:val="18"/>
-              </w:rPr>
-            </w:pPr>
-            <w:r>
-              <w:rPr>
-                <w:rFonts w:ascii="Arial" w:hAnsi="Arial" w:cs="Arial"/>
-                <w:color w:val="000000"/>
-                <w:sz w:val="18"/>
-                <w:szCs w:val="18"/>
-              </w:rPr>
-              <w:t>GS - Create ability to version GS.</w:t>
-            </w:r>
-            <w:ins w:id="53" w:author="Tulchinskaya, Gaby (NIH/NCI) [C]" w:date="2016-08-03T16:39:00Z">
-              <w:r>
-                <w:rPr>
-                  <w:rFonts w:ascii="Arial" w:hAnsi="Arial" w:cs="Arial"/>
-                  <w:color w:val="000000"/>
-                  <w:sz w:val="18"/>
-                  <w:szCs w:val="18"/>
-                </w:rPr>
-                <w:t xml:space="preserve"> (</w:t>
-              </w:r>
-            </w:ins>
-            <w:ins w:id="54" w:author="Tulchinskaya, Gaby (NIH/NCI) [C]" w:date="2016-08-03T16:40:00Z">
-              <w:r>
-                <w:rPr>
-                  <w:rFonts w:ascii="Arial" w:hAnsi="Arial" w:cs="Arial"/>
-                  <w:color w:val="000000"/>
-                  <w:sz w:val="18"/>
-                  <w:szCs w:val="18"/>
-                </w:rPr>
-                <w:t>in</w:t>
-              </w:r>
-            </w:ins>
-            <w:ins w:id="55" w:author="Tulchinskaya, Gaby (NIH/NCI) [C]" w:date="2016-08-03T16:39:00Z">
-              <w:r>
-                <w:rPr>
-                  <w:rFonts w:ascii="Arial" w:hAnsi="Arial" w:cs="Arial"/>
-                  <w:color w:val="000000"/>
-                  <w:sz w:val="18"/>
-                  <w:szCs w:val="18"/>
-                </w:rPr>
-                <w:t xml:space="preserve"> scope, new dev)</w:t>
-              </w:r>
-            </w:ins>
-          </w:p>
-        </w:tc>
-        <w:tc>
-          <w:tcPr>
-            <w:tcW w:w="1990" w:type="dxa"/>
-          </w:tcPr>
-          <w:p>
-            <w:pPr>
-              <w:rPr>
-                <w:rFonts w:ascii="Arial" w:hAnsi="Arial" w:cs="Arial"/>
-                <w:color w:val="000000"/>
-                <w:sz w:val="18"/>
-                <w:szCs w:val="18"/>
-              </w:rPr>
-            </w:pPr>
-            <w:r>
-              <w:rPr>
-                <w:rFonts w:ascii="Arial" w:hAnsi="Arial" w:cs="Arial"/>
-                <w:color w:val="000000"/>
-                <w:sz w:val="18"/>
-                <w:szCs w:val="18"/>
-              </w:rPr>
-              <w:t xml:space="preserve">In order to preserve question numbers, the system should be able to display submitted or frozen GS with the corresponding question set from the time of submission. GreenSheets system needs to be able to version GreenSheets when the new set of questions is published. The system should capture the effective date of the new version. </w:t>
-            </w:r>
-            <w:r>
-              <w:rPr>
-                <w:rFonts w:ascii="Arial" w:hAnsi="Arial" w:cs="Arial"/>
-                <w:color w:val="000000"/>
-                <w:sz w:val="18"/>
-                <w:szCs w:val="18"/>
-              </w:rPr>
-              <w:br/>
-              <w:t xml:space="preserve">FROZEN and SUBMITTED GS </w:t>
-            </w:r>
-            <w:r>
-              <w:rPr>
-                <w:rFonts w:ascii="Arial" w:hAnsi="Arial" w:cs="Arial"/>
-                <w:color w:val="000000"/>
-                <w:sz w:val="18"/>
-                <w:szCs w:val="18"/>
-              </w:rPr>
-              <w:lastRenderedPageBreak/>
-              <w:t xml:space="preserve">should keep the version at the time of status change. SAVED GS will need to be presented with the new template. </w:t>
-            </w:r>
-            <w:r>
-              <w:rPr>
-                <w:rFonts w:ascii="Arial" w:hAnsi="Arial" w:cs="Arial"/>
-                <w:color w:val="000000"/>
-                <w:sz w:val="18"/>
-                <w:szCs w:val="18"/>
-              </w:rPr>
-              <w:br/>
-              <w:t>In addition, for SAVED GS it would be nice if the system could copy answers from old version to the new for questions which did not change.</w:t>
-            </w:r>
-          </w:p>
-        </w:tc>
-        <w:tc>
-          <w:tcPr>
-            <w:tcW w:w="1128" w:type="dxa"/>
-          </w:tcPr>
-          <w:p>
-            <w:pPr>
-              <w:rPr>
-                <w:rFonts w:ascii="Arial" w:hAnsi="Arial" w:cs="Arial"/>
-                <w:color w:val="FF0000"/>
-                <w:sz w:val="18"/>
-                <w:szCs w:val="18"/>
-              </w:rPr>
-            </w:pPr>
-            <w:r>
-              <w:rPr>
-                <w:rFonts w:ascii="Arial" w:hAnsi="Arial" w:cs="Arial"/>
-                <w:color w:val="FF0000"/>
-                <w:sz w:val="18"/>
-                <w:szCs w:val="18"/>
-              </w:rPr>
-              <w:lastRenderedPageBreak/>
-              <w:t>Critical</w:t>
-            </w:r>
-          </w:p>
-        </w:tc>
-        <w:tc>
-          <w:tcPr>
-            <w:tcW w:w="1345" w:type="dxa"/>
-          </w:tcPr>
-          <w:p>
-            <w:pPr>
-              <w:rPr>
-                <w:rFonts w:ascii="Arial" w:hAnsi="Arial" w:cs="Arial"/>
-                <w:color w:val="000000"/>
-                <w:sz w:val="18"/>
-                <w:szCs w:val="18"/>
-              </w:rPr>
-            </w:pPr>
-            <w:r>
-              <w:rPr>
-                <w:rFonts w:ascii="Arial" w:hAnsi="Arial" w:cs="Arial"/>
-                <w:color w:val="000000"/>
-                <w:sz w:val="18"/>
-                <w:szCs w:val="18"/>
-              </w:rPr>
-              <w:t>OGAI2E-136</w:t>
-            </w:r>
-          </w:p>
-        </w:tc>
-      </w:tr>
-      <w:tr>
-        <w:tc>
-          <w:tcPr>
-            <w:tcW w:w="1475" w:type="dxa"/>
-            <w:vMerge/>
-            <w:tcBorders>
-              <w:top w:val="double" w:sz="4" w:space="0" w:color="auto"/>
-              <w:bottom w:val="thickThinSmallGap" w:sz="12" w:space="0" w:color="auto"/>
-              <w:right w:val="double" w:sz="4" w:space="0" w:color="auto"/>
-            </w:tcBorders>
-            <w:shd w:val="clear" w:color="auto" w:fill="95B3D7" w:themeFill="accent1" w:themeFillTint="99"/>
-          </w:tcPr>
-          <w:p>
-            <w:pPr>
-              <w:rPr>
-                <w:rFonts w:ascii="Arial" w:hAnsi="Arial" w:cs="Arial"/>
-                <w:color w:val="000000"/>
-                <w:sz w:val="18"/>
-                <w:szCs w:val="18"/>
-              </w:rPr>
-            </w:pPr>
-          </w:p>
-        </w:tc>
-        <w:tc>
-          <w:tcPr>
-            <w:tcW w:w="1472" w:type="dxa"/>
-            <w:vMerge/>
-            <w:tcBorders>
-              <w:top w:val="double" w:sz="4" w:space="0" w:color="auto"/>
-              <w:left w:val="double" w:sz="4" w:space="0" w:color="auto"/>
-              <w:bottom w:val="thickThinSmallGap" w:sz="12" w:space="0" w:color="auto"/>
-            </w:tcBorders>
-          </w:tcPr>
-          <w:p>
-            <w:pPr>
-              <w:rPr>
-                <w:rFonts w:ascii="Arial" w:hAnsi="Arial" w:cs="Arial"/>
-                <w:color w:val="000000"/>
-                <w:sz w:val="18"/>
-                <w:szCs w:val="18"/>
-              </w:rPr>
-            </w:pPr>
-          </w:p>
-        </w:tc>
-        <w:tc>
-          <w:tcPr>
-            <w:tcW w:w="4001" w:type="dxa"/>
-            <w:gridSpan w:val="3"/>
-            <w:vMerge/>
-            <w:tcBorders>
-              <w:bottom w:val="thickThinSmallGap" w:sz="12" w:space="0" w:color="auto"/>
-              <w:right w:val="double" w:sz="4" w:space="0" w:color="auto"/>
-            </w:tcBorders>
-          </w:tcPr>
-          <w:p>
-            <w:pPr>
-              <w:rPr>
-                <w:rFonts w:ascii="Arial" w:hAnsi="Arial" w:cs="Arial"/>
-                <w:color w:val="000000"/>
-                <w:sz w:val="18"/>
-                <w:szCs w:val="18"/>
-              </w:rPr>
-            </w:pPr>
-          </w:p>
-        </w:tc>
-        <w:tc>
-          <w:tcPr>
-            <w:tcW w:w="1529" w:type="dxa"/>
-            <w:tcBorders>
-              <w:left w:val="double" w:sz="4" w:space="0" w:color="auto"/>
-            </w:tcBorders>
-          </w:tcPr>
-          <w:p>
-            <w:pPr>
-              <w:rPr>
-                <w:rFonts w:ascii="Arial" w:hAnsi="Arial" w:cs="Arial"/>
-                <w:color w:val="000000"/>
-                <w:sz w:val="18"/>
-                <w:szCs w:val="18"/>
-                <w:rPrChange w:id="56" w:author="Tulchinskaya, Gaby (NIH/NCI) [C]" w:date="2016-08-25T16:53:00Z">
+          <w:p>
+            <w:pPr>
+              <w:pStyle w:val="ListParagraph"/>
+              <w:numPr>
+                <w:ilvl w:val="0"/>
+                <w:numId w:val="5"/>
+              </w:numPr>
+              <w:rPr>
+                <w:rFonts w:ascii="Arial Narrow" w:hAnsi="Arial Narrow"/>
+                <w:sz w:val="20"/>
+                <w:szCs w:val="20"/>
+                <w:rPrChange w:id="51" w:author="Tulchinskaya, Gaby (NIH/NCI) [C]" w:date="2016-08-26T11:32:00Z">
                   <w:rPr>
                     <w:rFonts w:ascii="Arial" w:hAnsi="Arial" w:cs="Arial"/>
                     <w:color w:val="000000"/>
@@ -5190,16 +3879,162 @@
                 </w:rPrChange>
               </w:rPr>
             </w:pPr>
-            <w:r>
-              <w:rPr>
-                <w:rFonts w:ascii="Arial" w:hAnsi="Arial" w:cs="Arial"/>
-                <w:color w:val="000000"/>
-                <w:sz w:val="18"/>
-                <w:szCs w:val="18"/>
-              </w:rPr>
-              <w:t>GS FB - new report to validate mechanisms selected for each question set.</w:t>
-            </w:r>
-            <w:ins w:id="57" w:author="Tulchinskaya, Gaby (NIH/NCI) [C]" w:date="2016-08-03T16:40:00Z">
+            <w:proofErr w:type="spellStart"/>
+            <w:ins w:id="52" w:author="Tulchinskaya, Gaby (NIH/NCI) [C]" w:date="2016-08-26T11:32:00Z">
+              <w:r>
+                <w:rPr>
+                  <w:rFonts w:ascii="Arial Narrow" w:hAnsi="Arial Narrow"/>
+                  <w:sz w:val="20"/>
+                  <w:szCs w:val="20"/>
+                </w:rPr>
+                <w:t>Greensheet</w:t>
+              </w:r>
+              <w:proofErr w:type="spellEnd"/>
+              <w:r>
+                <w:rPr>
+                  <w:rFonts w:ascii="Arial Narrow" w:hAnsi="Arial Narrow"/>
+                  <w:sz w:val="20"/>
+                  <w:szCs w:val="20"/>
+                </w:rPr>
+                <w:t xml:space="preserve"> data should be eventually deleted in accordance with data retention policies. When grant data is deleted, OGA will coordinate with CBIIT the deletion of corresponding </w:t>
+              </w:r>
+              <w:proofErr w:type="spellStart"/>
+              <w:r>
+                <w:rPr>
+                  <w:rFonts w:ascii="Arial Narrow" w:hAnsi="Arial Narrow"/>
+                  <w:sz w:val="20"/>
+                  <w:szCs w:val="20"/>
+                </w:rPr>
+                <w:t>greensheets</w:t>
+              </w:r>
+            </w:ins>
+            <w:proofErr w:type="spellEnd"/>
+          </w:p>
+        </w:tc>
+        <w:tc>
+          <w:tcPr>
+            <w:tcW w:w="1128" w:type="dxa"/>
+            <w:tcBorders>
+              <w:top w:val="single" w:sz="4" w:space="0" w:color="auto"/>
+              <w:bottom w:val="thickThinSmallGap" w:sz="12" w:space="0" w:color="auto"/>
+            </w:tcBorders>
+          </w:tcPr>
+          <w:p>
+            <w:pPr>
+              <w:rPr>
+                <w:rFonts w:ascii="Arial" w:hAnsi="Arial" w:cs="Arial"/>
+                <w:color w:val="FF0000"/>
+                <w:sz w:val="18"/>
+                <w:szCs w:val="18"/>
+              </w:rPr>
+            </w:pPr>
+            <w:r>
+              <w:rPr>
+                <w:rFonts w:ascii="Arial" w:hAnsi="Arial" w:cs="Arial"/>
+                <w:color w:val="FF0000"/>
+                <w:sz w:val="18"/>
+                <w:szCs w:val="18"/>
+              </w:rPr>
+              <w:lastRenderedPageBreak/>
+              <w:t>Critical</w:t>
+            </w:r>
+          </w:p>
+        </w:tc>
+        <w:tc>
+          <w:tcPr>
+            <w:tcW w:w="1345" w:type="dxa"/>
+            <w:tcBorders>
+              <w:top w:val="single" w:sz="4" w:space="0" w:color="auto"/>
+              <w:bottom w:val="thickThinSmallGap" w:sz="12" w:space="0" w:color="auto"/>
+            </w:tcBorders>
+          </w:tcPr>
+          <w:p>
+            <w:pPr>
+              <w:rPr>
+                <w:sz w:val="18"/>
+                <w:szCs w:val="18"/>
+              </w:rPr>
+            </w:pPr>
+            <w:r>
+              <w:rPr>
+                <w:rFonts w:ascii="Arial" w:hAnsi="Arial" w:cs="Arial"/>
+                <w:color w:val="000000"/>
+                <w:sz w:val="18"/>
+                <w:szCs w:val="18"/>
+              </w:rPr>
+              <w:t>OGAI</w:t>
+            </w:r>
+            <w:bookmarkStart w:id="53" w:name="_GoBack"/>
+            <w:bookmarkEnd w:id="53"/>
+            <w:r>
+              <w:rPr>
+                <w:rFonts w:ascii="Arial" w:hAnsi="Arial" w:cs="Arial"/>
+                <w:color w:val="000000"/>
+                <w:sz w:val="18"/>
+                <w:szCs w:val="18"/>
+              </w:rPr>
+              <w:t>2E-140</w:t>
+            </w:r>
+          </w:p>
+        </w:tc>
+      </w:tr>
+      <w:tr>
+        <w:tc>
+          <w:tcPr>
+            <w:tcW w:w="1475" w:type="dxa"/>
+            <w:vMerge w:val="restart"/>
+            <w:tcBorders>
+              <w:top w:val="thickThinSmallGap" w:sz="12" w:space="0" w:color="auto"/>
+              <w:bottom w:val="thickThinSmallGap" w:sz="12" w:space="0" w:color="auto"/>
+              <w:right w:val="double" w:sz="4" w:space="0" w:color="auto"/>
+            </w:tcBorders>
+            <w:shd w:val="clear" w:color="auto" w:fill="B8CCE4" w:themeFill="accent1" w:themeFillTint="66"/>
+          </w:tcPr>
+          <w:p>
+            <w:pPr>
+              <w:rPr>
+                <w:sz w:val="18"/>
+                <w:szCs w:val="18"/>
+              </w:rPr>
+            </w:pPr>
+            <w:r>
+              <w:rPr>
+                <w:rFonts w:ascii="Arial" w:hAnsi="Arial" w:cs="Arial"/>
+                <w:color w:val="000000"/>
+                <w:sz w:val="18"/>
+                <w:szCs w:val="18"/>
+              </w:rPr>
+              <w:t>UI modernization and usability</w:t>
+            </w:r>
+          </w:p>
+        </w:tc>
+        <w:tc>
+          <w:tcPr>
+            <w:tcW w:w="1472" w:type="dxa"/>
+            <w:tcBorders>
+              <w:top w:val="thickThinSmallGap" w:sz="12" w:space="0" w:color="auto"/>
+              <w:left w:val="double" w:sz="4" w:space="0" w:color="auto"/>
+            </w:tcBorders>
+          </w:tcPr>
+          <w:p>
+            <w:pPr>
+              <w:rPr>
+                <w:rFonts w:ascii="Arial" w:hAnsi="Arial" w:cs="Arial"/>
+                <w:color w:val="000000"/>
+                <w:sz w:val="18"/>
+                <w:szCs w:val="18"/>
+              </w:rPr>
+            </w:pPr>
+            <w:r>
+              <w:rPr>
+                <w:rFonts w:ascii="Arial" w:hAnsi="Arial" w:cs="Arial"/>
+                <w:color w:val="000000"/>
+                <w:sz w:val="18"/>
+                <w:szCs w:val="18"/>
+              </w:rPr>
+              <w:t>Ability to add policy link to a question</w:t>
+            </w:r>
+            <w:ins w:id="54" w:author="Tulchinskaya, Gaby (NIH/NCI) [C]" w:date="2016-08-03T16:31:00Z">
               <w:r>
                 <w:rPr>
                   <w:rFonts w:ascii="Arial" w:hAnsi="Arial" w:cs="Arial"/>
@@ -5207,43 +4042,1507 @@
                   <w:sz w:val="18"/>
                   <w:szCs w:val="18"/>
                 </w:rPr>
-                <w:t xml:space="preserve"> (out of scope, FB O&amp;M)</w:t>
+                <w:t xml:space="preserve"> (</w:t>
               </w:r>
             </w:ins>
-            <w:bookmarkStart w:id="58" w:name="_GoBack"/>
-            <w:bookmarkEnd w:id="58"/>
-          </w:p>
-        </w:tc>
-        <w:tc>
-          <w:tcPr>
-            <w:tcW w:w="1990" w:type="dxa"/>
-          </w:tcPr>
-          <w:p>
-            <w:pPr>
-              <w:rPr>
-                <w:ins w:id="59" w:author="Tulchinskaya, Gaby (NIH/NCI) [C]" w:date="2016-08-25T16:52:00Z"/>
-                <w:sz w:val="18"/>
-                <w:szCs w:val="18"/>
-                <w:rPrChange w:id="60" w:author="Tulchinskaya, Gaby (NIH/NCI) [C]" w:date="2016-08-25T16:53:00Z">
-                  <w:rPr>
-                    <w:ins w:id="61" w:author="Tulchinskaya, Gaby (NIH/NCI) [C]" w:date="2016-08-25T16:52:00Z"/>
-                    <w:sz w:val="20"/>
-                    <w:szCs w:val="20"/>
-                  </w:rPr>
-                </w:rPrChange>
-              </w:rPr>
-            </w:pPr>
-            <w:ins w:id="62" w:author="Tulchinskaya, Gaby (NIH/NCI) [C]" w:date="2016-08-25T16:52:00Z">
-              <w:r>
-                <w:rPr>
+            <w:ins w:id="55" w:author="Tulchinskaya, Gaby (NIH/NCI) [C]" w:date="2016-08-03T16:32:00Z">
+              <w:r>
+                <w:rPr>
+                  <w:rFonts w:ascii="Arial" w:hAnsi="Arial" w:cs="Arial"/>
+                  <w:color w:val="000000"/>
                   <w:sz w:val="18"/>
                   <w:szCs w:val="18"/>
-                  <w:rPrChange w:id="63" w:author="Tulchinskaya, Gaby (NIH/NCI) [C]" w:date="2016-08-25T16:53:00Z">
-                    <w:rPr>
-                      <w:sz w:val="20"/>
-                      <w:szCs w:val="20"/>
-                    </w:rPr>
-                  </w:rPrChange>
+                </w:rPr>
+                <w:t>out of</w:t>
+              </w:r>
+            </w:ins>
+            <w:ins w:id="56" w:author="Tulchinskaya, Gaby (NIH/NCI) [C]" w:date="2016-08-03T16:31:00Z">
+              <w:r>
+                <w:rPr>
+                  <w:rFonts w:ascii="Arial" w:hAnsi="Arial" w:cs="Arial"/>
+                  <w:color w:val="000000"/>
+                  <w:sz w:val="18"/>
+                  <w:szCs w:val="18"/>
+                </w:rPr>
+                <w:t xml:space="preserve"> scope, new dev)</w:t>
+              </w:r>
+            </w:ins>
+          </w:p>
+        </w:tc>
+        <w:tc>
+          <w:tcPr>
+            <w:tcW w:w="2817" w:type="dxa"/>
+            <w:gridSpan w:val="2"/>
+            <w:tcBorders>
+              <w:top w:val="thickThinSmallGap" w:sz="12" w:space="0" w:color="auto"/>
+            </w:tcBorders>
+          </w:tcPr>
+          <w:p>
+            <w:pPr>
+              <w:rPr>
+                <w:rFonts w:ascii="Arial" w:hAnsi="Arial" w:cs="Arial"/>
+                <w:color w:val="000000"/>
+                <w:sz w:val="18"/>
+                <w:szCs w:val="18"/>
+              </w:rPr>
+            </w:pPr>
+            <w:r>
+              <w:rPr>
+                <w:rFonts w:ascii="Arial" w:hAnsi="Arial" w:cs="Arial"/>
+                <w:color w:val="000000"/>
+                <w:sz w:val="18"/>
+                <w:szCs w:val="18"/>
+              </w:rPr>
+              <w:t>The system should provide ability to add policy link to a question</w:t>
+            </w:r>
+          </w:p>
+        </w:tc>
+        <w:tc>
+          <w:tcPr>
+            <w:tcW w:w="1184" w:type="dxa"/>
+            <w:tcBorders>
+              <w:top w:val="thickThinSmallGap" w:sz="12" w:space="0" w:color="auto"/>
+              <w:right w:val="double" w:sz="4" w:space="0" w:color="auto"/>
+            </w:tcBorders>
+          </w:tcPr>
+          <w:p>
+            <w:pPr>
+              <w:rPr>
+                <w:rFonts w:ascii="Arial" w:hAnsi="Arial" w:cs="Arial"/>
+                <w:color w:val="FF0000"/>
+                <w:sz w:val="18"/>
+                <w:szCs w:val="18"/>
+              </w:rPr>
+            </w:pPr>
+            <w:r>
+              <w:rPr>
+                <w:rFonts w:ascii="Arial" w:hAnsi="Arial" w:cs="Arial"/>
+                <w:color w:val="FF0000"/>
+                <w:sz w:val="18"/>
+                <w:szCs w:val="18"/>
+              </w:rPr>
+              <w:t>Critical</w:t>
+            </w:r>
+          </w:p>
+        </w:tc>
+        <w:tc>
+          <w:tcPr>
+            <w:tcW w:w="1529" w:type="dxa"/>
+            <w:tcBorders>
+              <w:top w:val="thickThinSmallGap" w:sz="12" w:space="0" w:color="auto"/>
+              <w:left w:val="double" w:sz="4" w:space="0" w:color="auto"/>
+              <w:bottom w:val="single" w:sz="4" w:space="0" w:color="auto"/>
+            </w:tcBorders>
+          </w:tcPr>
+          <w:p>
+            <w:pPr>
+              <w:rPr>
+                <w:rFonts w:ascii="Arial" w:hAnsi="Arial" w:cs="Arial"/>
+                <w:color w:val="000000"/>
+                <w:sz w:val="18"/>
+                <w:szCs w:val="18"/>
+              </w:rPr>
+            </w:pPr>
+            <w:r>
+              <w:rPr>
+                <w:rFonts w:ascii="Arial" w:hAnsi="Arial" w:cs="Arial"/>
+                <w:color w:val="000000"/>
+                <w:sz w:val="18"/>
+                <w:szCs w:val="18"/>
+              </w:rPr>
+              <w:t>Create link to GreenSheets from GPMATs</w:t>
+            </w:r>
+            <w:ins w:id="57" w:author="Tulchinskaya, Gaby (NIH/NCI) [C]" w:date="2016-08-03T16:37:00Z">
+              <w:r>
+                <w:rPr>
+                  <w:rFonts w:ascii="Arial" w:hAnsi="Arial" w:cs="Arial"/>
+                  <w:color w:val="000000"/>
+                  <w:sz w:val="18"/>
+                  <w:szCs w:val="18"/>
+                </w:rPr>
+                <w:t xml:space="preserve"> (out of scope, GPMATS O&amp;M)</w:t>
+              </w:r>
+            </w:ins>
+          </w:p>
+        </w:tc>
+        <w:tc>
+          <w:tcPr>
+            <w:tcW w:w="1990" w:type="dxa"/>
+            <w:tcBorders>
+              <w:top w:val="thickThinSmallGap" w:sz="12" w:space="0" w:color="auto"/>
+            </w:tcBorders>
+          </w:tcPr>
+          <w:p>
+            <w:pPr>
+              <w:rPr>
+                <w:rFonts w:ascii="Arial" w:hAnsi="Arial" w:cs="Arial"/>
+                <w:color w:val="000000"/>
+                <w:sz w:val="18"/>
+                <w:szCs w:val="18"/>
+              </w:rPr>
+            </w:pPr>
+            <w:r>
+              <w:rPr>
+                <w:rFonts w:ascii="Arial" w:hAnsi="Arial" w:cs="Arial"/>
+                <w:color w:val="000000"/>
+                <w:sz w:val="18"/>
+                <w:szCs w:val="18"/>
+              </w:rPr>
+              <w:t>Create ability to navigate from GPMATs to GreenSheets on grant level.</w:t>
+            </w:r>
+          </w:p>
+        </w:tc>
+        <w:tc>
+          <w:tcPr>
+            <w:tcW w:w="1128" w:type="dxa"/>
+            <w:tcBorders>
+              <w:top w:val="thickThinSmallGap" w:sz="12" w:space="0" w:color="auto"/>
+            </w:tcBorders>
+          </w:tcPr>
+          <w:p>
+            <w:pPr>
+              <w:rPr>
+                <w:rFonts w:ascii="Arial" w:hAnsi="Arial" w:cs="Arial"/>
+                <w:b/>
+                <w:bCs/>
+                <w:color w:val="FF0000"/>
+                <w:sz w:val="18"/>
+                <w:szCs w:val="18"/>
+              </w:rPr>
+            </w:pPr>
+            <w:r>
+              <w:rPr>
+                <w:rFonts w:ascii="Arial" w:hAnsi="Arial" w:cs="Arial"/>
+                <w:color w:val="943634" w:themeColor="accent2" w:themeShade="BF"/>
+                <w:sz w:val="18"/>
+                <w:szCs w:val="18"/>
+              </w:rPr>
+              <w:t>Major</w:t>
+            </w:r>
+          </w:p>
+        </w:tc>
+        <w:tc>
+          <w:tcPr>
+            <w:tcW w:w="1345" w:type="dxa"/>
+            <w:tcBorders>
+              <w:top w:val="thickThinSmallGap" w:sz="12" w:space="0" w:color="auto"/>
+            </w:tcBorders>
+          </w:tcPr>
+          <w:p>
+            <w:pPr>
+              <w:rPr>
+                <w:sz w:val="18"/>
+                <w:szCs w:val="18"/>
+              </w:rPr>
+            </w:pPr>
+            <w:r>
+              <w:rPr>
+                <w:rFonts w:ascii="Arial" w:hAnsi="Arial" w:cs="Arial"/>
+                <w:color w:val="000000"/>
+                <w:sz w:val="18"/>
+                <w:szCs w:val="18"/>
+              </w:rPr>
+              <w:t>OGAI2E-153</w:t>
+            </w:r>
+          </w:p>
+        </w:tc>
+      </w:tr>
+      <w:tr>
+        <w:tc>
+          <w:tcPr>
+            <w:tcW w:w="1475" w:type="dxa"/>
+            <w:vMerge/>
+            <w:tcBorders>
+              <w:top w:val="thickThinSmallGap" w:sz="24" w:space="0" w:color="auto"/>
+              <w:bottom w:val="thickThinSmallGap" w:sz="12" w:space="0" w:color="auto"/>
+              <w:right w:val="double" w:sz="4" w:space="0" w:color="auto"/>
+            </w:tcBorders>
+            <w:shd w:val="clear" w:color="auto" w:fill="B8CCE4" w:themeFill="accent1" w:themeFillTint="66"/>
+          </w:tcPr>
+          <w:p>
+            <w:pPr>
+              <w:rPr>
+                <w:sz w:val="18"/>
+                <w:szCs w:val="18"/>
+              </w:rPr>
+            </w:pPr>
+          </w:p>
+        </w:tc>
+        <w:tc>
+          <w:tcPr>
+            <w:tcW w:w="1472" w:type="dxa"/>
+            <w:tcBorders>
+              <w:left w:val="double" w:sz="4" w:space="0" w:color="auto"/>
+            </w:tcBorders>
+          </w:tcPr>
+          <w:p>
+            <w:pPr>
+              <w:rPr>
+                <w:sz w:val="18"/>
+                <w:szCs w:val="18"/>
+              </w:rPr>
+            </w:pPr>
+            <w:r>
+              <w:rPr>
+                <w:rFonts w:ascii="Arial" w:hAnsi="Arial" w:cs="Arial"/>
+                <w:color w:val="000000"/>
+                <w:sz w:val="18"/>
+                <w:szCs w:val="18"/>
+              </w:rPr>
+              <w:t>Opening GreenSheets in same browser window</w:t>
+            </w:r>
+            <w:ins w:id="58" w:author="Tulchinskaya, Gaby (NIH/NCI) [C]" w:date="2016-08-03T16:33:00Z">
+              <w:r>
+                <w:rPr>
+                  <w:rFonts w:ascii="Arial" w:hAnsi="Arial" w:cs="Arial"/>
+                  <w:color w:val="000000"/>
+                  <w:sz w:val="18"/>
+                  <w:szCs w:val="18"/>
+                </w:rPr>
+                <w:t xml:space="preserve"> (in scope, O&amp;M)</w:t>
+              </w:r>
+            </w:ins>
+          </w:p>
+        </w:tc>
+        <w:tc>
+          <w:tcPr>
+            <w:tcW w:w="2817" w:type="dxa"/>
+            <w:gridSpan w:val="2"/>
+          </w:tcPr>
+          <w:p>
+            <w:pPr>
+              <w:rPr>
+                <w:rFonts w:ascii="Arial" w:hAnsi="Arial" w:cs="Arial"/>
+                <w:color w:val="000000"/>
+                <w:sz w:val="18"/>
+                <w:szCs w:val="18"/>
+              </w:rPr>
+            </w:pPr>
+            <w:r>
+              <w:rPr>
+                <w:rFonts w:ascii="Arial" w:hAnsi="Arial" w:cs="Arial"/>
+                <w:color w:val="000000"/>
+                <w:sz w:val="18"/>
+                <w:szCs w:val="18"/>
+              </w:rPr>
+              <w:t xml:space="preserve">Currently if user clicks </w:t>
+            </w:r>
+            <w:proofErr w:type="spellStart"/>
+            <w:r>
+              <w:rPr>
+                <w:rFonts w:ascii="Arial" w:hAnsi="Arial" w:cs="Arial"/>
+                <w:color w:val="000000"/>
+                <w:sz w:val="18"/>
+                <w:szCs w:val="18"/>
+              </w:rPr>
+              <w:t>greensheet</w:t>
+            </w:r>
+            <w:proofErr w:type="spellEnd"/>
+            <w:r>
+              <w:rPr>
+                <w:rFonts w:ascii="Arial" w:hAnsi="Arial" w:cs="Arial"/>
+                <w:color w:val="000000"/>
+                <w:sz w:val="18"/>
+                <w:szCs w:val="18"/>
+              </w:rPr>
+              <w:t xml:space="preserve"> icon on a hit list, it opens </w:t>
+            </w:r>
+            <w:proofErr w:type="spellStart"/>
+            <w:r>
+              <w:rPr>
+                <w:rFonts w:ascii="Arial" w:hAnsi="Arial" w:cs="Arial"/>
+                <w:color w:val="000000"/>
+                <w:sz w:val="18"/>
+                <w:szCs w:val="18"/>
+              </w:rPr>
+              <w:t>greensheet</w:t>
+            </w:r>
+            <w:proofErr w:type="spellEnd"/>
+            <w:r>
+              <w:rPr>
+                <w:rFonts w:ascii="Arial" w:hAnsi="Arial" w:cs="Arial"/>
+                <w:color w:val="000000"/>
+                <w:sz w:val="18"/>
+                <w:szCs w:val="18"/>
+              </w:rPr>
+              <w:t xml:space="preserve"> in separate window. User perform some actions (Save or Submit) that change the STATUS of </w:t>
+            </w:r>
+            <w:proofErr w:type="spellStart"/>
+            <w:r>
+              <w:rPr>
+                <w:rFonts w:ascii="Arial" w:hAnsi="Arial" w:cs="Arial"/>
+                <w:color w:val="000000"/>
+                <w:sz w:val="18"/>
+                <w:szCs w:val="18"/>
+              </w:rPr>
+              <w:t>greensheet</w:t>
+            </w:r>
+            <w:proofErr w:type="spellEnd"/>
+            <w:r>
+              <w:rPr>
+                <w:rFonts w:ascii="Arial" w:hAnsi="Arial" w:cs="Arial"/>
+                <w:color w:val="000000"/>
+                <w:sz w:val="18"/>
+                <w:szCs w:val="18"/>
+              </w:rPr>
+              <w:t xml:space="preserve">. User closes a </w:t>
+            </w:r>
+            <w:proofErr w:type="spellStart"/>
+            <w:r>
+              <w:rPr>
+                <w:rFonts w:ascii="Arial" w:hAnsi="Arial" w:cs="Arial"/>
+                <w:color w:val="000000"/>
+                <w:sz w:val="18"/>
+                <w:szCs w:val="18"/>
+              </w:rPr>
+              <w:lastRenderedPageBreak/>
+              <w:t>greensheet</w:t>
+            </w:r>
+            <w:proofErr w:type="spellEnd"/>
+            <w:r>
+              <w:rPr>
+                <w:rFonts w:ascii="Arial" w:hAnsi="Arial" w:cs="Arial"/>
+                <w:color w:val="000000"/>
+                <w:sz w:val="18"/>
+                <w:szCs w:val="18"/>
+              </w:rPr>
+              <w:t xml:space="preserve"> window and </w:t>
+            </w:r>
+            <w:proofErr w:type="spellStart"/>
+            <w:r>
+              <w:rPr>
+                <w:rFonts w:ascii="Arial" w:hAnsi="Arial" w:cs="Arial"/>
+                <w:color w:val="000000"/>
+                <w:sz w:val="18"/>
+                <w:szCs w:val="18"/>
+              </w:rPr>
+              <w:t>hitlist</w:t>
+            </w:r>
+            <w:proofErr w:type="spellEnd"/>
+            <w:r>
+              <w:rPr>
+                <w:rFonts w:ascii="Arial" w:hAnsi="Arial" w:cs="Arial"/>
+                <w:color w:val="000000"/>
+                <w:sz w:val="18"/>
+                <w:szCs w:val="18"/>
+              </w:rPr>
+              <w:t xml:space="preserve"> displays OLD status. This is confusing.</w:t>
+            </w:r>
+          </w:p>
+          <w:p>
+            <w:pPr>
+              <w:rPr>
+                <w:rFonts w:ascii="Arial" w:hAnsi="Arial" w:cs="Arial"/>
+                <w:color w:val="000000"/>
+                <w:sz w:val="18"/>
+                <w:szCs w:val="18"/>
+              </w:rPr>
+            </w:pPr>
+            <w:r>
+              <w:rPr>
+                <w:rFonts w:ascii="Arial" w:hAnsi="Arial" w:cs="Arial"/>
+                <w:color w:val="000000"/>
+                <w:sz w:val="18"/>
+                <w:szCs w:val="18"/>
+              </w:rPr>
+              <w:t xml:space="preserve">Need to open a </w:t>
+            </w:r>
+            <w:proofErr w:type="spellStart"/>
+            <w:r>
+              <w:rPr>
+                <w:rFonts w:ascii="Arial" w:hAnsi="Arial" w:cs="Arial"/>
+                <w:color w:val="000000"/>
+                <w:sz w:val="18"/>
+                <w:szCs w:val="18"/>
+              </w:rPr>
+              <w:t>greensheet</w:t>
+            </w:r>
+            <w:proofErr w:type="spellEnd"/>
+            <w:r>
+              <w:rPr>
+                <w:rFonts w:ascii="Arial" w:hAnsi="Arial" w:cs="Arial"/>
+                <w:color w:val="000000"/>
+                <w:sz w:val="18"/>
+                <w:szCs w:val="18"/>
+              </w:rPr>
+              <w:t xml:space="preserve"> in </w:t>
+            </w:r>
+            <w:r>
+              <w:rPr>
+                <w:rFonts w:ascii="Arial" w:hAnsi="Arial" w:cs="Arial"/>
+                <w:color w:val="000000"/>
+                <w:sz w:val="18"/>
+                <w:szCs w:val="18"/>
+              </w:rPr>
+              <w:t xml:space="preserve">the </w:t>
+            </w:r>
+            <w:r>
+              <w:rPr>
+                <w:rFonts w:ascii="Arial" w:hAnsi="Arial" w:cs="Arial"/>
+                <w:color w:val="000000"/>
+                <w:sz w:val="18"/>
+                <w:szCs w:val="18"/>
+              </w:rPr>
+              <w:t>same browser window</w:t>
+            </w:r>
+          </w:p>
+        </w:tc>
+        <w:tc>
+          <w:tcPr>
+            <w:tcW w:w="1184" w:type="dxa"/>
+            <w:tcBorders>
+              <w:right w:val="double" w:sz="4" w:space="0" w:color="auto"/>
+            </w:tcBorders>
+          </w:tcPr>
+          <w:p>
+            <w:pPr>
+              <w:rPr>
+                <w:rFonts w:ascii="Arial" w:hAnsi="Arial" w:cs="Arial"/>
+                <w:color w:val="FF0000"/>
+                <w:sz w:val="18"/>
+                <w:szCs w:val="18"/>
+              </w:rPr>
+            </w:pPr>
+            <w:r>
+              <w:rPr>
+                <w:rFonts w:ascii="Arial" w:hAnsi="Arial" w:cs="Arial"/>
+                <w:color w:val="FF0000"/>
+                <w:sz w:val="18"/>
+                <w:szCs w:val="18"/>
+              </w:rPr>
+              <w:lastRenderedPageBreak/>
+              <w:t>Critical</w:t>
+            </w:r>
+          </w:p>
+        </w:tc>
+        <w:tc>
+          <w:tcPr>
+            <w:tcW w:w="1529" w:type="dxa"/>
+            <w:tcBorders>
+              <w:left w:val="double" w:sz="4" w:space="0" w:color="auto"/>
+            </w:tcBorders>
+          </w:tcPr>
+          <w:p>
+            <w:pPr>
+              <w:rPr>
+                <w:rFonts w:ascii="Arial" w:hAnsi="Arial" w:cs="Arial"/>
+                <w:color w:val="000000"/>
+                <w:sz w:val="18"/>
+                <w:szCs w:val="18"/>
+              </w:rPr>
+            </w:pPr>
+          </w:p>
+        </w:tc>
+        <w:tc>
+          <w:tcPr>
+            <w:tcW w:w="1990" w:type="dxa"/>
+          </w:tcPr>
+          <w:p>
+            <w:pPr>
+              <w:rPr>
+                <w:rFonts w:ascii="Arial" w:hAnsi="Arial" w:cs="Arial"/>
+                <w:color w:val="000000"/>
+                <w:sz w:val="18"/>
+                <w:szCs w:val="18"/>
+              </w:rPr>
+            </w:pPr>
+          </w:p>
+        </w:tc>
+        <w:tc>
+          <w:tcPr>
+            <w:tcW w:w="1128" w:type="dxa"/>
+          </w:tcPr>
+          <w:p>
+            <w:pPr>
+              <w:jc w:val="center"/>
+              <w:rPr>
+                <w:rFonts w:ascii="Arial" w:hAnsi="Arial" w:cs="Arial"/>
+                <w:b/>
+                <w:bCs/>
+                <w:color w:val="FF0000"/>
+                <w:sz w:val="18"/>
+                <w:szCs w:val="18"/>
+              </w:rPr>
+            </w:pPr>
+          </w:p>
+        </w:tc>
+        <w:tc>
+          <w:tcPr>
+            <w:tcW w:w="1345" w:type="dxa"/>
+          </w:tcPr>
+          <w:p>
+            <w:pPr>
+              <w:rPr>
+                <w:sz w:val="18"/>
+                <w:szCs w:val="18"/>
+              </w:rPr>
+            </w:pPr>
+          </w:p>
+        </w:tc>
+      </w:tr>
+      <w:tr>
+        <w:tc>
+          <w:tcPr>
+            <w:tcW w:w="1475" w:type="dxa"/>
+            <w:vMerge/>
+            <w:tcBorders>
+              <w:top w:val="thickThinSmallGap" w:sz="24" w:space="0" w:color="auto"/>
+              <w:bottom w:val="thickThinSmallGap" w:sz="12" w:space="0" w:color="auto"/>
+              <w:right w:val="double" w:sz="4" w:space="0" w:color="auto"/>
+            </w:tcBorders>
+            <w:shd w:val="clear" w:color="auto" w:fill="B8CCE4" w:themeFill="accent1" w:themeFillTint="66"/>
+          </w:tcPr>
+          <w:p>
+            <w:pPr>
+              <w:rPr>
+                <w:sz w:val="18"/>
+                <w:szCs w:val="18"/>
+              </w:rPr>
+            </w:pPr>
+          </w:p>
+        </w:tc>
+        <w:tc>
+          <w:tcPr>
+            <w:tcW w:w="1472" w:type="dxa"/>
+            <w:tcBorders>
+              <w:left w:val="double" w:sz="4" w:space="0" w:color="auto"/>
+              <w:bottom w:val="single" w:sz="4" w:space="0" w:color="auto"/>
+            </w:tcBorders>
+          </w:tcPr>
+          <w:p>
+            <w:pPr>
+              <w:rPr>
+                <w:sz w:val="18"/>
+                <w:szCs w:val="18"/>
+              </w:rPr>
+            </w:pPr>
+            <w:r>
+              <w:rPr>
+                <w:rFonts w:ascii="Arial" w:hAnsi="Arial" w:cs="Arial"/>
+                <w:color w:val="000000"/>
+                <w:sz w:val="18"/>
+                <w:szCs w:val="18"/>
+              </w:rPr>
+              <w:t>Look and feel</w:t>
+            </w:r>
+            <w:ins w:id="59" w:author="Tulchinskaya, Gaby (NIH/NCI) [C]" w:date="2016-08-03T16:34:00Z">
+              <w:r>
+                <w:rPr>
+                  <w:rFonts w:ascii="Arial" w:hAnsi="Arial" w:cs="Arial"/>
+                  <w:color w:val="000000"/>
+                  <w:sz w:val="18"/>
+                  <w:szCs w:val="18"/>
+                </w:rPr>
+                <w:t xml:space="preserve"> (in scope, O&amp;M)</w:t>
+              </w:r>
+            </w:ins>
+          </w:p>
+        </w:tc>
+        <w:tc>
+          <w:tcPr>
+            <w:tcW w:w="2817" w:type="dxa"/>
+            <w:gridSpan w:val="2"/>
+            <w:tcBorders>
+              <w:bottom w:val="single" w:sz="4" w:space="0" w:color="auto"/>
+            </w:tcBorders>
+          </w:tcPr>
+          <w:p>
+            <w:pPr>
+              <w:rPr>
+                <w:rFonts w:ascii="Arial" w:hAnsi="Arial" w:cs="Arial"/>
+                <w:color w:val="000000"/>
+                <w:sz w:val="18"/>
+                <w:szCs w:val="18"/>
+              </w:rPr>
+            </w:pPr>
+            <w:r>
+              <w:rPr>
+                <w:rFonts w:ascii="Arial" w:hAnsi="Arial" w:cs="Arial"/>
+                <w:color w:val="000000"/>
+                <w:sz w:val="18"/>
+                <w:szCs w:val="18"/>
+              </w:rPr>
+              <w:t xml:space="preserve">The system needs to have a consistent look and feel with </w:t>
+            </w:r>
+            <w:del w:id="60" w:author="Tulchinskaya, Gaby (NIH/NCI) [C]" w:date="2016-08-03T16:36:00Z">
+              <w:r>
+                <w:rPr>
+                  <w:rFonts w:ascii="Arial" w:hAnsi="Arial" w:cs="Arial"/>
+                  <w:color w:val="000000"/>
+                  <w:sz w:val="18"/>
+                  <w:szCs w:val="18"/>
+                </w:rPr>
+                <w:delText>other I2E applications</w:delText>
+              </w:r>
+            </w:del>
+            <w:ins w:id="61" w:author="Tulchinskaya, Gaby (NIH/NCI) [C]" w:date="2016-08-03T16:36:00Z">
+              <w:r>
+                <w:rPr>
+                  <w:rFonts w:ascii="Arial" w:hAnsi="Arial" w:cs="Arial"/>
+                  <w:color w:val="000000"/>
+                  <w:sz w:val="18"/>
+                  <w:szCs w:val="18"/>
+                </w:rPr>
+                <w:t>new template</w:t>
+              </w:r>
+            </w:ins>
+          </w:p>
+        </w:tc>
+        <w:tc>
+          <w:tcPr>
+            <w:tcW w:w="1184" w:type="dxa"/>
+            <w:tcBorders>
+              <w:bottom w:val="single" w:sz="4" w:space="0" w:color="auto"/>
+              <w:right w:val="double" w:sz="4" w:space="0" w:color="auto"/>
+            </w:tcBorders>
+          </w:tcPr>
+          <w:p>
+            <w:pPr>
+              <w:rPr>
+                <w:rFonts w:ascii="Arial" w:hAnsi="Arial" w:cs="Arial"/>
+                <w:b/>
+                <w:bCs/>
+                <w:color w:val="00B050"/>
+                <w:sz w:val="18"/>
+                <w:szCs w:val="18"/>
+              </w:rPr>
+            </w:pPr>
+            <w:r>
+              <w:rPr>
+                <w:rFonts w:ascii="Arial" w:hAnsi="Arial" w:cs="Arial"/>
+                <w:color w:val="943634" w:themeColor="accent2" w:themeShade="BF"/>
+                <w:sz w:val="18"/>
+                <w:szCs w:val="18"/>
+              </w:rPr>
+              <w:t>Major</w:t>
+            </w:r>
+          </w:p>
+        </w:tc>
+        <w:tc>
+          <w:tcPr>
+            <w:tcW w:w="1529" w:type="dxa"/>
+            <w:tcBorders>
+              <w:left w:val="double" w:sz="4" w:space="0" w:color="auto"/>
+              <w:bottom w:val="single" w:sz="4" w:space="0" w:color="auto"/>
+            </w:tcBorders>
+          </w:tcPr>
+          <w:p>
+            <w:pPr>
+              <w:rPr>
+                <w:rFonts w:ascii="Arial" w:hAnsi="Arial" w:cs="Arial"/>
+                <w:color w:val="000000"/>
+                <w:sz w:val="18"/>
+                <w:szCs w:val="18"/>
+              </w:rPr>
+            </w:pPr>
+          </w:p>
+        </w:tc>
+        <w:tc>
+          <w:tcPr>
+            <w:tcW w:w="1990" w:type="dxa"/>
+            <w:tcBorders>
+              <w:bottom w:val="single" w:sz="4" w:space="0" w:color="auto"/>
+            </w:tcBorders>
+          </w:tcPr>
+          <w:p>
+            <w:pPr>
+              <w:rPr>
+                <w:rFonts w:ascii="Arial" w:hAnsi="Arial" w:cs="Arial"/>
+                <w:color w:val="000000"/>
+                <w:sz w:val="18"/>
+                <w:szCs w:val="18"/>
+              </w:rPr>
+            </w:pPr>
+          </w:p>
+        </w:tc>
+        <w:tc>
+          <w:tcPr>
+            <w:tcW w:w="1128" w:type="dxa"/>
+            <w:tcBorders>
+              <w:bottom w:val="single" w:sz="4" w:space="0" w:color="auto"/>
+            </w:tcBorders>
+          </w:tcPr>
+          <w:p>
+            <w:pPr>
+              <w:jc w:val="center"/>
+              <w:rPr>
+                <w:rFonts w:ascii="Arial" w:hAnsi="Arial" w:cs="Arial"/>
+                <w:b/>
+                <w:bCs/>
+                <w:color w:val="948A54" w:themeColor="background2" w:themeShade="80"/>
+                <w:sz w:val="18"/>
+                <w:szCs w:val="18"/>
+              </w:rPr>
+            </w:pPr>
+          </w:p>
+        </w:tc>
+        <w:tc>
+          <w:tcPr>
+            <w:tcW w:w="1345" w:type="dxa"/>
+            <w:tcBorders>
+              <w:bottom w:val="single" w:sz="4" w:space="0" w:color="auto"/>
+            </w:tcBorders>
+          </w:tcPr>
+          <w:p>
+            <w:pPr>
+              <w:rPr>
+                <w:sz w:val="18"/>
+                <w:szCs w:val="18"/>
+              </w:rPr>
+            </w:pPr>
+          </w:p>
+        </w:tc>
+      </w:tr>
+      <w:tr>
+        <w:tc>
+          <w:tcPr>
+            <w:tcW w:w="1475" w:type="dxa"/>
+            <w:vMerge/>
+            <w:tcBorders>
+              <w:top w:val="thickThinSmallGap" w:sz="24" w:space="0" w:color="auto"/>
+              <w:bottom w:val="thickThinSmallGap" w:sz="12" w:space="0" w:color="auto"/>
+              <w:right w:val="double" w:sz="4" w:space="0" w:color="auto"/>
+            </w:tcBorders>
+            <w:shd w:val="clear" w:color="auto" w:fill="B8CCE4" w:themeFill="accent1" w:themeFillTint="66"/>
+          </w:tcPr>
+          <w:p>
+            <w:pPr>
+              <w:rPr>
+                <w:sz w:val="18"/>
+                <w:szCs w:val="18"/>
+              </w:rPr>
+            </w:pPr>
+          </w:p>
+        </w:tc>
+        <w:tc>
+          <w:tcPr>
+            <w:tcW w:w="1472" w:type="dxa"/>
+            <w:tcBorders>
+              <w:left w:val="double" w:sz="4" w:space="0" w:color="auto"/>
+              <w:bottom w:val="thickThinSmallGap" w:sz="12" w:space="0" w:color="auto"/>
+            </w:tcBorders>
+          </w:tcPr>
+          <w:p>
+            <w:pPr>
+              <w:rPr>
+                <w:sz w:val="18"/>
+                <w:szCs w:val="18"/>
+              </w:rPr>
+            </w:pPr>
+            <w:r>
+              <w:rPr>
+                <w:rFonts w:ascii="Arial" w:hAnsi="Arial" w:cs="Arial"/>
+                <w:color w:val="000000"/>
+                <w:sz w:val="18"/>
+                <w:szCs w:val="18"/>
+              </w:rPr>
+              <w:t>Additional list of UI improvements</w:t>
+            </w:r>
+            <w:ins w:id="62" w:author="Tulchinskaya, Gaby (NIH/NCI) [C]" w:date="2016-08-03T16:37:00Z">
+              <w:r>
+                <w:rPr>
+                  <w:rFonts w:ascii="Arial" w:hAnsi="Arial" w:cs="Arial"/>
+                  <w:color w:val="000000"/>
+                  <w:sz w:val="18"/>
+                  <w:szCs w:val="18"/>
+                </w:rPr>
+                <w:t xml:space="preserve"> (in scope, O&amp;M)</w:t>
+              </w:r>
+            </w:ins>
+          </w:p>
+        </w:tc>
+        <w:tc>
+          <w:tcPr>
+            <w:tcW w:w="2817" w:type="dxa"/>
+            <w:gridSpan w:val="2"/>
+            <w:tcBorders>
+              <w:bottom w:val="thickThinSmallGap" w:sz="12" w:space="0" w:color="auto"/>
+            </w:tcBorders>
+          </w:tcPr>
+          <w:p>
+            <w:pPr>
+              <w:rPr>
+                <w:rFonts w:ascii="Arial" w:hAnsi="Arial" w:cs="Arial"/>
+                <w:color w:val="000000"/>
+                <w:sz w:val="18"/>
+                <w:szCs w:val="18"/>
+              </w:rPr>
+            </w:pPr>
+            <w:r>
+              <w:rPr>
+                <w:rFonts w:ascii="Arial" w:hAnsi="Arial" w:cs="Arial"/>
+                <w:color w:val="000000"/>
+                <w:sz w:val="18"/>
+                <w:szCs w:val="18"/>
+              </w:rPr>
+              <w:t>Additional list of UI improvements will be discussed during UI re-design</w:t>
+            </w:r>
+          </w:p>
+        </w:tc>
+        <w:tc>
+          <w:tcPr>
+            <w:tcW w:w="1184" w:type="dxa"/>
+            <w:tcBorders>
+              <w:bottom w:val="thickThinSmallGap" w:sz="12" w:space="0" w:color="auto"/>
+              <w:right w:val="double" w:sz="4" w:space="0" w:color="auto"/>
+            </w:tcBorders>
+          </w:tcPr>
+          <w:p>
+            <w:pPr>
+              <w:rPr>
+                <w:rFonts w:ascii="Arial" w:hAnsi="Arial" w:cs="Arial"/>
+                <w:b/>
+                <w:bCs/>
+                <w:color w:val="FF0000"/>
+                <w:sz w:val="18"/>
+                <w:szCs w:val="18"/>
+              </w:rPr>
+            </w:pPr>
+            <w:r>
+              <w:rPr>
+                <w:rFonts w:ascii="Arial" w:hAnsi="Arial" w:cs="Arial"/>
+                <w:color w:val="00B050"/>
+                <w:sz w:val="18"/>
+                <w:szCs w:val="18"/>
+              </w:rPr>
+              <w:t>Minor</w:t>
+            </w:r>
+          </w:p>
+        </w:tc>
+        <w:tc>
+          <w:tcPr>
+            <w:tcW w:w="1529" w:type="dxa"/>
+            <w:tcBorders>
+              <w:left w:val="double" w:sz="4" w:space="0" w:color="auto"/>
+              <w:bottom w:val="thickThinSmallGap" w:sz="12" w:space="0" w:color="auto"/>
+            </w:tcBorders>
+          </w:tcPr>
+          <w:p>
+            <w:pPr>
+              <w:rPr>
+                <w:rFonts w:ascii="Arial" w:hAnsi="Arial" w:cs="Arial"/>
+                <w:color w:val="000000"/>
+                <w:sz w:val="18"/>
+                <w:szCs w:val="18"/>
+              </w:rPr>
+            </w:pPr>
+          </w:p>
+        </w:tc>
+        <w:tc>
+          <w:tcPr>
+            <w:tcW w:w="1990" w:type="dxa"/>
+            <w:tcBorders>
+              <w:bottom w:val="thickThinSmallGap" w:sz="12" w:space="0" w:color="auto"/>
+            </w:tcBorders>
+          </w:tcPr>
+          <w:p>
+            <w:pPr>
+              <w:rPr>
+                <w:rFonts w:ascii="Arial" w:hAnsi="Arial" w:cs="Arial"/>
+                <w:color w:val="000000"/>
+                <w:sz w:val="18"/>
+                <w:szCs w:val="18"/>
+              </w:rPr>
+            </w:pPr>
+          </w:p>
+        </w:tc>
+        <w:tc>
+          <w:tcPr>
+            <w:tcW w:w="1128" w:type="dxa"/>
+            <w:tcBorders>
+              <w:bottom w:val="thickThinSmallGap" w:sz="12" w:space="0" w:color="auto"/>
+            </w:tcBorders>
+          </w:tcPr>
+          <w:p>
+            <w:pPr>
+              <w:jc w:val="center"/>
+              <w:rPr>
+                <w:rFonts w:ascii="Arial" w:hAnsi="Arial" w:cs="Arial"/>
+                <w:b/>
+                <w:bCs/>
+                <w:color w:val="948A54" w:themeColor="background2" w:themeShade="80"/>
+                <w:sz w:val="18"/>
+                <w:szCs w:val="18"/>
+              </w:rPr>
+            </w:pPr>
+          </w:p>
+        </w:tc>
+        <w:tc>
+          <w:tcPr>
+            <w:tcW w:w="1345" w:type="dxa"/>
+            <w:tcBorders>
+              <w:bottom w:val="thickThinSmallGap" w:sz="12" w:space="0" w:color="auto"/>
+            </w:tcBorders>
+          </w:tcPr>
+          <w:p>
+            <w:pPr>
+              <w:rPr>
+                <w:sz w:val="18"/>
+                <w:szCs w:val="18"/>
+              </w:rPr>
+            </w:pPr>
+          </w:p>
+        </w:tc>
+      </w:tr>
+      <w:tr>
+        <w:tc>
+          <w:tcPr>
+            <w:tcW w:w="1475" w:type="dxa"/>
+            <w:vMerge w:val="restart"/>
+            <w:tcBorders>
+              <w:top w:val="thickThinSmallGap" w:sz="12" w:space="0" w:color="auto"/>
+              <w:bottom w:val="thickThinSmallGap" w:sz="12" w:space="0" w:color="auto"/>
+              <w:right w:val="double" w:sz="4" w:space="0" w:color="auto"/>
+            </w:tcBorders>
+            <w:shd w:val="clear" w:color="auto" w:fill="95B3D7" w:themeFill="accent1" w:themeFillTint="99"/>
+          </w:tcPr>
+          <w:p>
+            <w:pPr>
+              <w:rPr>
+                <w:sz w:val="18"/>
+                <w:szCs w:val="18"/>
+              </w:rPr>
+            </w:pPr>
+            <w:r>
+              <w:rPr>
+                <w:rFonts w:ascii="Arial" w:hAnsi="Arial" w:cs="Arial"/>
+                <w:color w:val="000000"/>
+                <w:sz w:val="18"/>
+                <w:szCs w:val="18"/>
+              </w:rPr>
+              <w:t>Additional business needs</w:t>
+            </w:r>
+          </w:p>
+        </w:tc>
+        <w:tc>
+          <w:tcPr>
+            <w:tcW w:w="1472" w:type="dxa"/>
+            <w:vMerge w:val="restart"/>
+            <w:tcBorders>
+              <w:top w:val="thickThinSmallGap" w:sz="12" w:space="0" w:color="auto"/>
+              <w:left w:val="double" w:sz="4" w:space="0" w:color="auto"/>
+              <w:bottom w:val="thickThinSmallGap" w:sz="12" w:space="0" w:color="auto"/>
+            </w:tcBorders>
+          </w:tcPr>
+          <w:p>
+            <w:pPr>
+              <w:rPr>
+                <w:sz w:val="18"/>
+                <w:szCs w:val="18"/>
+              </w:rPr>
+            </w:pPr>
+          </w:p>
+        </w:tc>
+        <w:tc>
+          <w:tcPr>
+            <w:tcW w:w="4001" w:type="dxa"/>
+            <w:gridSpan w:val="3"/>
+            <w:vMerge w:val="restart"/>
+            <w:tcBorders>
+              <w:top w:val="thickThinSmallGap" w:sz="12" w:space="0" w:color="auto"/>
+              <w:bottom w:val="thickThinSmallGap" w:sz="12" w:space="0" w:color="auto"/>
+              <w:right w:val="double" w:sz="4" w:space="0" w:color="auto"/>
+            </w:tcBorders>
+          </w:tcPr>
+          <w:p>
+            <w:pPr>
+              <w:rPr>
+                <w:rFonts w:ascii="Arial" w:hAnsi="Arial" w:cs="Arial"/>
+                <w:color w:val="000000"/>
+                <w:sz w:val="18"/>
+                <w:szCs w:val="18"/>
+              </w:rPr>
+            </w:pPr>
+          </w:p>
+        </w:tc>
+        <w:tc>
+          <w:tcPr>
+            <w:tcW w:w="1529" w:type="dxa"/>
+            <w:tcBorders>
+              <w:top w:val="thickThinSmallGap" w:sz="12" w:space="0" w:color="auto"/>
+              <w:left w:val="double" w:sz="4" w:space="0" w:color="auto"/>
+            </w:tcBorders>
+          </w:tcPr>
+          <w:p>
+            <w:pPr>
+              <w:rPr>
+                <w:rFonts w:ascii="Arial" w:hAnsi="Arial" w:cs="Arial"/>
+                <w:color w:val="000000"/>
+                <w:sz w:val="18"/>
+                <w:szCs w:val="18"/>
+              </w:rPr>
+            </w:pPr>
+            <w:r>
+              <w:rPr>
+                <w:rFonts w:ascii="Arial" w:hAnsi="Arial" w:cs="Arial"/>
+                <w:color w:val="000000"/>
+                <w:sz w:val="18"/>
+                <w:szCs w:val="18"/>
+              </w:rPr>
+              <w:t>Provide ability to complete GS on revised award.</w:t>
+            </w:r>
+            <w:ins w:id="63" w:author="Tulchinskaya, Gaby (NIH/NCI) [C]" w:date="2016-08-03T16:38:00Z">
+              <w:r>
+                <w:rPr>
+                  <w:rFonts w:ascii="Arial" w:hAnsi="Arial" w:cs="Arial"/>
+                  <w:color w:val="000000"/>
+                  <w:sz w:val="18"/>
+                  <w:szCs w:val="18"/>
+                </w:rPr>
+                <w:t xml:space="preserve"> (out of scope, new dev)</w:t>
+              </w:r>
+            </w:ins>
+          </w:p>
+        </w:tc>
+        <w:tc>
+          <w:tcPr>
+            <w:tcW w:w="1990" w:type="dxa"/>
+            <w:tcBorders>
+              <w:top w:val="thickThinSmallGap" w:sz="12" w:space="0" w:color="auto"/>
+            </w:tcBorders>
+          </w:tcPr>
+          <w:p>
+            <w:pPr>
+              <w:rPr>
+                <w:rFonts w:ascii="Arial" w:hAnsi="Arial" w:cs="Arial"/>
+                <w:color w:val="000000"/>
+                <w:sz w:val="18"/>
+                <w:szCs w:val="18"/>
+              </w:rPr>
+            </w:pPr>
+            <w:r>
+              <w:rPr>
+                <w:rFonts w:ascii="Arial" w:hAnsi="Arial" w:cs="Arial"/>
+                <w:color w:val="000000"/>
+                <w:sz w:val="18"/>
+                <w:szCs w:val="18"/>
+              </w:rPr>
+              <w:t xml:space="preserve">The process of approving revised award needs to be defined and documented to understand the needs of additional GM GS completion and its implementation. </w:t>
+            </w:r>
+            <w:r>
+              <w:rPr>
+                <w:rFonts w:ascii="Arial" w:hAnsi="Arial" w:cs="Arial"/>
+                <w:color w:val="000000"/>
+                <w:sz w:val="18"/>
+                <w:szCs w:val="18"/>
+              </w:rPr>
+              <w:br/>
+            </w:r>
+            <w:r>
+              <w:rPr>
+                <w:rFonts w:ascii="Arial" w:hAnsi="Arial" w:cs="Arial"/>
+                <w:color w:val="000000"/>
+                <w:sz w:val="18"/>
+                <w:szCs w:val="18"/>
+              </w:rPr>
+              <w:br/>
+              <w:t>The questions on GS for revisions can be different from original GS. Could it be handled with conditional questions on the same template and saved in GreenSheets for each revision?</w:t>
+            </w:r>
+          </w:p>
+        </w:tc>
+        <w:tc>
+          <w:tcPr>
+            <w:tcW w:w="1128" w:type="dxa"/>
+            <w:tcBorders>
+              <w:top w:val="thickThinSmallGap" w:sz="12" w:space="0" w:color="auto"/>
+            </w:tcBorders>
+          </w:tcPr>
+          <w:p>
+            <w:pPr>
+              <w:rPr>
+                <w:rFonts w:ascii="Arial" w:hAnsi="Arial" w:cs="Arial"/>
+                <w:b/>
+                <w:bCs/>
+                <w:color w:val="FF0000"/>
+                <w:sz w:val="18"/>
+                <w:szCs w:val="18"/>
+              </w:rPr>
+            </w:pPr>
+            <w:r>
+              <w:rPr>
+                <w:rFonts w:ascii="Arial" w:hAnsi="Arial" w:cs="Arial"/>
+                <w:color w:val="943634" w:themeColor="accent2" w:themeShade="BF"/>
+                <w:sz w:val="18"/>
+                <w:szCs w:val="18"/>
+              </w:rPr>
+              <w:t>Major</w:t>
+            </w:r>
+          </w:p>
+        </w:tc>
+        <w:tc>
+          <w:tcPr>
+            <w:tcW w:w="1345" w:type="dxa"/>
+            <w:tcBorders>
+              <w:top w:val="thickThinSmallGap" w:sz="12" w:space="0" w:color="auto"/>
+            </w:tcBorders>
+          </w:tcPr>
+          <w:p>
+            <w:pPr>
+              <w:rPr>
+                <w:rFonts w:ascii="Arial" w:hAnsi="Arial" w:cs="Arial"/>
+                <w:color w:val="000000"/>
+                <w:sz w:val="18"/>
+                <w:szCs w:val="18"/>
+              </w:rPr>
+            </w:pPr>
+            <w:r>
+              <w:rPr>
+                <w:rFonts w:ascii="Arial" w:hAnsi="Arial" w:cs="Arial"/>
+                <w:color w:val="000000"/>
+                <w:sz w:val="18"/>
+                <w:szCs w:val="18"/>
+              </w:rPr>
+              <w:t>OGAI2E-151</w:t>
+            </w:r>
+          </w:p>
+        </w:tc>
+      </w:tr>
+      <w:tr>
+        <w:tc>
+          <w:tcPr>
+            <w:tcW w:w="1475" w:type="dxa"/>
+            <w:vMerge/>
+            <w:tcBorders>
+              <w:top w:val="double" w:sz="4" w:space="0" w:color="auto"/>
+              <w:bottom w:val="thickThinSmallGap" w:sz="12" w:space="0" w:color="auto"/>
+              <w:right w:val="double" w:sz="4" w:space="0" w:color="auto"/>
+            </w:tcBorders>
+            <w:shd w:val="clear" w:color="auto" w:fill="95B3D7" w:themeFill="accent1" w:themeFillTint="99"/>
+          </w:tcPr>
+          <w:p>
+            <w:pPr>
+              <w:rPr>
+                <w:sz w:val="18"/>
+                <w:szCs w:val="18"/>
+              </w:rPr>
+            </w:pPr>
+          </w:p>
+        </w:tc>
+        <w:tc>
+          <w:tcPr>
+            <w:tcW w:w="1472" w:type="dxa"/>
+            <w:vMerge/>
+            <w:tcBorders>
+              <w:top w:val="double" w:sz="4" w:space="0" w:color="auto"/>
+              <w:left w:val="double" w:sz="4" w:space="0" w:color="auto"/>
+              <w:bottom w:val="thickThinSmallGap" w:sz="12" w:space="0" w:color="auto"/>
+            </w:tcBorders>
+          </w:tcPr>
+          <w:p>
+            <w:pPr>
+              <w:rPr>
+                <w:sz w:val="18"/>
+                <w:szCs w:val="18"/>
+              </w:rPr>
+            </w:pPr>
+          </w:p>
+        </w:tc>
+        <w:tc>
+          <w:tcPr>
+            <w:tcW w:w="4001" w:type="dxa"/>
+            <w:gridSpan w:val="3"/>
+            <w:vMerge/>
+            <w:tcBorders>
+              <w:bottom w:val="thickThinSmallGap" w:sz="12" w:space="0" w:color="auto"/>
+              <w:right w:val="double" w:sz="4" w:space="0" w:color="auto"/>
+            </w:tcBorders>
+          </w:tcPr>
+          <w:p>
+            <w:pPr>
+              <w:rPr>
+                <w:rFonts w:ascii="Arial" w:hAnsi="Arial" w:cs="Arial"/>
+                <w:color w:val="000000"/>
+                <w:sz w:val="18"/>
+                <w:szCs w:val="18"/>
+              </w:rPr>
+            </w:pPr>
+          </w:p>
+        </w:tc>
+        <w:tc>
+          <w:tcPr>
+            <w:tcW w:w="1529" w:type="dxa"/>
+            <w:tcBorders>
+              <w:left w:val="double" w:sz="4" w:space="0" w:color="auto"/>
+              <w:bottom w:val="single" w:sz="4" w:space="0" w:color="auto"/>
+            </w:tcBorders>
+          </w:tcPr>
+          <w:p>
+            <w:pPr>
+              <w:rPr>
+                <w:rFonts w:ascii="Arial" w:hAnsi="Arial" w:cs="Arial"/>
+                <w:color w:val="000000"/>
+                <w:sz w:val="18"/>
+                <w:szCs w:val="18"/>
+              </w:rPr>
+            </w:pPr>
+            <w:r>
+              <w:rPr>
+                <w:rFonts w:ascii="Arial" w:hAnsi="Arial" w:cs="Arial"/>
+                <w:color w:val="000000"/>
+                <w:sz w:val="18"/>
+                <w:szCs w:val="18"/>
+              </w:rPr>
+              <w:t>GS - Create ability to version GS.</w:t>
+            </w:r>
+            <w:ins w:id="64" w:author="Tulchinskaya, Gaby (NIH/NCI) [C]" w:date="2016-08-03T16:39:00Z">
+              <w:r>
+                <w:rPr>
+                  <w:rFonts w:ascii="Arial" w:hAnsi="Arial" w:cs="Arial"/>
+                  <w:color w:val="000000"/>
+                  <w:sz w:val="18"/>
+                  <w:szCs w:val="18"/>
+                </w:rPr>
+                <w:t xml:space="preserve"> (</w:t>
+              </w:r>
+            </w:ins>
+            <w:ins w:id="65" w:author="Tulchinskaya, Gaby (NIH/NCI) [C]" w:date="2016-08-03T16:40:00Z">
+              <w:r>
+                <w:rPr>
+                  <w:rFonts w:ascii="Arial" w:hAnsi="Arial" w:cs="Arial"/>
+                  <w:color w:val="000000"/>
+                  <w:sz w:val="18"/>
+                  <w:szCs w:val="18"/>
+                </w:rPr>
+                <w:t>in</w:t>
+              </w:r>
+            </w:ins>
+            <w:ins w:id="66" w:author="Tulchinskaya, Gaby (NIH/NCI) [C]" w:date="2016-08-03T16:39:00Z">
+              <w:r>
+                <w:rPr>
+                  <w:rFonts w:ascii="Arial" w:hAnsi="Arial" w:cs="Arial"/>
+                  <w:color w:val="000000"/>
+                  <w:sz w:val="18"/>
+                  <w:szCs w:val="18"/>
+                </w:rPr>
+                <w:t xml:space="preserve"> scope, new dev)</w:t>
+              </w:r>
+            </w:ins>
+          </w:p>
+        </w:tc>
+        <w:tc>
+          <w:tcPr>
+            <w:tcW w:w="1990" w:type="dxa"/>
+          </w:tcPr>
+          <w:p>
+            <w:pPr>
+              <w:rPr>
+                <w:rFonts w:ascii="Arial" w:hAnsi="Arial" w:cs="Arial"/>
+                <w:color w:val="000000"/>
+                <w:sz w:val="18"/>
+                <w:szCs w:val="18"/>
+              </w:rPr>
+            </w:pPr>
+            <w:r>
+              <w:rPr>
+                <w:rFonts w:ascii="Arial" w:hAnsi="Arial" w:cs="Arial"/>
+                <w:color w:val="000000"/>
+                <w:sz w:val="18"/>
+                <w:szCs w:val="18"/>
+              </w:rPr>
+              <w:t xml:space="preserve">In order to preserve question numbers, the system should be able to display submitted or frozen GS with the corresponding question set from the time of submission. </w:t>
+            </w:r>
+            <w:r>
+              <w:rPr>
+                <w:rFonts w:ascii="Arial" w:hAnsi="Arial" w:cs="Arial"/>
+                <w:color w:val="000000"/>
+                <w:sz w:val="18"/>
+                <w:szCs w:val="18"/>
+              </w:rPr>
+              <w:lastRenderedPageBreak/>
+              <w:t xml:space="preserve">GreenSheets system needs to be able to version GreenSheets when the new set of questions is published. The system should capture the effective date of the new version. </w:t>
+            </w:r>
+            <w:r>
+              <w:rPr>
+                <w:rFonts w:ascii="Arial" w:hAnsi="Arial" w:cs="Arial"/>
+                <w:color w:val="000000"/>
+                <w:sz w:val="18"/>
+                <w:szCs w:val="18"/>
+              </w:rPr>
+              <w:br/>
+              <w:t xml:space="preserve">FROZEN and SUBMITTED GS should keep the version at the time of status change. SAVED GS will need to be presented with the new template. </w:t>
+            </w:r>
+            <w:r>
+              <w:rPr>
+                <w:rFonts w:ascii="Arial" w:hAnsi="Arial" w:cs="Arial"/>
+                <w:color w:val="000000"/>
+                <w:sz w:val="18"/>
+                <w:szCs w:val="18"/>
+              </w:rPr>
+              <w:br/>
+              <w:t>In addition, for SAVED GS it would be nice if the system could copy answers from old version to the new for questions which did not change.</w:t>
+            </w:r>
+          </w:p>
+        </w:tc>
+        <w:tc>
+          <w:tcPr>
+            <w:tcW w:w="1128" w:type="dxa"/>
+          </w:tcPr>
+          <w:p>
+            <w:pPr>
+              <w:rPr>
+                <w:rFonts w:ascii="Arial" w:hAnsi="Arial" w:cs="Arial"/>
+                <w:color w:val="FF0000"/>
+                <w:sz w:val="18"/>
+                <w:szCs w:val="18"/>
+              </w:rPr>
+            </w:pPr>
+            <w:r>
+              <w:rPr>
+                <w:rFonts w:ascii="Arial" w:hAnsi="Arial" w:cs="Arial"/>
+                <w:color w:val="FF0000"/>
+                <w:sz w:val="18"/>
+                <w:szCs w:val="18"/>
+              </w:rPr>
+              <w:lastRenderedPageBreak/>
+              <w:t>Critical</w:t>
+            </w:r>
+          </w:p>
+        </w:tc>
+        <w:tc>
+          <w:tcPr>
+            <w:tcW w:w="1345" w:type="dxa"/>
+          </w:tcPr>
+          <w:p>
+            <w:pPr>
+              <w:rPr>
+                <w:rFonts w:ascii="Arial" w:hAnsi="Arial" w:cs="Arial"/>
+                <w:color w:val="000000"/>
+                <w:sz w:val="18"/>
+                <w:szCs w:val="18"/>
+              </w:rPr>
+            </w:pPr>
+            <w:r>
+              <w:rPr>
+                <w:rFonts w:ascii="Arial" w:hAnsi="Arial" w:cs="Arial"/>
+                <w:color w:val="000000"/>
+                <w:sz w:val="18"/>
+                <w:szCs w:val="18"/>
+              </w:rPr>
+              <w:t>OGAI2E-136</w:t>
+            </w:r>
+          </w:p>
+        </w:tc>
+      </w:tr>
+      <w:tr>
+        <w:tc>
+          <w:tcPr>
+            <w:tcW w:w="1475" w:type="dxa"/>
+            <w:vMerge/>
+            <w:tcBorders>
+              <w:top w:val="double" w:sz="4" w:space="0" w:color="auto"/>
+              <w:bottom w:val="thickThinSmallGap" w:sz="12" w:space="0" w:color="auto"/>
+              <w:right w:val="double" w:sz="4" w:space="0" w:color="auto"/>
+            </w:tcBorders>
+            <w:shd w:val="clear" w:color="auto" w:fill="95B3D7" w:themeFill="accent1" w:themeFillTint="99"/>
+          </w:tcPr>
+          <w:p>
+            <w:pPr>
+              <w:rPr>
+                <w:rFonts w:ascii="Arial" w:hAnsi="Arial" w:cs="Arial"/>
+                <w:color w:val="000000"/>
+                <w:sz w:val="18"/>
+                <w:szCs w:val="18"/>
+              </w:rPr>
+            </w:pPr>
+          </w:p>
+        </w:tc>
+        <w:tc>
+          <w:tcPr>
+            <w:tcW w:w="1472" w:type="dxa"/>
+            <w:vMerge/>
+            <w:tcBorders>
+              <w:top w:val="double" w:sz="4" w:space="0" w:color="auto"/>
+              <w:left w:val="double" w:sz="4" w:space="0" w:color="auto"/>
+              <w:bottom w:val="thickThinSmallGap" w:sz="12" w:space="0" w:color="auto"/>
+            </w:tcBorders>
+          </w:tcPr>
+          <w:p>
+            <w:pPr>
+              <w:rPr>
+                <w:rFonts w:ascii="Arial" w:hAnsi="Arial" w:cs="Arial"/>
+                <w:color w:val="000000"/>
+                <w:sz w:val="18"/>
+                <w:szCs w:val="18"/>
+              </w:rPr>
+            </w:pPr>
+          </w:p>
+        </w:tc>
+        <w:tc>
+          <w:tcPr>
+            <w:tcW w:w="4001" w:type="dxa"/>
+            <w:gridSpan w:val="3"/>
+            <w:vMerge/>
+            <w:tcBorders>
+              <w:bottom w:val="thickThinSmallGap" w:sz="12" w:space="0" w:color="auto"/>
+              <w:right w:val="double" w:sz="4" w:space="0" w:color="auto"/>
+            </w:tcBorders>
+          </w:tcPr>
+          <w:p>
+            <w:pPr>
+              <w:rPr>
+                <w:rFonts w:ascii="Arial" w:hAnsi="Arial" w:cs="Arial"/>
+                <w:color w:val="000000"/>
+                <w:sz w:val="18"/>
+                <w:szCs w:val="18"/>
+              </w:rPr>
+            </w:pPr>
+          </w:p>
+        </w:tc>
+        <w:tc>
+          <w:tcPr>
+            <w:tcW w:w="1529" w:type="dxa"/>
+            <w:tcBorders>
+              <w:left w:val="double" w:sz="4" w:space="0" w:color="auto"/>
+            </w:tcBorders>
+          </w:tcPr>
+          <w:p>
+            <w:pPr>
+              <w:rPr>
+                <w:rFonts w:ascii="Arial" w:hAnsi="Arial" w:cs="Arial"/>
+                <w:color w:val="000000"/>
+                <w:sz w:val="18"/>
+                <w:szCs w:val="18"/>
+              </w:rPr>
+            </w:pPr>
+            <w:r>
+              <w:rPr>
+                <w:rFonts w:ascii="Arial" w:hAnsi="Arial" w:cs="Arial"/>
+                <w:color w:val="000000"/>
+                <w:sz w:val="18"/>
+                <w:szCs w:val="18"/>
+              </w:rPr>
+              <w:t>GS FB - new report to validate mechanisms selected for each question set.</w:t>
+            </w:r>
+            <w:ins w:id="67" w:author="Tulchinskaya, Gaby (NIH/NCI) [C]" w:date="2016-08-03T16:40:00Z">
+              <w:r>
+                <w:rPr>
+                  <w:rFonts w:ascii="Arial" w:hAnsi="Arial" w:cs="Arial"/>
+                  <w:color w:val="000000"/>
+                  <w:sz w:val="18"/>
+                  <w:szCs w:val="18"/>
+                </w:rPr>
+                <w:t xml:space="preserve"> (out of scope, FB O&amp;M)</w:t>
+              </w:r>
+            </w:ins>
+          </w:p>
+        </w:tc>
+        <w:tc>
+          <w:tcPr>
+            <w:tcW w:w="1990" w:type="dxa"/>
+          </w:tcPr>
+          <w:p>
+            <w:pPr>
+              <w:rPr>
+                <w:ins w:id="68" w:author="Tulchinskaya, Gaby (NIH/NCI) [C]" w:date="2016-08-25T16:52:00Z"/>
+                <w:sz w:val="18"/>
+                <w:szCs w:val="18"/>
+              </w:rPr>
+            </w:pPr>
+            <w:ins w:id="69" w:author="Tulchinskaya, Gaby (NIH/NCI) [C]" w:date="2016-08-25T16:52:00Z">
+              <w:r>
+                <w:rPr>
+                  <w:sz w:val="18"/>
+                  <w:szCs w:val="18"/>
                 </w:rPr>
                 <w:t>When a question is modified in Form Builder it is not easy now to find out what it will affect. It would be nice to have a report which displays the following elements:</w:t>
               </w:r>
@@ -5257,29 +5556,16 @@
                 <w:numId w:val="3"/>
               </w:numPr>
               <w:rPr>
-                <w:ins w:id="64" w:author="Tulchinskaya, Gaby (NIH/NCI) [C]" w:date="2016-08-25T16:52:00Z"/>
-                <w:sz w:val="18"/>
-                <w:szCs w:val="18"/>
-                <w:rPrChange w:id="65" w:author="Tulchinskaya, Gaby (NIH/NCI) [C]" w:date="2016-08-25T16:53:00Z">
-                  <w:rPr>
-                    <w:ins w:id="66" w:author="Tulchinskaya, Gaby (NIH/NCI) [C]" w:date="2016-08-25T16:52:00Z"/>
-                    <w:sz w:val="20"/>
-                    <w:szCs w:val="20"/>
-                  </w:rPr>
-                </w:rPrChange>
-              </w:rPr>
-            </w:pPr>
-            <w:ins w:id="67" w:author="Tulchinskaya, Gaby (NIH/NCI) [C]" w:date="2016-08-25T16:52:00Z">
+                <w:ins w:id="70" w:author="Tulchinskaya, Gaby (NIH/NCI) [C]" w:date="2016-08-25T16:52:00Z"/>
+                <w:sz w:val="18"/>
+                <w:szCs w:val="18"/>
+              </w:rPr>
+            </w:pPr>
+            <w:ins w:id="71" w:author="Tulchinskaya, Gaby (NIH/NCI) [C]" w:date="2016-08-25T16:52:00Z">
               <w:r>
                 <w:rPr>
                   <w:sz w:val="18"/>
                   <w:szCs w:val="18"/>
-                  <w:rPrChange w:id="68" w:author="Tulchinskaya, Gaby (NIH/NCI) [C]" w:date="2016-08-25T16:53:00Z">
-                    <w:rPr>
-                      <w:sz w:val="20"/>
-                      <w:szCs w:val="20"/>
-                    </w:rPr>
-                  </w:rPrChange>
                 </w:rPr>
                 <w:t>Question text</w:t>
               </w:r>
@@ -5293,45 +5579,26 @@
                 <w:numId w:val="3"/>
               </w:numPr>
               <w:rPr>
-                <w:ins w:id="69" w:author="Tulchinskaya, Gaby (NIH/NCI) [C]" w:date="2016-08-25T16:52:00Z"/>
-                <w:sz w:val="18"/>
-                <w:szCs w:val="18"/>
-                <w:rPrChange w:id="70" w:author="Tulchinskaya, Gaby (NIH/NCI) [C]" w:date="2016-08-25T16:53:00Z">
-                  <w:rPr>
-                    <w:ins w:id="71" w:author="Tulchinskaya, Gaby (NIH/NCI) [C]" w:date="2016-08-25T16:52:00Z"/>
-                    <w:sz w:val="20"/>
-                    <w:szCs w:val="20"/>
-                  </w:rPr>
-                </w:rPrChange>
-              </w:rPr>
-            </w:pPr>
-            <w:ins w:id="72" w:author="Tulchinskaya, Gaby (NIH/NCI) [C]" w:date="2016-08-25T16:52:00Z">
+                <w:ins w:id="72" w:author="Tulchinskaya, Gaby (NIH/NCI) [C]" w:date="2016-08-25T16:52:00Z"/>
+                <w:sz w:val="18"/>
+                <w:szCs w:val="18"/>
+              </w:rPr>
+            </w:pPr>
+            <w:ins w:id="73" w:author="Tulchinskaya, Gaby (NIH/NCI) [C]" w:date="2016-08-25T16:52:00Z">
               <w:r>
                 <w:rPr>
                   <w:sz w:val="18"/>
                   <w:szCs w:val="18"/>
-                  <w:rPrChange w:id="73" w:author="Tulchinskaya, Gaby (NIH/NCI) [C]" w:date="2016-08-25T16:53:00Z">
-                    <w:rPr>
-                      <w:sz w:val="20"/>
-                      <w:szCs w:val="20"/>
-                    </w:rPr>
-                  </w:rPrChange>
-                </w:rPr>
-                <w:t xml:space="preserve">Question id (since the same question cannot be used in sections of the same form they end up creating tons of “Please Explain” or “Additional Comments”, it is a pain point finding these particular questions for future re-use. Maybe we need to take a look at the reason why the same Comments box cannot be used in several </w:t>
+                </w:rPr>
+                <w:t xml:space="preserve">Question id (since the same question cannot be used in sections of the same form they end up creating tons of “Please Explain” or “Additional </w:t>
               </w:r>
               <w:r>
                 <w:rPr>
                   <w:sz w:val="18"/>
                   <w:szCs w:val="18"/>
-                  <w:rPrChange w:id="74" w:author="Tulchinskaya, Gaby (NIH/NCI) [C]" w:date="2016-08-25T16:53:00Z">
-                    <w:rPr>
-                      <w:sz w:val="20"/>
-                      <w:szCs w:val="20"/>
-                    </w:rPr>
-                  </w:rPrChange>
                 </w:rPr>
                 <w:lastRenderedPageBreak/>
-                <w:t>sections of the same form in FB)</w:t>
+                <w:t>Comments”, it is a pain point finding these particular questions for future re-use. Maybe we need to take a look at the reason why the same Comments box cannot be used in several sections of the same form in FB)</w:t>
               </w:r>
             </w:ins>
           </w:p>
@@ -5343,29 +5610,16 @@
                 <w:numId w:val="3"/>
               </w:numPr>
               <w:rPr>
-                <w:ins w:id="75" w:author="Tulchinskaya, Gaby (NIH/NCI) [C]" w:date="2016-08-25T16:52:00Z"/>
-                <w:sz w:val="18"/>
-                <w:szCs w:val="18"/>
-                <w:rPrChange w:id="76" w:author="Tulchinskaya, Gaby (NIH/NCI) [C]" w:date="2016-08-25T16:53:00Z">
-                  <w:rPr>
-                    <w:ins w:id="77" w:author="Tulchinskaya, Gaby (NIH/NCI) [C]" w:date="2016-08-25T16:52:00Z"/>
-                    <w:sz w:val="20"/>
-                    <w:szCs w:val="20"/>
-                  </w:rPr>
-                </w:rPrChange>
-              </w:rPr>
-            </w:pPr>
-            <w:ins w:id="78" w:author="Tulchinskaya, Gaby (NIH/NCI) [C]" w:date="2016-08-25T16:52:00Z">
+                <w:ins w:id="74" w:author="Tulchinskaya, Gaby (NIH/NCI) [C]" w:date="2016-08-25T16:52:00Z"/>
+                <w:sz w:val="18"/>
+                <w:szCs w:val="18"/>
+              </w:rPr>
+            </w:pPr>
+            <w:ins w:id="75" w:author="Tulchinskaya, Gaby (NIH/NCI) [C]" w:date="2016-08-25T16:52:00Z">
               <w:r>
                 <w:rPr>
                   <w:sz w:val="18"/>
                   <w:szCs w:val="18"/>
-                  <w:rPrChange w:id="79" w:author="Tulchinskaya, Gaby (NIH/NCI) [C]" w:date="2016-08-25T16:53:00Z">
-                    <w:rPr>
-                      <w:sz w:val="20"/>
-                      <w:szCs w:val="20"/>
-                    </w:rPr>
-                  </w:rPrChange>
                 </w:rPr>
                 <w:t>Created date of the question</w:t>
               </w:r>
@@ -5379,29 +5633,16 @@
                 <w:numId w:val="3"/>
               </w:numPr>
               <w:rPr>
-                <w:ins w:id="80" w:author="Tulchinskaya, Gaby (NIH/NCI) [C]" w:date="2016-08-25T16:52:00Z"/>
-                <w:sz w:val="18"/>
-                <w:szCs w:val="18"/>
-                <w:rPrChange w:id="81" w:author="Tulchinskaya, Gaby (NIH/NCI) [C]" w:date="2016-08-25T16:53:00Z">
-                  <w:rPr>
-                    <w:ins w:id="82" w:author="Tulchinskaya, Gaby (NIH/NCI) [C]" w:date="2016-08-25T16:52:00Z"/>
-                    <w:sz w:val="20"/>
-                    <w:szCs w:val="20"/>
-                  </w:rPr>
-                </w:rPrChange>
-              </w:rPr>
-            </w:pPr>
-            <w:ins w:id="83" w:author="Tulchinskaya, Gaby (NIH/NCI) [C]" w:date="2016-08-25T16:52:00Z">
+                <w:ins w:id="76" w:author="Tulchinskaya, Gaby (NIH/NCI) [C]" w:date="2016-08-25T16:52:00Z"/>
+                <w:sz w:val="18"/>
+                <w:szCs w:val="18"/>
+              </w:rPr>
+            </w:pPr>
+            <w:ins w:id="77" w:author="Tulchinskaya, Gaby (NIH/NCI) [C]" w:date="2016-08-25T16:52:00Z">
               <w:r>
                 <w:rPr>
                   <w:sz w:val="18"/>
                   <w:szCs w:val="18"/>
-                  <w:rPrChange w:id="84" w:author="Tulchinskaya, Gaby (NIH/NCI) [C]" w:date="2016-08-25T16:53:00Z">
-                    <w:rPr>
-                      <w:sz w:val="20"/>
-                      <w:szCs w:val="20"/>
-                    </w:rPr>
-                  </w:rPrChange>
                 </w:rPr>
                 <w:t>Creator user id</w:t>
               </w:r>
@@ -5415,30 +5656,17 @@
                 <w:numId w:val="3"/>
               </w:numPr>
               <w:rPr>
-                <w:ins w:id="85" w:author="Tulchinskaya, Gaby (NIH/NCI) [C]" w:date="2016-08-25T16:52:00Z"/>
-                <w:sz w:val="18"/>
-                <w:szCs w:val="18"/>
-                <w:rPrChange w:id="86" w:author="Tulchinskaya, Gaby (NIH/NCI) [C]" w:date="2016-08-25T16:53:00Z">
-                  <w:rPr>
-                    <w:ins w:id="87" w:author="Tulchinskaya, Gaby (NIH/NCI) [C]" w:date="2016-08-25T16:52:00Z"/>
-                    <w:sz w:val="20"/>
-                    <w:szCs w:val="20"/>
-                  </w:rPr>
-                </w:rPrChange>
+                <w:ins w:id="78" w:author="Tulchinskaya, Gaby (NIH/NCI) [C]" w:date="2016-08-25T16:52:00Z"/>
+                <w:sz w:val="18"/>
+                <w:szCs w:val="18"/>
               </w:rPr>
             </w:pPr>
             <w:proofErr w:type="spellStart"/>
-            <w:ins w:id="88" w:author="Tulchinskaya, Gaby (NIH/NCI) [C]" w:date="2016-08-25T16:52:00Z">
+            <w:ins w:id="79" w:author="Tulchinskaya, Gaby (NIH/NCI) [C]" w:date="2016-08-25T16:52:00Z">
               <w:r>
                 <w:rPr>
                   <w:sz w:val="18"/>
                   <w:szCs w:val="18"/>
-                  <w:rPrChange w:id="89" w:author="Tulchinskaya, Gaby (NIH/NCI) [C]" w:date="2016-08-25T16:53:00Z">
-                    <w:rPr>
-                      <w:sz w:val="20"/>
-                      <w:szCs w:val="20"/>
-                    </w:rPr>
-                  </w:rPrChange>
                 </w:rPr>
                 <w:t>Last_upd_date</w:t>
               </w:r>
@@ -5453,30 +5681,17 @@
                 <w:numId w:val="3"/>
               </w:numPr>
               <w:rPr>
-                <w:ins w:id="90" w:author="Tulchinskaya, Gaby (NIH/NCI) [C]" w:date="2016-08-25T16:52:00Z"/>
-                <w:sz w:val="18"/>
-                <w:szCs w:val="18"/>
-                <w:rPrChange w:id="91" w:author="Tulchinskaya, Gaby (NIH/NCI) [C]" w:date="2016-08-25T16:53:00Z">
-                  <w:rPr>
-                    <w:ins w:id="92" w:author="Tulchinskaya, Gaby (NIH/NCI) [C]" w:date="2016-08-25T16:52:00Z"/>
-                    <w:sz w:val="20"/>
-                    <w:szCs w:val="20"/>
-                  </w:rPr>
-                </w:rPrChange>
+                <w:ins w:id="80" w:author="Tulchinskaya, Gaby (NIH/NCI) [C]" w:date="2016-08-25T16:52:00Z"/>
+                <w:sz w:val="18"/>
+                <w:szCs w:val="18"/>
               </w:rPr>
             </w:pPr>
             <w:proofErr w:type="spellStart"/>
-            <w:ins w:id="93" w:author="Tulchinskaya, Gaby (NIH/NCI) [C]" w:date="2016-08-25T16:52:00Z">
+            <w:ins w:id="81" w:author="Tulchinskaya, Gaby (NIH/NCI) [C]" w:date="2016-08-25T16:52:00Z">
               <w:r>
                 <w:rPr>
                   <w:sz w:val="18"/>
                   <w:szCs w:val="18"/>
-                  <w:rPrChange w:id="94" w:author="Tulchinskaya, Gaby (NIH/NCI) [C]" w:date="2016-08-25T16:53:00Z">
-                    <w:rPr>
-                      <w:sz w:val="20"/>
-                      <w:szCs w:val="20"/>
-                    </w:rPr>
-                  </w:rPrChange>
                 </w:rPr>
                 <w:t>Last_upd_id</w:t>
               </w:r>
@@ -5491,29 +5706,16 @@
                 <w:numId w:val="3"/>
               </w:numPr>
               <w:rPr>
-                <w:ins w:id="95" w:author="Tulchinskaya, Gaby (NIH/NCI) [C]" w:date="2016-08-25T16:52:00Z"/>
-                <w:sz w:val="18"/>
-                <w:szCs w:val="18"/>
-                <w:rPrChange w:id="96" w:author="Tulchinskaya, Gaby (NIH/NCI) [C]" w:date="2016-08-25T16:53:00Z">
-                  <w:rPr>
-                    <w:ins w:id="97" w:author="Tulchinskaya, Gaby (NIH/NCI) [C]" w:date="2016-08-25T16:52:00Z"/>
-                    <w:sz w:val="20"/>
-                    <w:szCs w:val="20"/>
-                  </w:rPr>
-                </w:rPrChange>
-              </w:rPr>
-            </w:pPr>
-            <w:ins w:id="98" w:author="Tulchinskaya, Gaby (NIH/NCI) [C]" w:date="2016-08-25T16:52:00Z">
+                <w:ins w:id="82" w:author="Tulchinskaya, Gaby (NIH/NCI) [C]" w:date="2016-08-25T16:52:00Z"/>
+                <w:sz w:val="18"/>
+                <w:szCs w:val="18"/>
+              </w:rPr>
+            </w:pPr>
+            <w:ins w:id="83" w:author="Tulchinskaya, Gaby (NIH/NCI) [C]" w:date="2016-08-25T16:52:00Z">
               <w:r>
                 <w:rPr>
                   <w:sz w:val="18"/>
                   <w:szCs w:val="18"/>
-                  <w:rPrChange w:id="99" w:author="Tulchinskaya, Gaby (NIH/NCI) [C]" w:date="2016-08-25T16:53:00Z">
-                    <w:rPr>
-                      <w:sz w:val="20"/>
-                      <w:szCs w:val="20"/>
-                    </w:rPr>
-                  </w:rPrChange>
                 </w:rPr>
                 <w:t>Section name/identifier</w:t>
               </w:r>
@@ -5527,29 +5729,16 @@
                 <w:numId w:val="3"/>
               </w:numPr>
               <w:rPr>
-                <w:ins w:id="100" w:author="Tulchinskaya, Gaby (NIH/NCI) [C]" w:date="2016-08-25T16:52:00Z"/>
-                <w:sz w:val="18"/>
-                <w:szCs w:val="18"/>
-                <w:rPrChange w:id="101" w:author="Tulchinskaya, Gaby (NIH/NCI) [C]" w:date="2016-08-25T16:53:00Z">
-                  <w:rPr>
-                    <w:ins w:id="102" w:author="Tulchinskaya, Gaby (NIH/NCI) [C]" w:date="2016-08-25T16:52:00Z"/>
-                    <w:sz w:val="20"/>
-                    <w:szCs w:val="20"/>
-                  </w:rPr>
-                </w:rPrChange>
-              </w:rPr>
-            </w:pPr>
-            <w:ins w:id="103" w:author="Tulchinskaya, Gaby (NIH/NCI) [C]" w:date="2016-08-25T16:52:00Z">
+                <w:ins w:id="84" w:author="Tulchinskaya, Gaby (NIH/NCI) [C]" w:date="2016-08-25T16:52:00Z"/>
+                <w:sz w:val="18"/>
+                <w:szCs w:val="18"/>
+              </w:rPr>
+            </w:pPr>
+            <w:ins w:id="85" w:author="Tulchinskaya, Gaby (NIH/NCI) [C]" w:date="2016-08-25T16:52:00Z">
               <w:r>
                 <w:rPr>
                   <w:sz w:val="18"/>
                   <w:szCs w:val="18"/>
-                  <w:rPrChange w:id="104" w:author="Tulchinskaya, Gaby (NIH/NCI) [C]" w:date="2016-08-25T16:53:00Z">
-                    <w:rPr>
-                      <w:sz w:val="20"/>
-                      <w:szCs w:val="20"/>
-                    </w:rPr>
-                  </w:rPrChange>
                 </w:rPr>
                 <w:t>Form name/identifier</w:t>
               </w:r>
@@ -5563,29 +5752,16 @@
                 <w:numId w:val="3"/>
               </w:numPr>
               <w:rPr>
-                <w:ins w:id="105" w:author="Tulchinskaya, Gaby (NIH/NCI) [C]" w:date="2016-08-25T16:52:00Z"/>
-                <w:sz w:val="18"/>
-                <w:szCs w:val="18"/>
-                <w:rPrChange w:id="106" w:author="Tulchinskaya, Gaby (NIH/NCI) [C]" w:date="2016-08-25T16:53:00Z">
-                  <w:rPr>
-                    <w:ins w:id="107" w:author="Tulchinskaya, Gaby (NIH/NCI) [C]" w:date="2016-08-25T16:52:00Z"/>
-                    <w:sz w:val="20"/>
-                    <w:szCs w:val="20"/>
-                  </w:rPr>
-                </w:rPrChange>
-              </w:rPr>
-            </w:pPr>
-            <w:ins w:id="108" w:author="Tulchinskaya, Gaby (NIH/NCI) [C]" w:date="2016-08-25T16:52:00Z">
+                <w:ins w:id="86" w:author="Tulchinskaya, Gaby (NIH/NCI) [C]" w:date="2016-08-25T16:52:00Z"/>
+                <w:sz w:val="18"/>
+                <w:szCs w:val="18"/>
+              </w:rPr>
+            </w:pPr>
+            <w:ins w:id="87" w:author="Tulchinskaya, Gaby (NIH/NCI) [C]" w:date="2016-08-25T16:52:00Z">
               <w:r>
                 <w:rPr>
                   <w:sz w:val="18"/>
                   <w:szCs w:val="18"/>
-                  <w:rPrChange w:id="109" w:author="Tulchinskaya, Gaby (NIH/NCI) [C]" w:date="2016-08-25T16:53:00Z">
-                    <w:rPr>
-                      <w:sz w:val="20"/>
-                      <w:szCs w:val="20"/>
-                    </w:rPr>
-                  </w:rPrChange>
                 </w:rPr>
                 <w:t>Module</w:t>
               </w:r>
@@ -5599,29 +5775,16 @@
                 <w:numId w:val="3"/>
               </w:numPr>
               <w:rPr>
-                <w:ins w:id="110" w:author="Tulchinskaya, Gaby (NIH/NCI) [C]" w:date="2016-08-25T16:52:00Z"/>
-                <w:sz w:val="18"/>
-                <w:szCs w:val="18"/>
-                <w:rPrChange w:id="111" w:author="Tulchinskaya, Gaby (NIH/NCI) [C]" w:date="2016-08-25T16:53:00Z">
-                  <w:rPr>
-                    <w:ins w:id="112" w:author="Tulchinskaya, Gaby (NIH/NCI) [C]" w:date="2016-08-25T16:52:00Z"/>
-                    <w:sz w:val="20"/>
-                    <w:szCs w:val="20"/>
-                  </w:rPr>
-                </w:rPrChange>
-              </w:rPr>
-            </w:pPr>
-            <w:ins w:id="113" w:author="Tulchinskaya, Gaby (NIH/NCI) [C]" w:date="2016-08-25T16:52:00Z">
+                <w:ins w:id="88" w:author="Tulchinskaya, Gaby (NIH/NCI) [C]" w:date="2016-08-25T16:52:00Z"/>
+                <w:sz w:val="18"/>
+                <w:szCs w:val="18"/>
+              </w:rPr>
+            </w:pPr>
+            <w:ins w:id="89" w:author="Tulchinskaya, Gaby (NIH/NCI) [C]" w:date="2016-08-25T16:52:00Z">
               <w:r>
                 <w:rPr>
                   <w:sz w:val="18"/>
                   <w:szCs w:val="18"/>
-                  <w:rPrChange w:id="114" w:author="Tulchinskaya, Gaby (NIH/NCI) [C]" w:date="2016-08-25T16:53:00Z">
-                    <w:rPr>
-                      <w:sz w:val="20"/>
-                      <w:szCs w:val="20"/>
-                    </w:rPr>
-                  </w:rPrChange>
                 </w:rPr>
                 <w:t>Note: Module deployment date is not a strong preference as it does not give us idea of “life span” of the question.</w:t>
               </w:r>
@@ -5630,29 +5793,16 @@
           <w:p>
             <w:pPr>
               <w:rPr>
-                <w:ins w:id="115" w:author="Tulchinskaya, Gaby (NIH/NCI) [C]" w:date="2016-08-25T16:52:00Z"/>
-                <w:sz w:val="18"/>
-                <w:szCs w:val="18"/>
-                <w:rPrChange w:id="116" w:author="Tulchinskaya, Gaby (NIH/NCI) [C]" w:date="2016-08-25T16:53:00Z">
-                  <w:rPr>
-                    <w:ins w:id="117" w:author="Tulchinskaya, Gaby (NIH/NCI) [C]" w:date="2016-08-25T16:52:00Z"/>
-                    <w:sz w:val="20"/>
-                    <w:szCs w:val="20"/>
-                  </w:rPr>
-                </w:rPrChange>
-              </w:rPr>
-            </w:pPr>
-            <w:ins w:id="118" w:author="Tulchinskaya, Gaby (NIH/NCI) [C]" w:date="2016-08-25T16:52:00Z">
+                <w:ins w:id="90" w:author="Tulchinskaya, Gaby (NIH/NCI) [C]" w:date="2016-08-25T16:52:00Z"/>
+                <w:sz w:val="18"/>
+                <w:szCs w:val="18"/>
+              </w:rPr>
+            </w:pPr>
+            <w:ins w:id="91" w:author="Tulchinskaya, Gaby (NIH/NCI) [C]" w:date="2016-08-25T16:52:00Z">
               <w:r>
                 <w:rPr>
                   <w:sz w:val="18"/>
                   <w:szCs w:val="18"/>
-                  <w:rPrChange w:id="119" w:author="Tulchinskaya, Gaby (NIH/NCI) [C]" w:date="2016-08-25T16:53:00Z">
-                    <w:rPr>
-                      <w:sz w:val="20"/>
-                      <w:szCs w:val="20"/>
-                    </w:rPr>
-                  </w:rPrChange>
                 </w:rPr>
                 <w:t>Additional requirement for the report:</w:t>
               </w:r>
@@ -5666,29 +5816,16 @@
                 <w:numId w:val="4"/>
               </w:numPr>
               <w:rPr>
-                <w:ins w:id="120" w:author="Tulchinskaya, Gaby (NIH/NCI) [C]" w:date="2016-08-25T16:52:00Z"/>
-                <w:sz w:val="18"/>
-                <w:szCs w:val="18"/>
-                <w:rPrChange w:id="121" w:author="Tulchinskaya, Gaby (NIH/NCI) [C]" w:date="2016-08-25T16:53:00Z">
-                  <w:rPr>
-                    <w:ins w:id="122" w:author="Tulchinskaya, Gaby (NIH/NCI) [C]" w:date="2016-08-25T16:52:00Z"/>
-                    <w:sz w:val="20"/>
-                    <w:szCs w:val="20"/>
-                  </w:rPr>
-                </w:rPrChange>
-              </w:rPr>
-            </w:pPr>
-            <w:ins w:id="123" w:author="Tulchinskaya, Gaby (NIH/NCI) [C]" w:date="2016-08-25T16:52:00Z">
+                <w:ins w:id="92" w:author="Tulchinskaya, Gaby (NIH/NCI) [C]" w:date="2016-08-25T16:52:00Z"/>
+                <w:sz w:val="18"/>
+                <w:szCs w:val="18"/>
+              </w:rPr>
+            </w:pPr>
+            <w:ins w:id="93" w:author="Tulchinskaya, Gaby (NIH/NCI) [C]" w:date="2016-08-25T16:52:00Z">
               <w:r>
                 <w:rPr>
                   <w:sz w:val="18"/>
                   <w:szCs w:val="18"/>
-                  <w:rPrChange w:id="124" w:author="Tulchinskaya, Gaby (NIH/NCI) [C]" w:date="2016-08-25T16:53:00Z">
-                    <w:rPr>
-                      <w:sz w:val="20"/>
-                      <w:szCs w:val="20"/>
-                    </w:rPr>
-                  </w:rPrChange>
                 </w:rPr>
                 <w:t>It would be nice to have excel version for markup. Online version may work too.</w:t>
               </w:r>
@@ -5702,31 +5839,26 @@
                 <w:numId w:val="4"/>
               </w:numPr>
               <w:rPr>
-                <w:ins w:id="125" w:author="Tulchinskaya, Gaby (NIH/NCI) [C]" w:date="2016-08-25T16:52:00Z"/>
-                <w:sz w:val="18"/>
-                <w:szCs w:val="18"/>
-                <w:rPrChange w:id="126" w:author="Tulchinskaya, Gaby (NIH/NCI) [C]" w:date="2016-08-25T16:53:00Z">
-                  <w:rPr>
-                    <w:ins w:id="127" w:author="Tulchinskaya, Gaby (NIH/NCI) [C]" w:date="2016-08-25T16:52:00Z"/>
-                    <w:sz w:val="20"/>
-                    <w:szCs w:val="20"/>
-                  </w:rPr>
-                </w:rPrChange>
-              </w:rPr>
-            </w:pPr>
-            <w:ins w:id="128" w:author="Tulchinskaya, Gaby (NIH/NCI) [C]" w:date="2016-08-25T16:52:00Z">
+                <w:ins w:id="94" w:author="Tulchinskaya, Gaby (NIH/NCI) [C]" w:date="2016-08-25T16:52:00Z"/>
+                <w:sz w:val="18"/>
+                <w:szCs w:val="18"/>
+              </w:rPr>
+            </w:pPr>
+            <w:ins w:id="95" w:author="Tulchinskaya, Gaby (NIH/NCI) [C]" w:date="2016-08-25T16:52:00Z">
               <w:r>
                 <w:rPr>
                   <w:sz w:val="18"/>
                   <w:szCs w:val="18"/>
-                  <w:rPrChange w:id="129" w:author="Tulchinskaya, Gaby (NIH/NCI) [C]" w:date="2016-08-25T16:53:00Z">
-                    <w:rPr>
-                      <w:sz w:val="20"/>
-                      <w:szCs w:val="20"/>
-                    </w:rPr>
-                  </w:rPrChange>
-                </w:rPr>
-                <w:t>Users of the report: Sean, Shane and Crystal (all OGA staff), and maybe some people from OGA Operations team.</w:t>
+                </w:rPr>
+                <w:t xml:space="preserve">Users of the report: Sean, Shane and Crystal (all OGA staff), and maybe some </w:t>
+              </w:r>
+              <w:r>
+                <w:rPr>
+                  <w:sz w:val="18"/>
+                  <w:szCs w:val="18"/>
+                </w:rPr>
+                <w:lastRenderedPageBreak/>
+                <w:t>people from OGA Operations team.</w:t>
               </w:r>
             </w:ins>
           </w:p>
@@ -5738,74 +5870,35 @@
                 <w:numId w:val="4"/>
               </w:numPr>
               <w:rPr>
-                <w:ins w:id="130" w:author="Tulchinskaya, Gaby (NIH/NCI) [C]" w:date="2016-08-25T16:52:00Z"/>
-                <w:sz w:val="18"/>
-                <w:szCs w:val="18"/>
-                <w:rPrChange w:id="131" w:author="Tulchinskaya, Gaby (NIH/NCI) [C]" w:date="2016-08-25T16:53:00Z">
-                  <w:rPr>
-                    <w:ins w:id="132" w:author="Tulchinskaya, Gaby (NIH/NCI) [C]" w:date="2016-08-25T16:52:00Z"/>
-                    <w:sz w:val="20"/>
-                    <w:szCs w:val="20"/>
-                  </w:rPr>
-                </w:rPrChange>
-              </w:rPr>
-            </w:pPr>
-            <w:ins w:id="133" w:author="Tulchinskaya, Gaby (NIH/NCI) [C]" w:date="2016-08-25T16:52:00Z">
+                <w:ins w:id="96" w:author="Tulchinskaya, Gaby (NIH/NCI) [C]" w:date="2016-08-25T16:52:00Z"/>
+                <w:sz w:val="18"/>
+                <w:szCs w:val="18"/>
+              </w:rPr>
+            </w:pPr>
+            <w:ins w:id="97" w:author="Tulchinskaya, Gaby (NIH/NCI) [C]" w:date="2016-08-25T16:52:00Z">
               <w:r>
                 <w:rPr>
                   <w:sz w:val="18"/>
                   <w:szCs w:val="18"/>
-                  <w:rPrChange w:id="134" w:author="Tulchinskaya, Gaby (NIH/NCI) [C]" w:date="2016-08-25T16:53:00Z">
-                    <w:rPr>
-                      <w:sz w:val="20"/>
-                      <w:szCs w:val="20"/>
-                    </w:rPr>
-                  </w:rPrChange>
-                </w:rPr>
-                <w:t xml:space="preserve">Explore a possibility to display question id with the questions in the FB screens (library, and possibly others, mostly where the questions are </w:t>
-              </w:r>
-              <w:r>
-                <w:rPr>
-                  <w:sz w:val="18"/>
-                  <w:szCs w:val="18"/>
-                  <w:rPrChange w:id="135" w:author="Tulchinskaya, Gaby (NIH/NCI) [C]" w:date="2016-08-25T16:53:00Z">
-                    <w:rPr>
-                      <w:sz w:val="20"/>
-                      <w:szCs w:val="20"/>
-                    </w:rPr>
-                  </w:rPrChange>
-                </w:rPr>
-                <w:lastRenderedPageBreak/>
-                <w:t>being picked to be used on the section)</w:t>
+                </w:rPr>
+                <w:t>Explore a possibility to display question id with the questions in the FB screens (library, and possibly others, mostly where the questions are being picked to be used on the section)</w:t>
               </w:r>
             </w:ins>
           </w:p>
           <w:p>
             <w:pPr>
               <w:rPr>
-                <w:ins w:id="136" w:author="Tulchinskaya, Gaby (NIH/NCI) [C]" w:date="2016-08-25T16:52:00Z"/>
-                <w:sz w:val="18"/>
-                <w:szCs w:val="18"/>
-                <w:rPrChange w:id="137" w:author="Tulchinskaya, Gaby (NIH/NCI) [C]" w:date="2016-08-25T16:53:00Z">
-                  <w:rPr>
-                    <w:ins w:id="138" w:author="Tulchinskaya, Gaby (NIH/NCI) [C]" w:date="2016-08-25T16:52:00Z"/>
-                  </w:rPr>
-                </w:rPrChange>
-              </w:rPr>
-            </w:pPr>
-            <w:ins w:id="139" w:author="Tulchinskaya, Gaby (NIH/NCI) [C]" w:date="2016-08-25T16:52:00Z">
+                <w:ins w:id="98" w:author="Tulchinskaya, Gaby (NIH/NCI) [C]" w:date="2016-08-25T16:52:00Z"/>
+                <w:sz w:val="18"/>
+                <w:szCs w:val="18"/>
+              </w:rPr>
+            </w:pPr>
+            <w:ins w:id="99" w:author="Tulchinskaya, Gaby (NIH/NCI) [C]" w:date="2016-08-25T16:52:00Z">
               <w:r>
                 <w:rPr>
                   <w:b/>
                   <w:sz w:val="18"/>
                   <w:szCs w:val="18"/>
-                  <w:rPrChange w:id="140" w:author="Tulchinskaya, Gaby (NIH/NCI) [C]" w:date="2016-08-25T16:53:00Z">
-                    <w:rPr>
-                      <w:b/>
-                      <w:sz w:val="20"/>
-                      <w:szCs w:val="20"/>
-                    </w:rPr>
-                  </w:rPrChange>
                 </w:rPr>
                 <w:t>Note:</w:t>
               </w:r>
@@ -5813,12 +5906,6 @@
                 <w:rPr>
                   <w:sz w:val="18"/>
                   <w:szCs w:val="18"/>
-                  <w:rPrChange w:id="141" w:author="Tulchinskaya, Gaby (NIH/NCI) [C]" w:date="2016-08-25T16:53:00Z">
-                    <w:rPr>
-                      <w:sz w:val="20"/>
-                      <w:szCs w:val="20"/>
-                    </w:rPr>
-                  </w:rPrChange>
                 </w:rPr>
                 <w:t xml:space="preserve"> There is a desire to get a group of users together (Sean, Shane, Crystal, Stacey, me, Rob Jones, Kevin Johnson), possibly with CBIIT representatives at the beginning of October 2016 to define the SOPs for creating questions and making edits to them. OGA users want to understand the downstream effect of these modifications and put together a guidance for OGA on creating clean data. Clean up of the existing data may become part of this group discussion</w:t>
               </w:r>
@@ -5833,7 +5920,7 @@
                 <w:szCs w:val="18"/>
               </w:rPr>
             </w:pPr>
-            <w:del w:id="142" w:author="Tulchinskaya, Gaby (NIH/NCI) [C]" w:date="2016-08-25T16:52:00Z">
+            <w:del w:id="100" w:author="Tulchinskaya, Gaby (NIH/NCI) [C]" w:date="2016-08-25T16:52:00Z">
               <w:r>
                 <w:rPr>
                   <w:rFonts w:ascii="Arial" w:hAnsi="Arial" w:cs="Arial"/>
@@ -5857,14 +5944,6 @@
                 <w:color w:val="943634" w:themeColor="accent2" w:themeShade="BF"/>
                 <w:sz w:val="18"/>
                 <w:szCs w:val="18"/>
-                <w:rPrChange w:id="143" w:author="Tulchinskaya, Gaby (NIH/NCI) [C]" w:date="2016-08-25T16:53:00Z">
-                  <w:rPr>
-                    <w:rFonts w:ascii="Arial" w:hAnsi="Arial" w:cs="Arial"/>
-                    <w:color w:val="943634" w:themeColor="accent2" w:themeShade="BF"/>
-                    <w:sz w:val="18"/>
-                    <w:szCs w:val="18"/>
-                  </w:rPr>
-                </w:rPrChange>
               </w:rPr>
             </w:pPr>
             <w:r>
@@ -5873,14 +5952,6 @@
                 <w:color w:val="943634" w:themeColor="accent2" w:themeShade="BF"/>
                 <w:sz w:val="18"/>
                 <w:szCs w:val="18"/>
-                <w:rPrChange w:id="144" w:author="Tulchinskaya, Gaby (NIH/NCI) [C]" w:date="2016-08-25T16:53:00Z">
-                  <w:rPr>
-                    <w:rFonts w:ascii="Arial" w:hAnsi="Arial" w:cs="Arial"/>
-                    <w:color w:val="943634" w:themeColor="accent2" w:themeShade="BF"/>
-                    <w:sz w:val="18"/>
-                    <w:szCs w:val="18"/>
-                  </w:rPr>
-                </w:rPrChange>
               </w:rPr>
               <w:lastRenderedPageBreak/>
               <w:t>Major</w:t>
@@ -5898,30 +5969,14 @@
                 <w:color w:val="000000"/>
                 <w:sz w:val="18"/>
                 <w:szCs w:val="18"/>
-                <w:rPrChange w:id="145" w:author="Tulchinskaya, Gaby (NIH/NCI) [C]" w:date="2016-08-25T16:53:00Z">
-                  <w:rPr>
-                    <w:rFonts w:ascii="Arial" w:hAnsi="Arial" w:cs="Arial"/>
-                    <w:color w:val="000000"/>
-                    <w:sz w:val="18"/>
-                    <w:szCs w:val="18"/>
-                  </w:rPr>
-                </w:rPrChange>
-              </w:rPr>
-            </w:pPr>
-            <w:r>
-              <w:rPr>
-                <w:rFonts w:ascii="Arial" w:hAnsi="Arial" w:cs="Arial"/>
-                <w:color w:val="000000"/>
-                <w:sz w:val="18"/>
-                <w:szCs w:val="18"/>
-                <w:rPrChange w:id="146" w:author="Tulchinskaya, Gaby (NIH/NCI) [C]" w:date="2016-08-25T16:53:00Z">
-                  <w:rPr>
-                    <w:rFonts w:ascii="Arial" w:hAnsi="Arial" w:cs="Arial"/>
-                    <w:color w:val="000000"/>
-                    <w:sz w:val="18"/>
-                    <w:szCs w:val="18"/>
-                  </w:rPr>
-                </w:rPrChange>
+              </w:rPr>
+            </w:pPr>
+            <w:r>
+              <w:rPr>
+                <w:rFonts w:ascii="Arial" w:hAnsi="Arial" w:cs="Arial"/>
+                <w:color w:val="000000"/>
+                <w:sz w:val="18"/>
+                <w:szCs w:val="18"/>
               </w:rPr>
               <w:t>OGAI2E-144</w:t>
             </w:r>
@@ -6015,7 +6070,7 @@
               </w:rPr>
               <w:t>Integrate Supplements Across All Systems Prior to Award</w:t>
             </w:r>
-            <w:ins w:id="147" w:author="Tulchinskaya, Gaby (NIH/NCI) [C]" w:date="2016-08-03T16:41:00Z">
+            <w:ins w:id="101" w:author="Tulchinskaya, Gaby (NIH/NCI) [C]" w:date="2016-08-03T16:41:00Z">
               <w:r>
                 <w:rPr>
                   <w:rFonts w:ascii="Arial" w:hAnsi="Arial" w:cs="Arial"/>
@@ -6077,17 +6132,7 @@
                 <w:szCs w:val="18"/>
               </w:rPr>
               <w:br/>
-              <w:t xml:space="preserve">OGA and CBIIT need to brainstorm a solution for capturing supplement records when they are in a work in progress status and have not been awarded. Need to find a way to associate with the correct grant record </w:t>
-            </w:r>
-            <w:r>
-              <w:rPr>
-                <w:rFonts w:ascii="Arial" w:hAnsi="Arial" w:cs="Arial"/>
-                <w:color w:val="000000"/>
-                <w:sz w:val="18"/>
-                <w:szCs w:val="18"/>
-              </w:rPr>
-              <w:lastRenderedPageBreak/>
-              <w:t xml:space="preserve">and be able to distinguish the order if there are multiple supplement records. This would be needed in </w:t>
+              <w:t xml:space="preserve">OGA and CBIIT need to brainstorm a solution for capturing supplement records when they are in a work in progress status and have not been awarded. Need to find a way to associate with the correct grant record and be able to distinguish the order if there are multiple supplement records. This would be needed in </w:t>
             </w:r>
             <w:proofErr w:type="spellStart"/>
             <w:r>
@@ -6151,7 +6196,6 @@
                 <w:sz w:val="18"/>
                 <w:szCs w:val="18"/>
               </w:rPr>
-              <w:lastRenderedPageBreak/>
               <w:t>Major</w:t>
             </w:r>
           </w:p>
@@ -6268,7 +6312,7 @@
               </w:rPr>
               <w:t>GS - validate any legacy activity codes in the old system</w:t>
             </w:r>
-            <w:ins w:id="148" w:author="Tulchinskaya, Gaby (NIH/NCI) [C]" w:date="2016-08-03T16:41:00Z">
+            <w:ins w:id="102" w:author="Tulchinskaya, Gaby (NIH/NCI) [C]" w:date="2016-08-03T16:41:00Z">
               <w:r>
                 <w:rPr>
                   <w:rFonts w:ascii="Arial" w:hAnsi="Arial" w:cs="Arial"/>
@@ -6381,7 +6425,17 @@
                 <w:sz w:val="18"/>
                 <w:szCs w:val="18"/>
               </w:rPr>
-              <w:t xml:space="preserve">time adjustment for sub-accounting migration. It is possible that no hardcoding is needed. for type 4 only 4 activity codes will have GSs: UH3, U42, R42, R44, R00. This should be possible to handle with Category on the form in GSFB. </w:t>
+              <w:t xml:space="preserve">time adjustment for sub-accounting migration. It is possible that no hardcoding is needed. </w:t>
+            </w:r>
+            <w:r>
+              <w:rPr>
+                <w:rFonts w:ascii="Arial" w:hAnsi="Arial" w:cs="Arial"/>
+                <w:color w:val="000000"/>
+                <w:sz w:val="18"/>
+                <w:szCs w:val="18"/>
+              </w:rPr>
+              <w:lastRenderedPageBreak/>
+              <w:t xml:space="preserve">for type 4 only 4 activity codes will have GSs: UH3, U42, R42, R44, R00. This should be possible to handle with Category on the form in GSFB. </w:t>
             </w:r>
           </w:p>
         </w:tc>
@@ -6408,6 +6462,7 @@
                 <w:sz w:val="18"/>
                 <w:szCs w:val="18"/>
               </w:rPr>
+              <w:lastRenderedPageBreak/>
               <w:t>Major</w:t>
             </w:r>
           </w:p>
@@ -6525,7 +6580,7 @@
               </w:rPr>
               <w:t>GS- documentation needs</w:t>
             </w:r>
-            <w:ins w:id="149" w:author="Tulchinskaya, Gaby (NIH/NCI) [C]" w:date="2016-08-03T16:42:00Z">
+            <w:ins w:id="103" w:author="Tulchinskaya, Gaby (NIH/NCI) [C]" w:date="2016-08-03T16:42:00Z">
               <w:r>
                 <w:rPr>
                   <w:rFonts w:ascii="Arial" w:hAnsi="Arial" w:cs="Arial"/>
@@ -6536,7 +6591,7 @@
                 <w:t xml:space="preserve"> (</w:t>
               </w:r>
             </w:ins>
-            <w:ins w:id="150" w:author="Tulchinskaya, Gaby (NIH/NCI) [C]" w:date="2016-08-03T16:43:00Z">
+            <w:ins w:id="104" w:author="Tulchinskaya, Gaby (NIH/NCI) [C]" w:date="2016-08-03T16:43:00Z">
               <w:r>
                 <w:rPr>
                   <w:rFonts w:ascii="Arial" w:hAnsi="Arial" w:cs="Arial"/>
@@ -6572,17 +6627,7 @@
                 <w:sz w:val="18"/>
                 <w:szCs w:val="18"/>
               </w:rPr>
-              <w:t xml:space="preserve">Documentation needs are to be discussed with OGA management. Suggestion - troubleshooting guide, </w:t>
-            </w:r>
-            <w:r>
-              <w:rPr>
-                <w:rFonts w:ascii="Arial" w:hAnsi="Arial" w:cs="Arial"/>
-                <w:color w:val="000000"/>
-                <w:sz w:val="18"/>
-                <w:szCs w:val="18"/>
-              </w:rPr>
-              <w:lastRenderedPageBreak/>
-              <w:t xml:space="preserve">and user help on search page. </w:t>
+              <w:t xml:space="preserve">Documentation needs are to be discussed with OGA management. Suggestion - troubleshooting guide, and user help on search page. </w:t>
             </w:r>
             <w:r>
               <w:rPr>
@@ -6619,7 +6664,6 @@
                 <w:sz w:val="18"/>
                 <w:szCs w:val="18"/>
               </w:rPr>
-              <w:lastRenderedPageBreak/>
               <w:t>Minor</w:t>
             </w:r>
           </w:p>
@@ -6719,7 +6763,7 @@
               </w:rPr>
               <w:t>Analysis of additional existing FB features to turn on</w:t>
             </w:r>
-            <w:ins w:id="151" w:author="Tulchinskaya, Gaby (NIH/NCI) [C]" w:date="2016-08-03T16:44:00Z">
+            <w:ins w:id="105" w:author="Tulchinskaya, Gaby (NIH/NCI) [C]" w:date="2016-08-03T16:44:00Z">
               <w:r>
                 <w:rPr>
                   <w:rFonts w:ascii="Arial" w:hAnsi="Arial" w:cs="Arial"/>
@@ -6838,7 +6882,7 @@
               </w:rPr>
               <w:t>to preview GS</w:t>
             </w:r>
-            <w:ins w:id="152" w:author="Tulchinskaya, Gaby (NIH/NCI) [C]" w:date="2016-08-03T16:44:00Z">
+            <w:ins w:id="106" w:author="Tulchinskaya, Gaby (NIH/NCI) [C]" w:date="2016-08-03T16:44:00Z">
               <w:r>
                 <w:rPr>
                   <w:rFonts w:ascii="Arial" w:hAnsi="Arial" w:cs="Arial"/>
@@ -6934,6 +6978,7 @@
                 <w:sz w:val="18"/>
                 <w:szCs w:val="18"/>
               </w:rPr>
+              <w:lastRenderedPageBreak/>
               <w:t xml:space="preserve"> It is important to keep in mind that some questions/forms </w:t>
             </w:r>
             <w:proofErr w:type="gramStart"/>
@@ -7021,6 +7066,7 @@
                 <w:sz w:val="18"/>
                 <w:szCs w:val="18"/>
               </w:rPr>
+              <w:lastRenderedPageBreak/>
               <w:t>Minor</w:t>
             </w:r>
           </w:p>
@@ -7140,7 +7186,7 @@
               </w:rPr>
               <w:t>GS FB - Validate the need to create competing and non-comp modules.</w:t>
             </w:r>
-            <w:ins w:id="153" w:author="Tulchinskaya, Gaby (NIH/NCI) [C]" w:date="2016-08-03T16:46:00Z">
+            <w:ins w:id="107" w:author="Tulchinskaya, Gaby (NIH/NCI) [C]" w:date="2016-08-03T16:46:00Z">
               <w:r>
                 <w:rPr>
                   <w:rFonts w:ascii="Arial" w:hAnsi="Arial" w:cs="Arial"/>
@@ -7324,7 +7370,7 @@
           <w:rPr>
             <w:noProof/>
           </w:rPr>
-          <w:t>12</w:t>
+          <w:t>5</w:t>
         </w:r>
         <w:r>
           <w:rPr>
@@ -7740,6 +7786,119 @@
     </w:lvl>
   </w:abstractNum>
   <w:abstractNum w:abstractNumId="3" w15:restartNumberingAfterBreak="0">
+    <w:nsid w:val="6D687E88"/>
+    <w:multiLevelType w:val="hybridMultilevel"/>
+    <w:tmpl w:val="1D4AFED6"/>
+    <w:lvl w:ilvl="0" w:tplc="04090001">
+      <w:start w:val="1"/>
+      <w:numFmt w:val="bullet"/>
+      <w:lvlText w:val=""/>
+      <w:lvlJc w:val="left"/>
+      <w:pPr>
+        <w:ind w:left="360" w:hanging="360"/>
+      </w:pPr>
+      <w:rPr>
+        <w:rFonts w:ascii="Symbol" w:hAnsi="Symbol" w:hint="default"/>
+      </w:rPr>
+    </w:lvl>
+    <w:lvl w:ilvl="1" w:tplc="04090003" w:tentative="1">
+      <w:start w:val="1"/>
+      <w:numFmt w:val="bullet"/>
+      <w:lvlText w:val="o"/>
+      <w:lvlJc w:val="left"/>
+      <w:pPr>
+        <w:ind w:left="1080" w:hanging="360"/>
+      </w:pPr>
+      <w:rPr>
+        <w:rFonts w:ascii="Courier New" w:hAnsi="Courier New" w:cs="Courier New" w:hint="default"/>
+      </w:rPr>
+    </w:lvl>
+    <w:lvl w:ilvl="2" w:tplc="04090005" w:tentative="1">
+      <w:start w:val="1"/>
+      <w:numFmt w:val="bullet"/>
+      <w:lvlText w:val=""/>
+      <w:lvlJc w:val="left"/>
+      <w:pPr>
+        <w:ind w:left="1800" w:hanging="360"/>
+      </w:pPr>
+      <w:rPr>
+        <w:rFonts w:ascii="Wingdings" w:hAnsi="Wingdings" w:hint="default"/>
+      </w:rPr>
+    </w:lvl>
+    <w:lvl w:ilvl="3" w:tplc="04090001" w:tentative="1">
+      <w:start w:val="1"/>
+      <w:numFmt w:val="bullet"/>
+      <w:lvlText w:val=""/>
+      <w:lvlJc w:val="left"/>
+      <w:pPr>
+        <w:ind w:left="2520" w:hanging="360"/>
+      </w:pPr>
+      <w:rPr>
+        <w:rFonts w:ascii="Symbol" w:hAnsi="Symbol" w:hint="default"/>
+      </w:rPr>
+    </w:lvl>
+    <w:lvl w:ilvl="4" w:tplc="04090003" w:tentative="1">
+      <w:start w:val="1"/>
+      <w:numFmt w:val="bullet"/>
+      <w:lvlText w:val="o"/>
+      <w:lvlJc w:val="left"/>
+      <w:pPr>
+        <w:ind w:left="3240" w:hanging="360"/>
+      </w:pPr>
+      <w:rPr>
+        <w:rFonts w:ascii="Courier New" w:hAnsi="Courier New" w:cs="Courier New" w:hint="default"/>
+      </w:rPr>
+    </w:lvl>
+    <w:lvl w:ilvl="5" w:tplc="04090005" w:tentative="1">
+      <w:start w:val="1"/>
+      <w:numFmt w:val="bullet"/>
+      <w:lvlText w:val=""/>
+      <w:lvlJc w:val="left"/>
+      <w:pPr>
+        <w:ind w:left="3960" w:hanging="360"/>
+      </w:pPr>
+      <w:rPr>
+        <w:rFonts w:ascii="Wingdings" w:hAnsi="Wingdings" w:hint="default"/>
+      </w:rPr>
+    </w:lvl>
+    <w:lvl w:ilvl="6" w:tplc="04090001" w:tentative="1">
+      <w:start w:val="1"/>
+      <w:numFmt w:val="bullet"/>
+      <w:lvlText w:val=""/>
+      <w:lvlJc w:val="left"/>
+      <w:pPr>
+        <w:ind w:left="4680" w:hanging="360"/>
+      </w:pPr>
+      <w:rPr>
+        <w:rFonts w:ascii="Symbol" w:hAnsi="Symbol" w:hint="default"/>
+      </w:rPr>
+    </w:lvl>
+    <w:lvl w:ilvl="7" w:tplc="04090003" w:tentative="1">
+      <w:start w:val="1"/>
+      <w:numFmt w:val="bullet"/>
+      <w:lvlText w:val="o"/>
+      <w:lvlJc w:val="left"/>
+      <w:pPr>
+        <w:ind w:left="5400" w:hanging="360"/>
+      </w:pPr>
+      <w:rPr>
+        <w:rFonts w:ascii="Courier New" w:hAnsi="Courier New" w:cs="Courier New" w:hint="default"/>
+      </w:rPr>
+    </w:lvl>
+    <w:lvl w:ilvl="8" w:tplc="04090005" w:tentative="1">
+      <w:start w:val="1"/>
+      <w:numFmt w:val="bullet"/>
+      <w:lvlText w:val=""/>
+      <w:lvlJc w:val="left"/>
+      <w:pPr>
+        <w:ind w:left="6120" w:hanging="360"/>
+      </w:pPr>
+      <w:rPr>
+        <w:rFonts w:ascii="Wingdings" w:hAnsi="Wingdings" w:hint="default"/>
+      </w:rPr>
+    </w:lvl>
+  </w:abstractNum>
+  <w:abstractNum w:abstractNumId="4" w15:restartNumberingAfterBreak="0">
     <w:nsid w:val="752903A2"/>
     <w:multiLevelType w:val="hybridMultilevel"/>
     <w:tmpl w:val="5336D594"/>
@@ -7835,10 +7994,13 @@
     <w:abstractNumId w:val="2"/>
   </w:num>
   <w:num w:numId="3">
-    <w:abstractNumId w:val="3"/>
+    <w:abstractNumId w:val="4"/>
   </w:num>
   <w:num w:numId="4">
     <w:abstractNumId w:val="0"/>
+  </w:num>
+  <w:num w:numId="5">
+    <w:abstractNumId w:val="3"/>
   </w:num>
 </w:numbering>
 </file>

</xml_diff>